<commit_message>
fixed a little smth & updated user manual
</commit_message>
<xml_diff>
--- a/doc/v0.5 project manual.docx
+++ b/doc/v0.5 project manual.docx
@@ -4003,8 +4003,6 @@
           <w:rFonts w:ascii="Arial" w:hAnsi="Arial" w:cs="Arial"/>
         </w:rPr>
       </w:pPr>
-      <w:bookmarkStart w:id="13" w:name="_GoBack"/>
-      <w:bookmarkEnd w:id="13"/>
       <w:r>
         <w:rPr>
           <w:rFonts w:ascii="Arial" w:hAnsi="Arial" w:cs="Arial"/>
@@ -4578,9 +4576,9 @@
         </w:pBdr>
         <w:spacing w:after="200"/>
       </w:pPr>
-      <w:bookmarkStart w:id="14" w:name="_Toc338028284"/>
-      <w:bookmarkStart w:id="15" w:name="_Toc338088569"/>
-      <w:bookmarkStart w:id="16" w:name="_Toc340327671"/>
+      <w:bookmarkStart w:id="13" w:name="_Toc338028284"/>
+      <w:bookmarkStart w:id="14" w:name="_Toc338088569"/>
+      <w:bookmarkStart w:id="15" w:name="_Toc340327671"/>
       <w:r>
         <w:lastRenderedPageBreak/>
         <w:t xml:space="preserve">Section 2: </w:t>
@@ -4588,9 +4586,9 @@
       <w:r>
         <w:t>Creating Your ToDo++ List</w:t>
       </w:r>
+      <w:bookmarkEnd w:id="13"/>
       <w:bookmarkEnd w:id="14"/>
       <w:bookmarkEnd w:id="15"/>
-      <w:bookmarkEnd w:id="16"/>
     </w:p>
     <w:p>
       <w:pPr>
@@ -4601,15 +4599,15 @@
         </w:numPr>
         <w:spacing w:after="200"/>
       </w:pPr>
-      <w:bookmarkStart w:id="17" w:name="_Toc338028285"/>
-      <w:bookmarkStart w:id="18" w:name="_Toc338088570"/>
-      <w:bookmarkStart w:id="19" w:name="_Toc340327672"/>
+      <w:bookmarkStart w:id="16" w:name="_Toc338028285"/>
+      <w:bookmarkStart w:id="17" w:name="_Toc338088570"/>
+      <w:bookmarkStart w:id="18" w:name="_Toc340327672"/>
       <w:r>
         <w:t>Types of Tasks</w:t>
       </w:r>
+      <w:bookmarkEnd w:id="16"/>
       <w:bookmarkEnd w:id="17"/>
       <w:bookmarkEnd w:id="18"/>
-      <w:bookmarkEnd w:id="19"/>
     </w:p>
     <w:p>
       <w:pPr>
@@ -4806,15 +4804,15 @@
         </w:numPr>
         <w:spacing w:after="200"/>
       </w:pPr>
-      <w:bookmarkStart w:id="20" w:name="_Toc338028286"/>
-      <w:bookmarkStart w:id="21" w:name="_Toc338088571"/>
-      <w:bookmarkStart w:id="22" w:name="_Toc340327673"/>
+      <w:bookmarkStart w:id="19" w:name="_Toc338028286"/>
+      <w:bookmarkStart w:id="20" w:name="_Toc338088571"/>
+      <w:bookmarkStart w:id="21" w:name="_Toc340327673"/>
       <w:r>
         <w:t>Basic Operation</w:t>
       </w:r>
+      <w:bookmarkEnd w:id="19"/>
       <w:bookmarkEnd w:id="20"/>
       <w:bookmarkEnd w:id="21"/>
-      <w:bookmarkEnd w:id="22"/>
     </w:p>
     <w:p>
       <w:pPr>
@@ -5087,18 +5085,18 @@
         </w:numPr>
         <w:spacing w:after="200"/>
       </w:pPr>
-      <w:bookmarkStart w:id="23" w:name="_Toc338028287"/>
-      <w:bookmarkStart w:id="24" w:name="_Toc338088572"/>
-      <w:bookmarkStart w:id="25" w:name="_Toc340327674"/>
+      <w:bookmarkStart w:id="22" w:name="_Toc338028287"/>
+      <w:bookmarkStart w:id="23" w:name="_Toc338088572"/>
+      <w:bookmarkStart w:id="24" w:name="_Toc340327674"/>
       <w:r>
         <w:t xml:space="preserve">Adding </w:t>
       </w:r>
       <w:r>
         <w:t>a Task</w:t>
       </w:r>
+      <w:bookmarkEnd w:id="22"/>
       <w:bookmarkEnd w:id="23"/>
       <w:bookmarkEnd w:id="24"/>
-      <w:bookmarkEnd w:id="25"/>
     </w:p>
     <w:p>
       <w:pPr>
@@ -5526,9 +5524,9 @@
         <w:spacing w:after="200"/>
         <w:jc w:val="both"/>
       </w:pPr>
-      <w:bookmarkStart w:id="26" w:name="_Toc338028288"/>
-      <w:bookmarkStart w:id="27" w:name="_Toc338088573"/>
-      <w:bookmarkStart w:id="28" w:name="_Toc340327675"/>
+      <w:bookmarkStart w:id="25" w:name="_Toc338028288"/>
+      <w:bookmarkStart w:id="26" w:name="_Toc338088573"/>
+      <w:bookmarkStart w:id="27" w:name="_Toc340327675"/>
       <w:r>
         <w:lastRenderedPageBreak/>
         <w:t xml:space="preserve">Searching </w:t>
@@ -5539,9 +5537,9 @@
       <w:r>
         <w:t>Viewing</w:t>
       </w:r>
+      <w:bookmarkEnd w:id="25"/>
       <w:bookmarkEnd w:id="26"/>
       <w:bookmarkEnd w:id="27"/>
-      <w:bookmarkEnd w:id="28"/>
     </w:p>
     <w:p>
       <w:pPr>
@@ -6179,9 +6177,9 @@
         </w:numPr>
         <w:spacing w:after="200"/>
       </w:pPr>
-      <w:bookmarkStart w:id="29" w:name="_Toc338028289"/>
-      <w:bookmarkStart w:id="30" w:name="_Toc338088574"/>
-      <w:bookmarkStart w:id="31" w:name="_Toc340327676"/>
+      <w:bookmarkStart w:id="28" w:name="_Toc338028289"/>
+      <w:bookmarkStart w:id="29" w:name="_Toc338088574"/>
+      <w:bookmarkStart w:id="30" w:name="_Toc340327676"/>
       <w:r>
         <w:t>Updating</w:t>
       </w:r>
@@ -6191,9 +6189,9 @@
       <w:r>
         <w:t xml:space="preserve"> Modifying</w:t>
       </w:r>
+      <w:bookmarkEnd w:id="28"/>
       <w:bookmarkEnd w:id="29"/>
       <w:bookmarkEnd w:id="30"/>
-      <w:bookmarkEnd w:id="31"/>
     </w:p>
     <w:p>
       <w:pPr>
@@ -6957,7 +6955,7 @@
           <w:numId w:val="6"/>
         </w:numPr>
       </w:pPr>
-      <w:bookmarkStart w:id="32" w:name="_Toc340327677"/>
+      <w:bookmarkStart w:id="31" w:name="_Toc340327677"/>
       <w:r>
         <w:lastRenderedPageBreak/>
         <w:t xml:space="preserve">Removing </w:t>
@@ -6968,7 +6966,7 @@
       <w:r>
         <w:t>(s)</w:t>
       </w:r>
-      <w:bookmarkEnd w:id="32"/>
+      <w:bookmarkEnd w:id="31"/>
     </w:p>
     <w:p>
       <w:pPr>
@@ -7879,9 +7877,9 @@
         </w:pBdr>
         <w:spacing w:after="200"/>
       </w:pPr>
-      <w:bookmarkStart w:id="33" w:name="_Toc338028293"/>
-      <w:bookmarkStart w:id="34" w:name="_Toc338088578"/>
-      <w:bookmarkStart w:id="35" w:name="_Toc340327678"/>
+      <w:bookmarkStart w:id="32" w:name="_Toc338028293"/>
+      <w:bookmarkStart w:id="33" w:name="_Toc338088578"/>
+      <w:bookmarkStart w:id="34" w:name="_Toc340327678"/>
       <w:r>
         <w:lastRenderedPageBreak/>
         <w:t xml:space="preserve">Section 3: </w:t>
@@ -7889,9 +7887,9 @@
       <w:r>
         <w:t>Advanced Features</w:t>
       </w:r>
+      <w:bookmarkEnd w:id="32"/>
       <w:bookmarkEnd w:id="33"/>
       <w:bookmarkEnd w:id="34"/>
-      <w:bookmarkEnd w:id="35"/>
     </w:p>
     <w:p>
       <w:pPr>
@@ -7902,15 +7900,15 @@
         </w:numPr>
         <w:spacing w:after="200"/>
       </w:pPr>
-      <w:bookmarkStart w:id="36" w:name="_Toc338028294"/>
-      <w:bookmarkStart w:id="37" w:name="_Toc338088579"/>
-      <w:bookmarkStart w:id="38" w:name="_Toc340327679"/>
+      <w:bookmarkStart w:id="35" w:name="_Toc338028294"/>
+      <w:bookmarkStart w:id="36" w:name="_Toc338088579"/>
+      <w:bookmarkStart w:id="37" w:name="_Toc340327679"/>
       <w:r>
         <w:t>FlexiCommands</w:t>
       </w:r>
+      <w:bookmarkEnd w:id="35"/>
       <w:bookmarkEnd w:id="36"/>
       <w:bookmarkEnd w:id="37"/>
-      <w:bookmarkEnd w:id="38"/>
     </w:p>
     <w:p>
       <w:pPr>
@@ -8495,13 +8493,13 @@
         </w:numPr>
         <w:spacing w:after="200"/>
       </w:pPr>
-      <w:bookmarkStart w:id="39" w:name="_Toc338028295"/>
-      <w:bookmarkStart w:id="40" w:name="_Toc340327680"/>
+      <w:bookmarkStart w:id="38" w:name="_Toc338028295"/>
+      <w:bookmarkStart w:id="39" w:name="_Toc340327680"/>
       <w:r>
         <w:t>Custom Keywords</w:t>
       </w:r>
+      <w:bookmarkEnd w:id="38"/>
       <w:bookmarkEnd w:id="39"/>
-      <w:bookmarkEnd w:id="40"/>
     </w:p>
     <w:p>
       <w:pPr>
@@ -8722,14 +8720,14 @@
         </w:numPr>
         <w:spacing w:after="200"/>
       </w:pPr>
-      <w:bookmarkStart w:id="41" w:name="_Toc338028296"/>
-      <w:bookmarkStart w:id="42" w:name="_Toc340327681"/>
+      <w:bookmarkStart w:id="40" w:name="_Toc338028296"/>
+      <w:bookmarkStart w:id="41" w:name="_Toc340327681"/>
       <w:r>
         <w:lastRenderedPageBreak/>
         <w:t>Using Reserved Keywords</w:t>
       </w:r>
+      <w:bookmarkEnd w:id="40"/>
       <w:bookmarkEnd w:id="41"/>
-      <w:bookmarkEnd w:id="42"/>
     </w:p>
     <w:p>
       <w:pPr>
@@ -9168,16 +9166,16 @@
         </w:numPr>
         <w:spacing w:after="200"/>
       </w:pPr>
-      <w:bookmarkStart w:id="43" w:name="_Toc338028297"/>
-      <w:bookmarkStart w:id="44" w:name="_Toc338088580"/>
-      <w:bookmarkStart w:id="45" w:name="_Toc340327682"/>
+      <w:bookmarkStart w:id="42" w:name="_Toc338028297"/>
+      <w:bookmarkStart w:id="43" w:name="_Toc338088580"/>
+      <w:bookmarkStart w:id="44" w:name="_Toc340327682"/>
       <w:r>
         <w:lastRenderedPageBreak/>
         <w:t>Important Features for Power Users</w:t>
       </w:r>
+      <w:bookmarkEnd w:id="42"/>
       <w:bookmarkEnd w:id="43"/>
       <w:bookmarkEnd w:id="44"/>
-      <w:bookmarkEnd w:id="45"/>
     </w:p>
     <w:p>
       <w:pPr>
@@ -9188,15 +9186,15 @@
         </w:numPr>
         <w:spacing w:after="200"/>
       </w:pPr>
+      <w:bookmarkStart w:id="45" w:name="_Toc340327683"/>
       <w:bookmarkStart w:id="46" w:name="_Toc338028298"/>
-      <w:bookmarkStart w:id="47" w:name="_Toc340327683"/>
       <w:r>
         <w:t>Sorting</w:t>
       </w:r>
       <w:r>
         <w:t xml:space="preserve"> Tasks</w:t>
       </w:r>
-      <w:bookmarkEnd w:id="47"/>
+      <w:bookmarkEnd w:id="45"/>
     </w:p>
     <w:p>
       <w:pPr>
@@ -9650,7 +9648,23 @@
                 <w:sz w:val="20"/>
                 <w:szCs w:val="20"/>
               </w:rPr>
-              <w:t xml:space="preserve"> 4. supper</w:t>
+              <w:t xml:space="preserve"> 4. </w:t>
+            </w:r>
+            <w:r>
+              <w:rPr>
+                <w:rFonts w:ascii="Arial" w:hAnsi="Arial" w:cs="Arial"/>
+                <w:sz w:val="20"/>
+                <w:szCs w:val="20"/>
+              </w:rPr>
+              <w:t>S</w:t>
+            </w:r>
+            <w:r>
+              <w:rPr>
+                <w:rFonts w:ascii="Arial" w:hAnsi="Arial" w:cs="Arial"/>
+                <w:sz w:val="20"/>
+                <w:szCs w:val="20"/>
+              </w:rPr>
+              <w:t>upper</w:t>
             </w:r>
           </w:p>
         </w:tc>
@@ -10339,14 +10353,14 @@
         </w:numPr>
         <w:spacing w:after="200"/>
       </w:pPr>
-      <w:bookmarkStart w:id="48" w:name="_Toc340327684"/>
+      <w:bookmarkStart w:id="47" w:name="_Toc340327684"/>
       <w:r>
         <w:t xml:space="preserve">Marking </w:t>
       </w:r>
       <w:r>
         <w:t>Task(s)</w:t>
       </w:r>
-      <w:bookmarkEnd w:id="48"/>
+      <w:bookmarkEnd w:id="47"/>
     </w:p>
     <w:p>
       <w:pPr>
@@ -11359,7 +11373,7 @@
           <w:numId w:val="7"/>
         </w:numPr>
       </w:pPr>
-      <w:bookmarkStart w:id="49" w:name="_Toc340327685"/>
+      <w:bookmarkStart w:id="48" w:name="_Toc340327685"/>
       <w:r>
         <w:t>Postponing</w:t>
       </w:r>
@@ -11369,7 +11383,7 @@
       <w:r>
         <w:t>(s)</w:t>
       </w:r>
-      <w:bookmarkEnd w:id="49"/>
+      <w:bookmarkEnd w:id="48"/>
     </w:p>
     <w:p>
       <w:pPr>
@@ -12489,7 +12503,7 @@
         </w:tabs>
         <w:spacing w:after="200"/>
       </w:pPr>
-      <w:bookmarkStart w:id="50" w:name="_Toc340327686"/>
+      <w:bookmarkStart w:id="49" w:name="_Toc340327686"/>
       <w:r>
         <w:t>Scheduling</w:t>
       </w:r>
@@ -12499,7 +12513,7 @@
       <w:r>
         <w:t xml:space="preserve"> Task</w:t>
       </w:r>
-      <w:bookmarkEnd w:id="50"/>
+      <w:bookmarkEnd w:id="49"/>
       <w:r>
         <w:tab/>
       </w:r>
@@ -13036,12 +13050,12 @@
         </w:numPr>
         <w:spacing w:after="200"/>
       </w:pPr>
-      <w:bookmarkStart w:id="51" w:name="_Toc340327687"/>
+      <w:bookmarkStart w:id="50" w:name="_Toc340327687"/>
       <w:r>
         <w:t>Undoing a Command</w:t>
       </w:r>
       <w:bookmarkEnd w:id="46"/>
-      <w:bookmarkEnd w:id="51"/>
+      <w:bookmarkEnd w:id="50"/>
     </w:p>
     <w:p>
       <w:pPr>
@@ -13793,11 +13807,11 @@
         </w:numPr>
         <w:spacing w:after="200"/>
       </w:pPr>
-      <w:bookmarkStart w:id="52" w:name="_Toc340327688"/>
+      <w:bookmarkStart w:id="51" w:name="_Toc340327688"/>
       <w:r>
         <w:t>Redoing a Command</w:t>
       </w:r>
-      <w:bookmarkEnd w:id="52"/>
+      <w:bookmarkEnd w:id="51"/>
     </w:p>
     <w:p>
       <w:pPr>
@@ -13866,11 +13880,11 @@
         </w:numPr>
         <w:spacing w:after="200"/>
       </w:pPr>
-      <w:bookmarkStart w:id="53" w:name="_Toc340327689"/>
+      <w:bookmarkStart w:id="52" w:name="_Toc340327689"/>
       <w:r>
         <w:t>Exiting ToDo++</w:t>
       </w:r>
-      <w:bookmarkEnd w:id="53"/>
+      <w:bookmarkEnd w:id="52"/>
     </w:p>
     <w:p>
       <w:pPr>
@@ -13953,13 +13967,13 @@
           <w:rFonts w:cs="Arial"/>
         </w:rPr>
       </w:pPr>
-      <w:bookmarkStart w:id="54" w:name="_Toc338028299"/>
-      <w:bookmarkStart w:id="55" w:name="_Toc340327690"/>
+      <w:bookmarkStart w:id="53" w:name="_Toc338028299"/>
+      <w:bookmarkStart w:id="54" w:name="_Toc340327690"/>
       <w:r>
         <w:t>Minimizing to TaskBar</w:t>
       </w:r>
+      <w:bookmarkEnd w:id="53"/>
       <w:bookmarkEnd w:id="54"/>
-      <w:bookmarkEnd w:id="55"/>
     </w:p>
     <w:p>
       <w:pPr>
@@ -14232,7 +14246,7 @@
         </w:numPr>
         <w:spacing w:after="200"/>
       </w:pPr>
-      <w:bookmarkStart w:id="56" w:name="_Toc340327691"/>
+      <w:bookmarkStart w:id="55" w:name="_Toc340327691"/>
       <w:r>
         <w:t xml:space="preserve">Autorun </w:t>
       </w:r>
@@ -14245,7 +14259,7 @@
       <w:r>
         <w:t>Settings</w:t>
       </w:r>
-      <w:bookmarkEnd w:id="56"/>
+      <w:bookmarkEnd w:id="55"/>
     </w:p>
     <w:p>
       <w:pPr>
@@ -14483,13 +14497,13 @@
         </w:numPr>
         <w:spacing w:after="200"/>
       </w:pPr>
-      <w:bookmarkStart w:id="57" w:name="_Toc338028301"/>
-      <w:bookmarkStart w:id="58" w:name="_Toc340327692"/>
+      <w:bookmarkStart w:id="56" w:name="_Toc338028301"/>
+      <w:bookmarkStart w:id="57" w:name="_Toc340327692"/>
       <w:r>
         <w:t>Hotkeys</w:t>
       </w:r>
+      <w:bookmarkEnd w:id="56"/>
       <w:bookmarkEnd w:id="57"/>
-      <w:bookmarkEnd w:id="58"/>
     </w:p>
     <w:p>
       <w:pPr>
@@ -14571,16 +14585,16 @@
         </w:pBdr>
         <w:spacing w:after="200"/>
       </w:pPr>
-      <w:bookmarkStart w:id="59" w:name="_Toc338028302"/>
-      <w:bookmarkStart w:id="60" w:name="_Toc338088581"/>
-      <w:bookmarkStart w:id="61" w:name="_Toc340327693"/>
+      <w:bookmarkStart w:id="58" w:name="_Toc338028302"/>
+      <w:bookmarkStart w:id="59" w:name="_Toc338088581"/>
+      <w:bookmarkStart w:id="60" w:name="_Toc340327693"/>
       <w:r>
         <w:lastRenderedPageBreak/>
         <w:t>Appendix</w:t>
       </w:r>
+      <w:bookmarkEnd w:id="58"/>
       <w:bookmarkEnd w:id="59"/>
       <w:bookmarkEnd w:id="60"/>
-      <w:bookmarkEnd w:id="61"/>
     </w:p>
     <w:p>
       <w:pPr>
@@ -14662,11 +14676,11 @@
         <w:pStyle w:val="Heading4"/>
         <w:spacing w:after="200"/>
       </w:pPr>
-      <w:bookmarkStart w:id="62" w:name="_Toc340327694"/>
+      <w:bookmarkStart w:id="61" w:name="_Toc340327694"/>
       <w:r>
         <w:t>COMMAND KEYWORDS</w:t>
       </w:r>
-      <w:bookmarkEnd w:id="62"/>
+      <w:bookmarkEnd w:id="61"/>
     </w:p>
     <w:tbl>
       <w:tblPr>
@@ -15009,7 +15023,7 @@
         <w:pStyle w:val="Heading4"/>
         <w:spacing w:after="200"/>
       </w:pPr>
-      <w:bookmarkStart w:id="63" w:name="_Toc340327695"/>
+      <w:bookmarkStart w:id="62" w:name="_Toc340327695"/>
       <w:r>
         <w:t xml:space="preserve">GENERAL </w:t>
       </w:r>
@@ -15019,7 +15033,7 @@
       <w:r>
         <w:t>KEYWORDS</w:t>
       </w:r>
-      <w:bookmarkEnd w:id="63"/>
+      <w:bookmarkEnd w:id="62"/>
     </w:p>
     <w:p>
       <w:pPr>
@@ -15413,7 +15427,7 @@
         <w:pStyle w:val="Heading4"/>
         <w:spacing w:after="200"/>
       </w:pPr>
-      <w:bookmarkStart w:id="64" w:name="_Toc340327696"/>
+      <w:bookmarkStart w:id="63" w:name="_Toc340327696"/>
       <w:r>
         <w:t>QUASI-GENERAL</w:t>
       </w:r>
@@ -15423,7 +15437,7 @@
       <w:r>
         <w:t xml:space="preserve"> KEYWORDS</w:t>
       </w:r>
-      <w:bookmarkEnd w:id="64"/>
+      <w:bookmarkEnd w:id="63"/>
     </w:p>
     <w:p>
       <w:pPr>
@@ -15753,7 +15767,7 @@
         <w:pStyle w:val="Heading4"/>
         <w:spacing w:after="200"/>
       </w:pPr>
-      <w:bookmarkStart w:id="65" w:name="_Toc340327697"/>
+      <w:bookmarkStart w:id="64" w:name="_Toc340327697"/>
       <w:r>
         <w:t xml:space="preserve">SPECIFICALLY </w:t>
       </w:r>
@@ -15766,7 +15780,7 @@
       <w:r>
         <w:t xml:space="preserve"> KEYWORDS</w:t>
       </w:r>
-      <w:bookmarkEnd w:id="65"/>
+      <w:bookmarkEnd w:id="64"/>
     </w:p>
     <w:p>
       <w:pPr>
@@ -16464,7 +16478,7 @@
         <w:pStyle w:val="Heading4"/>
         <w:spacing w:after="200"/>
       </w:pPr>
-      <w:bookmarkStart w:id="66" w:name="_Toc340327698"/>
+      <w:bookmarkStart w:id="65" w:name="_Toc340327698"/>
       <w:r>
         <w:t>SEARCH/DISPLAY</w:t>
       </w:r>
@@ -16486,7 +16500,7 @@
       <w:r>
         <w:t>DEFAULT BEHAVIOR</w:t>
       </w:r>
-      <w:bookmarkEnd w:id="66"/>
+      <w:bookmarkEnd w:id="65"/>
     </w:p>
     <w:p>
       <w:pPr>
@@ -16533,7 +16547,7 @@
         <w:pStyle w:val="Heading4"/>
         <w:spacing w:after="200"/>
       </w:pPr>
-      <w:bookmarkStart w:id="67" w:name="_Toc340327699"/>
+      <w:bookmarkStart w:id="66" w:name="_Toc340327699"/>
       <w:r>
         <w:t xml:space="preserve">MODIFY </w:t>
       </w:r>
@@ -16552,7 +16566,7 @@
       <w:r>
         <w:t>DEFAULT BEHAVIOR</w:t>
       </w:r>
-      <w:bookmarkEnd w:id="67"/>
+      <w:bookmarkEnd w:id="66"/>
     </w:p>
     <w:p>
       <w:pPr>
@@ -16734,7 +16748,7 @@
         <w:pStyle w:val="Heading4"/>
         <w:spacing w:after="200"/>
       </w:pPr>
-      <w:bookmarkStart w:id="68" w:name="_Toc340327700"/>
+      <w:bookmarkStart w:id="67" w:name="_Toc340327700"/>
       <w:r>
         <w:t xml:space="preserve">POSTPONE </w:t>
       </w:r>
@@ -16753,7 +16767,7 @@
       <w:r>
         <w:t>DEFAULT BEHAVIOR</w:t>
       </w:r>
-      <w:bookmarkEnd w:id="68"/>
+      <w:bookmarkEnd w:id="67"/>
     </w:p>
     <w:p>
       <w:pPr>
@@ -16825,7 +16839,7 @@
         <w:pStyle w:val="Heading4"/>
         <w:spacing w:after="200"/>
       </w:pPr>
-      <w:bookmarkStart w:id="69" w:name="_Toc340327701"/>
+      <w:bookmarkStart w:id="68" w:name="_Toc340327701"/>
       <w:r>
         <w:t xml:space="preserve">SCHEDULE </w:t>
       </w:r>
@@ -16844,7 +16858,7 @@
       <w:r>
         <w:t>DEFAULT BEHAVIOR</w:t>
       </w:r>
-      <w:bookmarkEnd w:id="69"/>
+      <w:bookmarkEnd w:id="68"/>
     </w:p>
     <w:p>
       <w:pPr>
@@ -17113,18 +17127,20 @@
         <w:tblLook w:val="04A0" w:firstRow="1" w:lastRow="0" w:firstColumn="1" w:lastColumn="0" w:noHBand="0" w:noVBand="1"/>
       </w:tblPr>
       <w:tblGrid>
-        <w:gridCol w:w="9134"/>
+        <w:gridCol w:w="2410"/>
+        <w:gridCol w:w="6724"/>
       </w:tblGrid>
       <w:tr>
         <w:tc>
           <w:tcPr>
-            <w:tcW w:w="9134" w:type="dxa"/>
+            <w:tcW w:w="2410" w:type="dxa"/>
           </w:tcPr>
           <w:p>
             <w:pPr>
               <w:jc w:val="both"/>
               <w:rPr>
                 <w:rFonts w:ascii="Arial" w:hAnsi="Arial" w:cs="Arial"/>
+                <w:b/>
                 <w:sz w:val="20"/>
               </w:rPr>
             </w:pPr>
@@ -17135,21 +17151,6 @@
                 <w:sz w:val="20"/>
               </w:rPr>
               <w:t>CTRL+Q</w:t>
-            </w:r>
-            <w:r>
-              <w:rPr>
-                <w:rFonts w:ascii="Arial" w:hAnsi="Arial" w:cs="Arial"/>
-                <w:b/>
-                <w:sz w:val="20"/>
-              </w:rPr>
-              <w:t xml:space="preserve">: </w:t>
-            </w:r>
-            <w:r>
-              <w:rPr>
-                <w:rFonts w:ascii="Arial" w:hAnsi="Arial" w:cs="Arial"/>
-                <w:sz w:val="20"/>
-              </w:rPr>
-              <w:t>exit ToDo++</w:t>
             </w:r>
           </w:p>
           <w:p>
@@ -17157,6 +17158,7 @@
               <w:jc w:val="both"/>
               <w:rPr>
                 <w:rFonts w:ascii="Arial" w:hAnsi="Arial" w:cs="Arial"/>
+                <w:b/>
                 <w:sz w:val="20"/>
               </w:rPr>
             </w:pPr>
@@ -17167,28 +17169,6 @@
                 <w:sz w:val="20"/>
               </w:rPr>
               <w:t>CTRL+A</w:t>
-            </w:r>
-            <w:r>
-              <w:rPr>
-                <w:rFonts w:ascii="Arial" w:hAnsi="Arial" w:cs="Arial"/>
-                <w:b/>
-                <w:sz w:val="20"/>
-              </w:rPr>
-              <w:t>:</w:t>
-            </w:r>
-            <w:r>
-              <w:rPr>
-                <w:rFonts w:ascii="Arial" w:hAnsi="Arial" w:cs="Arial"/>
-                <w:sz w:val="20"/>
-              </w:rPr>
-              <w:t xml:space="preserve"> </w:t>
-            </w:r>
-            <w:r>
-              <w:rPr>
-                <w:rFonts w:ascii="Arial" w:hAnsi="Arial" w:cs="Arial"/>
-                <w:sz w:val="20"/>
-              </w:rPr>
-              <w:t>select all text in input box</w:t>
             </w:r>
           </w:p>
           <w:p>
@@ -17196,6 +17176,7 @@
               <w:jc w:val="both"/>
               <w:rPr>
                 <w:rFonts w:ascii="Arial" w:hAnsi="Arial" w:cs="Arial"/>
+                <w:b/>
                 <w:sz w:val="20"/>
               </w:rPr>
             </w:pPr>
@@ -17206,21 +17187,6 @@
                 <w:sz w:val="20"/>
               </w:rPr>
               <w:t>ALT+SPACE</w:t>
-            </w:r>
-            <w:r>
-              <w:rPr>
-                <w:rFonts w:ascii="Arial" w:hAnsi="Arial" w:cs="Arial"/>
-                <w:b/>
-                <w:sz w:val="20"/>
-              </w:rPr>
-              <w:t xml:space="preserve">: </w:t>
-            </w:r>
-            <w:r>
-              <w:rPr>
-                <w:rFonts w:ascii="Arial" w:hAnsi="Arial" w:cs="Arial"/>
-                <w:sz w:val="20"/>
-              </w:rPr>
-              <w:t>return cursor to input box</w:t>
             </w:r>
           </w:p>
           <w:p>
@@ -17239,34 +17205,6 @@
               </w:rPr>
               <w:t>ALT+S</w:t>
             </w:r>
-            <w:r>
-              <w:rPr>
-                <w:rFonts w:ascii="Arial" w:hAnsi="Arial" w:cs="Arial"/>
-                <w:sz w:val="20"/>
-              </w:rPr>
-              <w:t xml:space="preserve">: </w:t>
-            </w:r>
-            <w:r>
-              <w:rPr>
-                <w:rFonts w:ascii="Arial" w:hAnsi="Arial" w:cs="Arial"/>
-                <w:sz w:val="20"/>
-              </w:rPr>
-              <w:t xml:space="preserve">toggle between </w:t>
-            </w:r>
-            <w:r>
-              <w:rPr>
-                <w:rFonts w:ascii="Arial" w:hAnsi="Arial" w:cs="Arial"/>
-                <w:sz w:val="20"/>
-              </w:rPr>
-              <w:t xml:space="preserve">main window </w:t>
-            </w:r>
-            <w:r>
-              <w:rPr>
-                <w:rFonts w:ascii="Arial" w:hAnsi="Arial" w:cs="Arial"/>
-                <w:sz w:val="20"/>
-              </w:rPr>
-              <w:t>settings panel</w:t>
-            </w:r>
           </w:p>
           <w:p>
             <w:pPr>
@@ -17284,20 +17222,6 @@
               </w:rPr>
               <w:t>ALT+S</w:t>
             </w:r>
-            <w:r>
-              <w:rPr>
-                <w:rFonts w:ascii="Arial" w:hAnsi="Arial" w:cs="Arial"/>
-                <w:sz w:val="20"/>
-              </w:rPr>
-              <w:t xml:space="preserve">: toggle </w:t>
-            </w:r>
-            <w:r>
-              <w:rPr>
-                <w:rFonts w:ascii="Arial" w:hAnsi="Arial" w:cs="Arial"/>
-                <w:sz w:val="20"/>
-              </w:rPr>
-              <w:t>between expanded and collapsed state</w:t>
-            </w:r>
           </w:p>
           <w:p>
             <w:pPr>
@@ -17313,15 +17237,24 @@
                 <w:b/>
                 <w:sz w:val="20"/>
               </w:rPr>
-              <w:t>UP</w:t>
-            </w:r>
+              <w:t>ALT+LEFT</w:t>
+            </w:r>
+          </w:p>
+          <w:p>
+            <w:pPr>
+              <w:jc w:val="both"/>
+              <w:rPr>
+                <w:rFonts w:ascii="Arial" w:hAnsi="Arial" w:cs="Arial"/>
+                <w:sz w:val="20"/>
+              </w:rPr>
+            </w:pPr>
             <w:r>
               <w:rPr>
                 <w:rFonts w:ascii="Arial" w:hAnsi="Arial" w:cs="Arial"/>
                 <w:b/>
                 <w:sz w:val="20"/>
               </w:rPr>
-              <w:t>/DOWN</w:t>
+              <w:t>ALT+</w:t>
             </w:r>
             <w:r>
               <w:rPr>
@@ -17329,28 +17262,192 @@
                 <w:b/>
                 <w:sz w:val="20"/>
               </w:rPr>
-              <w:t xml:space="preserve">: </w:t>
-            </w:r>
-            <w:r>
-              <w:rPr>
-                <w:rFonts w:ascii="Arial" w:hAnsi="Arial" w:cs="Arial"/>
-                <w:sz w:val="20"/>
-              </w:rPr>
-              <w:t>retrieve</w:t>
-            </w:r>
-            <w:r>
-              <w:rPr>
-                <w:rFonts w:ascii="Arial" w:hAnsi="Arial" w:cs="Arial"/>
-                <w:sz w:val="20"/>
-              </w:rPr>
-              <w:t xml:space="preserve"> previous/next </w:t>
-            </w:r>
-            <w:r>
-              <w:rPr>
-                <w:rFonts w:ascii="Arial" w:hAnsi="Arial" w:cs="Arial"/>
-                <w:sz w:val="20"/>
-              </w:rPr>
-              <w:t>input</w:t>
+              <w:t>RIGHT</w:t>
+            </w:r>
+            <w:bookmarkStart w:id="69" w:name="_GoBack"/>
+            <w:bookmarkEnd w:id="69"/>
+          </w:p>
+          <w:p>
+            <w:pPr>
+              <w:jc w:val="both"/>
+              <w:rPr>
+                <w:rFonts w:ascii="Arial" w:hAnsi="Arial" w:cs="Arial"/>
+                <w:sz w:val="20"/>
+              </w:rPr>
+            </w:pPr>
+            <w:r>
+              <w:rPr>
+                <w:rFonts w:ascii="Arial" w:hAnsi="Arial" w:cs="Arial"/>
+                <w:b/>
+                <w:sz w:val="20"/>
+              </w:rPr>
+              <w:t>ALT + BACKSPACE</w:t>
+            </w:r>
+          </w:p>
+          <w:p>
+            <w:pPr>
+              <w:jc w:val="both"/>
+              <w:rPr>
+                <w:rFonts w:ascii="Arial" w:hAnsi="Arial" w:cs="Arial"/>
+                <w:sz w:val="20"/>
+              </w:rPr>
+            </w:pPr>
+            <w:r>
+              <w:rPr>
+                <w:rFonts w:ascii="Arial" w:hAnsi="Arial" w:cs="Arial"/>
+                <w:b/>
+                <w:sz w:val="20"/>
+              </w:rPr>
+              <w:t>UP/DOWN</w:t>
+            </w:r>
+          </w:p>
+        </w:tc>
+        <w:tc>
+          <w:tcPr>
+            <w:tcW w:w="6724" w:type="dxa"/>
+          </w:tcPr>
+          <w:p>
+            <w:pPr>
+              <w:jc w:val="both"/>
+              <w:rPr>
+                <w:rFonts w:ascii="Arial" w:hAnsi="Arial" w:cs="Arial"/>
+                <w:sz w:val="20"/>
+              </w:rPr>
+            </w:pPr>
+            <w:r>
+              <w:rPr>
+                <w:rFonts w:ascii="Arial" w:hAnsi="Arial" w:cs="Arial"/>
+                <w:sz w:val="20"/>
+              </w:rPr>
+              <w:t>exit ToDo++</w:t>
+            </w:r>
+          </w:p>
+          <w:p>
+            <w:pPr>
+              <w:jc w:val="both"/>
+              <w:rPr>
+                <w:rFonts w:ascii="Arial" w:hAnsi="Arial" w:cs="Arial"/>
+                <w:sz w:val="20"/>
+              </w:rPr>
+            </w:pPr>
+            <w:r>
+              <w:rPr>
+                <w:rFonts w:ascii="Arial" w:hAnsi="Arial" w:cs="Arial"/>
+                <w:sz w:val="20"/>
+              </w:rPr>
+              <w:t>select all text in ionput box</w:t>
+            </w:r>
+          </w:p>
+          <w:p>
+            <w:pPr>
+              <w:jc w:val="both"/>
+              <w:rPr>
+                <w:rFonts w:ascii="Arial" w:hAnsi="Arial" w:cs="Arial"/>
+                <w:sz w:val="20"/>
+              </w:rPr>
+            </w:pPr>
+            <w:r>
+              <w:rPr>
+                <w:rFonts w:ascii="Arial" w:hAnsi="Arial" w:cs="Arial"/>
+                <w:sz w:val="20"/>
+              </w:rPr>
+              <w:t>return cursor to input box</w:t>
+            </w:r>
+          </w:p>
+          <w:p>
+            <w:pPr>
+              <w:jc w:val="both"/>
+              <w:rPr>
+                <w:rFonts w:ascii="Arial" w:hAnsi="Arial" w:cs="Arial"/>
+                <w:sz w:val="20"/>
+              </w:rPr>
+            </w:pPr>
+            <w:r>
+              <w:rPr>
+                <w:rFonts w:ascii="Arial" w:hAnsi="Arial" w:cs="Arial"/>
+                <w:sz w:val="20"/>
+              </w:rPr>
+              <w:t>toggle between main window and settings panel</w:t>
+            </w:r>
+          </w:p>
+          <w:p>
+            <w:pPr>
+              <w:jc w:val="both"/>
+              <w:rPr>
+                <w:rFonts w:ascii="Arial" w:hAnsi="Arial" w:cs="Arial"/>
+                <w:sz w:val="20"/>
+              </w:rPr>
+            </w:pPr>
+            <w:r>
+              <w:rPr>
+                <w:rFonts w:ascii="Arial" w:hAnsi="Arial" w:cs="Arial"/>
+                <w:sz w:val="20"/>
+              </w:rPr>
+              <w:t>toggle between expanded and collapsed state</w:t>
+            </w:r>
+          </w:p>
+          <w:p>
+            <w:pPr>
+              <w:jc w:val="both"/>
+              <w:rPr>
+                <w:rFonts w:ascii="Arial" w:hAnsi="Arial" w:cs="Arial"/>
+                <w:sz w:val="20"/>
+              </w:rPr>
+            </w:pPr>
+            <w:r>
+              <w:rPr>
+                <w:rFonts w:ascii="Arial" w:hAnsi="Arial" w:cs="Arial"/>
+                <w:sz w:val="20"/>
+              </w:rPr>
+              <w:t>move to start of curernt word in input field</w:t>
+            </w:r>
+          </w:p>
+          <w:p>
+            <w:pPr>
+              <w:jc w:val="both"/>
+              <w:rPr>
+                <w:rFonts w:ascii="Arial" w:hAnsi="Arial" w:cs="Arial"/>
+                <w:sz w:val="20"/>
+              </w:rPr>
+            </w:pPr>
+            <w:r>
+              <w:rPr>
+                <w:rFonts w:ascii="Arial" w:hAnsi="Arial" w:cs="Arial"/>
+                <w:sz w:val="20"/>
+              </w:rPr>
+              <w:t>move to start of next word in input field</w:t>
+            </w:r>
+          </w:p>
+          <w:p>
+            <w:pPr>
+              <w:jc w:val="both"/>
+              <w:rPr>
+                <w:rFonts w:ascii="Arial" w:hAnsi="Arial" w:cs="Arial"/>
+                <w:sz w:val="20"/>
+              </w:rPr>
+            </w:pPr>
+            <w:r>
+              <w:rPr>
+                <w:rFonts w:ascii="Arial" w:hAnsi="Arial" w:cs="Arial"/>
+                <w:sz w:val="20"/>
+              </w:rPr>
+              <w:t>delete previous word or current word till selection position</w:t>
+            </w:r>
+          </w:p>
+          <w:p>
+            <w:pPr>
+              <w:jc w:val="both"/>
+              <w:rPr>
+                <w:rFonts w:ascii="Arial" w:hAnsi="Arial" w:cs="Arial"/>
+                <w:sz w:val="20"/>
+              </w:rPr>
+            </w:pPr>
+            <w:r>
+              <w:rPr>
+                <w:rFonts w:ascii="Arial" w:hAnsi="Arial" w:cs="Arial"/>
+                <w:sz w:val="20"/>
+              </w:rPr>
+              <w:t>retrieve previous/next input</w:t>
             </w:r>
           </w:p>
         </w:tc>
@@ -43453,7 +43550,7 @@
             <w:bCs/>
             <w:noProof/>
           </w:rPr>
-          <w:t>6</w:t>
+          <w:t>18</w:t>
         </w:r>
         <w:r>
           <w:rPr>
@@ -46499,7 +46596,7 @@
 </file>
 
 <file path=customXml/itemProps1.xml><?xml version="1.0" encoding="utf-8"?>
-<ds:datastoreItem xmlns:ds="http://schemas.openxmlformats.org/officeDocument/2006/customXml" ds:itemID="{EB24FC55-AC89-4C37-82D8-E81E4E3CF7A1}">
+<ds:datastoreItem xmlns:ds="http://schemas.openxmlformats.org/officeDocument/2006/customXml" ds:itemID="{FCCE869C-74D7-4822-BD9F-4C817CF0BAB3}">
   <ds:schemaRefs>
     <ds:schemaRef ds:uri="http://schemas.openxmlformats.org/officeDocument/2006/bibliography"/>
   </ds:schemaRefs>

</xml_diff>

<commit_message>
@raaj, if just replace your hyperlinked manual with updated manual (same name), it will auto update right? then let's do that after everything's finalized... updated the manual
</commit_message>
<xml_diff>
--- a/doc/v0.5 project manual.docx
+++ b/doc/v0.5 project manual.docx
@@ -17603,8 +17603,36 @@
       <w:r>
         <w:rPr>
           <w:rFonts w:ascii="Arial" w:hAnsi="Arial" w:cs="Arial"/>
+        </w:rPr>
+        <w:t xml:space="preserve">A scheduled task will only begin </w:t>
+      </w:r>
+      <w:bookmarkStart w:id="70" w:name="_GoBack"/>
+      <w:bookmarkEnd w:id="70"/>
+      <w:r>
+        <w:rPr>
+          <w:rFonts w:ascii="Arial" w:hAnsi="Arial" w:cs="Arial"/>
+        </w:rPr>
+        <w:t>at the start of every hour.</w:t>
+      </w:r>
+    </w:p>
+    <w:p>
+      <w:pPr>
+        <w:pStyle w:val="ListParagraph"/>
+        <w:numPr>
+          <w:ilvl w:val="0"/>
+          <w:numId w:val="4"/>
+        </w:numPr>
+        <w:jc w:val="both"/>
+        <w:rPr>
+          <w:rFonts w:ascii="Arial" w:hAnsi="Arial" w:cs="Arial"/>
+        </w:rPr>
+      </w:pPr>
+      <w:r>
+        <w:rPr>
+          <w:rFonts w:ascii="Arial" w:hAnsi="Arial" w:cs="Arial"/>
           <w:lang w:val="en-US"/>
         </w:rPr>
+        <w:lastRenderedPageBreak/>
         <w:t>I</w:t>
       </w:r>
       <w:r>
@@ -17636,7 +17664,6 @@
         <w:rPr>
           <w:rFonts w:ascii="Arial" w:hAnsi="Arial" w:cs="Arial"/>
         </w:rPr>
-        <w:lastRenderedPageBreak/>
         <w:t xml:space="preserve">If the task duration is not specified, the default task duration specified in </w:t>
       </w:r>
       <w:r>
@@ -17818,11 +17845,11 @@
         <w:pStyle w:val="Heading4"/>
         <w:spacing w:after="200"/>
       </w:pPr>
-      <w:bookmarkStart w:id="70" w:name="_Toc340335331"/>
+      <w:bookmarkStart w:id="71" w:name="_Toc340335331"/>
       <w:r>
         <w:t>UNDO COMMAND DEFAULT BEHAVIOR</w:t>
       </w:r>
-      <w:bookmarkEnd w:id="70"/>
+      <w:bookmarkEnd w:id="71"/>
     </w:p>
     <w:p>
       <w:pPr>
@@ -17846,12 +17873,12 @@
         <w:pStyle w:val="Heading4"/>
         <w:spacing w:after="200"/>
       </w:pPr>
-      <w:bookmarkStart w:id="71" w:name="_Toc340335332"/>
+      <w:bookmarkStart w:id="72" w:name="_Toc340335332"/>
       <w:r>
         <w:t>HOTKEYS AND KEYBOARD SHORTCUTS</w:t>
       </w:r>
       <w:bookmarkEnd w:id="0"/>
-      <w:bookmarkEnd w:id="71"/>
+      <w:bookmarkEnd w:id="72"/>
     </w:p>
     <w:tbl>
       <w:tblPr>
@@ -17927,7 +17954,6 @@
                 <w:rFonts w:ascii="Arial" w:hAnsi="Arial" w:cs="Arial"/>
                 <w:b/>
                 <w:sz w:val="20"/>
-                <w:highlight w:val="yellow"/>
               </w:rPr>
               <w:t>ALT+H</w:t>
             </w:r>
@@ -18050,15 +18076,7 @@
                 <w:b/>
                 <w:sz w:val="20"/>
               </w:rPr>
-              <w:t>ALT+</w:t>
-            </w:r>
-            <w:r>
-              <w:rPr>
-                <w:rFonts w:ascii="Arial" w:hAnsi="Arial" w:cs="Arial"/>
-                <w:b/>
-                <w:sz w:val="20"/>
-              </w:rPr>
-              <w:t>RIGHT</w:t>
+              <w:t>ALT+RIGHT</w:t>
             </w:r>
           </w:p>
           <w:p>
@@ -18127,7 +18145,6 @@
               <w:rPr>
                 <w:rFonts w:ascii="Arial" w:hAnsi="Arial" w:cs="Arial"/>
                 <w:sz w:val="20"/>
-                <w:highlight w:val="yellow"/>
               </w:rPr>
               <w:t>togle between main window and help panel</w:t>
             </w:r>
@@ -18163,8 +18180,6 @@
               </w:rPr>
               <w:t>return cursor to input box</w:t>
             </w:r>
-            <w:bookmarkStart w:id="72" w:name="_GoBack"/>
-            <w:bookmarkEnd w:id="72"/>
           </w:p>
           <w:p>
             <w:pPr>
@@ -44346,7 +44361,7 @@
             <w:bCs/>
             <w:noProof/>
           </w:rPr>
-          <w:t>18</w:t>
+          <w:t>17</w:t>
         </w:r>
         <w:r>
           <w:rPr>
@@ -47392,7 +47407,7 @@
 </file>
 
 <file path=customXml/itemProps1.xml><?xml version="1.0" encoding="utf-8"?>
-<ds:datastoreItem xmlns:ds="http://schemas.openxmlformats.org/officeDocument/2006/customXml" ds:itemID="{1A0CDFA0-2F10-4146-9752-A626F29FFE5A}">
+<ds:datastoreItem xmlns:ds="http://schemas.openxmlformats.org/officeDocument/2006/customXml" ds:itemID="{3E82E76B-9C28-4879-B53E-9C5014F50B59}">
   <ds:schemaRefs>
     <ds:schemaRef ds:uri="http://schemas.openxmlformats.org/officeDocument/2006/bibliography"/>
   </ds:schemaRefs>

</xml_diff>

<commit_message>
adding documentation to stringparser, updated user manual, oops...
</commit_message>
<xml_diff>
--- a/doc/v0.5 project manual.docx
+++ b/doc/v0.5 project manual.docx
@@ -837,7 +837,7 @@
           <w:r>
             <w:fldChar w:fldCharType="separate"/>
           </w:r>
-          <w:hyperlink w:anchor="_Toc340335295" w:history="1">
+          <w:hyperlink w:anchor="_Toc340406306" w:history="1">
             <w:r>
               <w:rPr>
                 <w:rStyle w:val="Hyperlink"/>
@@ -864,7 +864,7 @@
                 <w:noProof/>
                 <w:webHidden/>
               </w:rPr>
-              <w:instrText xml:space="preserve"> PAGEREF _Toc340335295 \h </w:instrText>
+              <w:instrText xml:space="preserve"> PAGEREF _Toc340406306 \h </w:instrText>
             </w:r>
             <w:r>
               <w:rPr>
@@ -908,7 +908,7 @@
               <w:lang w:val="en-SG" w:eastAsia="zh-CN"/>
             </w:rPr>
           </w:pPr>
-          <w:hyperlink w:anchor="_Toc340335296" w:history="1">
+          <w:hyperlink w:anchor="_Toc340406307" w:history="1">
             <w:r>
               <w:rPr>
                 <w:rStyle w:val="Hyperlink"/>
@@ -950,7 +950,7 @@
                 <w:noProof/>
                 <w:webHidden/>
               </w:rPr>
-              <w:instrText xml:space="preserve"> PAGEREF _Toc340335296 \h </w:instrText>
+              <w:instrText xml:space="preserve"> PAGEREF _Toc340406307 \h </w:instrText>
             </w:r>
             <w:r>
               <w:rPr>
@@ -994,7 +994,7 @@
               <w:lang w:val="en-SG" w:eastAsia="zh-CN"/>
             </w:rPr>
           </w:pPr>
-          <w:hyperlink w:anchor="_Toc340335297" w:history="1">
+          <w:hyperlink w:anchor="_Toc340406308" w:history="1">
             <w:r>
               <w:rPr>
                 <w:rStyle w:val="Hyperlink"/>
@@ -1036,7 +1036,7 @@
                 <w:noProof/>
                 <w:webHidden/>
               </w:rPr>
-              <w:instrText xml:space="preserve"> PAGEREF _Toc340335297 \h </w:instrText>
+              <w:instrText xml:space="preserve"> PAGEREF _Toc340406308 \h </w:instrText>
             </w:r>
             <w:r>
               <w:rPr>
@@ -1080,7 +1080,7 @@
               <w:lang w:val="en-SG" w:eastAsia="zh-CN"/>
             </w:rPr>
           </w:pPr>
-          <w:hyperlink w:anchor="_Toc340335298" w:history="1">
+          <w:hyperlink w:anchor="_Toc340406309" w:history="1">
             <w:r>
               <w:rPr>
                 <w:rStyle w:val="Hyperlink"/>
@@ -1122,7 +1122,7 @@
                 <w:noProof/>
                 <w:webHidden/>
               </w:rPr>
-              <w:instrText xml:space="preserve"> PAGEREF _Toc340335298 \h </w:instrText>
+              <w:instrText xml:space="preserve"> PAGEREF _Toc340406309 \h </w:instrText>
             </w:r>
             <w:r>
               <w:rPr>
@@ -1166,7 +1166,7 @@
               <w:lang w:val="en-SG" w:eastAsia="zh-CN"/>
             </w:rPr>
           </w:pPr>
-          <w:hyperlink w:anchor="_Toc340335299" w:history="1">
+          <w:hyperlink w:anchor="_Toc340406310" w:history="1">
             <w:r>
               <w:rPr>
                 <w:rStyle w:val="Hyperlink"/>
@@ -1193,7 +1193,7 @@
                 <w:noProof/>
                 <w:webHidden/>
               </w:rPr>
-              <w:instrText xml:space="preserve"> PAGEREF _Toc340335299 \h </w:instrText>
+              <w:instrText xml:space="preserve"> PAGEREF _Toc340406310 \h </w:instrText>
             </w:r>
             <w:r>
               <w:rPr>
@@ -1237,7 +1237,7 @@
               <w:lang w:val="en-SG" w:eastAsia="zh-CN"/>
             </w:rPr>
           </w:pPr>
-          <w:hyperlink w:anchor="_Toc340335300" w:history="1">
+          <w:hyperlink w:anchor="_Toc340406311" w:history="1">
             <w:r>
               <w:rPr>
                 <w:rStyle w:val="Hyperlink"/>
@@ -1279,7 +1279,7 @@
                 <w:noProof/>
                 <w:webHidden/>
               </w:rPr>
-              <w:instrText xml:space="preserve"> PAGEREF _Toc340335300 \h </w:instrText>
+              <w:instrText xml:space="preserve"> PAGEREF _Toc340406311 \h </w:instrText>
             </w:r>
             <w:r>
               <w:rPr>
@@ -1323,7 +1323,7 @@
               <w:lang w:val="en-SG" w:eastAsia="zh-CN"/>
             </w:rPr>
           </w:pPr>
-          <w:hyperlink w:anchor="_Toc340335301" w:history="1">
+          <w:hyperlink w:anchor="_Toc340406312" w:history="1">
             <w:r>
               <w:rPr>
                 <w:rStyle w:val="Hyperlink"/>
@@ -1365,7 +1365,7 @@
                 <w:noProof/>
                 <w:webHidden/>
               </w:rPr>
-              <w:instrText xml:space="preserve"> PAGEREF _Toc340335301 \h </w:instrText>
+              <w:instrText xml:space="preserve"> PAGEREF _Toc340406312 \h </w:instrText>
             </w:r>
             <w:r>
               <w:rPr>
@@ -1409,7 +1409,7 @@
               <w:lang w:val="en-SG" w:eastAsia="zh-CN"/>
             </w:rPr>
           </w:pPr>
-          <w:hyperlink w:anchor="_Toc340335302" w:history="1">
+          <w:hyperlink w:anchor="_Toc340406313" w:history="1">
             <w:r>
               <w:rPr>
                 <w:rStyle w:val="Hyperlink"/>
@@ -1451,7 +1451,7 @@
                 <w:noProof/>
                 <w:webHidden/>
               </w:rPr>
-              <w:instrText xml:space="preserve"> PAGEREF _Toc340335302 \h </w:instrText>
+              <w:instrText xml:space="preserve"> PAGEREF _Toc340406313 \h </w:instrText>
             </w:r>
             <w:r>
               <w:rPr>
@@ -1495,7 +1495,7 @@
               <w:lang w:val="en-SG" w:eastAsia="zh-CN"/>
             </w:rPr>
           </w:pPr>
-          <w:hyperlink w:anchor="_Toc340335303" w:history="1">
+          <w:hyperlink w:anchor="_Toc340406314" w:history="1">
             <w:r>
               <w:rPr>
                 <w:rStyle w:val="Hyperlink"/>
@@ -1537,7 +1537,7 @@
                 <w:noProof/>
                 <w:webHidden/>
               </w:rPr>
-              <w:instrText xml:space="preserve"> PAGEREF _Toc340335303 \h </w:instrText>
+              <w:instrText xml:space="preserve"> PAGEREF _Toc340406314 \h </w:instrText>
             </w:r>
             <w:r>
               <w:rPr>
@@ -1581,7 +1581,7 @@
               <w:lang w:val="en-SG" w:eastAsia="zh-CN"/>
             </w:rPr>
           </w:pPr>
-          <w:hyperlink w:anchor="_Toc340335304" w:history="1">
+          <w:hyperlink w:anchor="_Toc340406315" w:history="1">
             <w:r>
               <w:rPr>
                 <w:rStyle w:val="Hyperlink"/>
@@ -1623,7 +1623,7 @@
                 <w:noProof/>
                 <w:webHidden/>
               </w:rPr>
-              <w:instrText xml:space="preserve"> PAGEREF _Toc340335304 \h </w:instrText>
+              <w:instrText xml:space="preserve"> PAGEREF _Toc340406315 \h </w:instrText>
             </w:r>
             <w:r>
               <w:rPr>
@@ -1667,7 +1667,7 @@
               <w:lang w:val="en-SG" w:eastAsia="zh-CN"/>
             </w:rPr>
           </w:pPr>
-          <w:hyperlink w:anchor="_Toc340335305" w:history="1">
+          <w:hyperlink w:anchor="_Toc340406316" w:history="1">
             <w:r>
               <w:rPr>
                 <w:rStyle w:val="Hyperlink"/>
@@ -1709,7 +1709,7 @@
                 <w:noProof/>
                 <w:webHidden/>
               </w:rPr>
-              <w:instrText xml:space="preserve"> PAGEREF _Toc340335305 \h </w:instrText>
+              <w:instrText xml:space="preserve"> PAGEREF _Toc340406316 \h </w:instrText>
             </w:r>
             <w:r>
               <w:rPr>
@@ -1753,7 +1753,7 @@
               <w:lang w:val="en-SG" w:eastAsia="zh-CN"/>
             </w:rPr>
           </w:pPr>
-          <w:hyperlink w:anchor="_Toc340335306" w:history="1">
+          <w:hyperlink w:anchor="_Toc340406317" w:history="1">
             <w:r>
               <w:rPr>
                 <w:rStyle w:val="Hyperlink"/>
@@ -1780,7 +1780,7 @@
                 <w:noProof/>
                 <w:webHidden/>
               </w:rPr>
-              <w:instrText xml:space="preserve"> PAGEREF _Toc340335306 \h </w:instrText>
+              <w:instrText xml:space="preserve"> PAGEREF _Toc340406317 \h </w:instrText>
             </w:r>
             <w:r>
               <w:rPr>
@@ -1824,7 +1824,7 @@
               <w:lang w:val="en-SG" w:eastAsia="zh-CN"/>
             </w:rPr>
           </w:pPr>
-          <w:hyperlink w:anchor="_Toc340335307" w:history="1">
+          <w:hyperlink w:anchor="_Toc340406318" w:history="1">
             <w:r>
               <w:rPr>
                 <w:rStyle w:val="Hyperlink"/>
@@ -1866,7 +1866,7 @@
                 <w:noProof/>
                 <w:webHidden/>
               </w:rPr>
-              <w:instrText xml:space="preserve"> PAGEREF _Toc340335307 \h </w:instrText>
+              <w:instrText xml:space="preserve"> PAGEREF _Toc340406318 \h </w:instrText>
             </w:r>
             <w:r>
               <w:rPr>
@@ -1910,7 +1910,7 @@
               <w:lang w:val="en-SG" w:eastAsia="zh-CN"/>
             </w:rPr>
           </w:pPr>
-          <w:hyperlink w:anchor="_Toc340335308" w:history="1">
+          <w:hyperlink w:anchor="_Toc340406319" w:history="1">
             <w:r>
               <w:rPr>
                 <w:rStyle w:val="Hyperlink"/>
@@ -1952,7 +1952,7 @@
                 <w:noProof/>
                 <w:webHidden/>
               </w:rPr>
-              <w:instrText xml:space="preserve"> PAGEREF _Toc340335308 \h </w:instrText>
+              <w:instrText xml:space="preserve"> PAGEREF _Toc340406319 \h </w:instrText>
             </w:r>
             <w:r>
               <w:rPr>
@@ -1996,7 +1996,7 @@
               <w:lang w:val="en-SG" w:eastAsia="zh-CN"/>
             </w:rPr>
           </w:pPr>
-          <w:hyperlink w:anchor="_Toc340335309" w:history="1">
+          <w:hyperlink w:anchor="_Toc340406320" w:history="1">
             <w:r>
               <w:rPr>
                 <w:rStyle w:val="Hyperlink"/>
@@ -2038,7 +2038,7 @@
                 <w:noProof/>
                 <w:webHidden/>
               </w:rPr>
-              <w:instrText xml:space="preserve"> PAGEREF _Toc340335309 \h </w:instrText>
+              <w:instrText xml:space="preserve"> PAGEREF _Toc340406320 \h </w:instrText>
             </w:r>
             <w:r>
               <w:rPr>
@@ -2082,7 +2082,7 @@
               <w:lang w:val="en-SG" w:eastAsia="zh-CN"/>
             </w:rPr>
           </w:pPr>
-          <w:hyperlink w:anchor="_Toc340335310" w:history="1">
+          <w:hyperlink w:anchor="_Toc340406321" w:history="1">
             <w:r>
               <w:rPr>
                 <w:rStyle w:val="Hyperlink"/>
@@ -2124,7 +2124,7 @@
                 <w:noProof/>
                 <w:webHidden/>
               </w:rPr>
-              <w:instrText xml:space="preserve"> PAGEREF _Toc340335310 \h </w:instrText>
+              <w:instrText xml:space="preserve"> PAGEREF _Toc340406321 \h </w:instrText>
             </w:r>
             <w:r>
               <w:rPr>
@@ -2168,7 +2168,7 @@
               <w:lang w:val="en-SG" w:eastAsia="zh-CN"/>
             </w:rPr>
           </w:pPr>
-          <w:hyperlink w:anchor="_Toc340335311" w:history="1">
+          <w:hyperlink w:anchor="_Toc340406322" w:history="1">
             <w:r>
               <w:rPr>
                 <w:rStyle w:val="Hyperlink"/>
@@ -2210,7 +2210,7 @@
                 <w:noProof/>
                 <w:webHidden/>
               </w:rPr>
-              <w:instrText xml:space="preserve"> PAGEREF _Toc340335311 \h </w:instrText>
+              <w:instrText xml:space="preserve"> PAGEREF _Toc340406322 \h </w:instrText>
             </w:r>
             <w:r>
               <w:rPr>
@@ -2254,7 +2254,7 @@
               <w:lang w:val="en-SG" w:eastAsia="zh-CN"/>
             </w:rPr>
           </w:pPr>
-          <w:hyperlink w:anchor="_Toc340335312" w:history="1">
+          <w:hyperlink w:anchor="_Toc340406323" w:history="1">
             <w:r>
               <w:rPr>
                 <w:rStyle w:val="Hyperlink"/>
@@ -2296,7 +2296,7 @@
                 <w:noProof/>
                 <w:webHidden/>
               </w:rPr>
-              <w:instrText xml:space="preserve"> PAGEREF _Toc340335312 \h </w:instrText>
+              <w:instrText xml:space="preserve"> PAGEREF _Toc340406323 \h </w:instrText>
             </w:r>
             <w:r>
               <w:rPr>
@@ -2340,7 +2340,7 @@
               <w:lang w:val="en-SG" w:eastAsia="zh-CN"/>
             </w:rPr>
           </w:pPr>
-          <w:hyperlink w:anchor="_Toc340335313" w:history="1">
+          <w:hyperlink w:anchor="_Toc340406324" w:history="1">
             <w:r>
               <w:rPr>
                 <w:rStyle w:val="Hyperlink"/>
@@ -2382,7 +2382,7 @@
                 <w:noProof/>
                 <w:webHidden/>
               </w:rPr>
-              <w:instrText xml:space="preserve"> PAGEREF _Toc340335313 \h </w:instrText>
+              <w:instrText xml:space="preserve"> PAGEREF _Toc340406324 \h </w:instrText>
             </w:r>
             <w:r>
               <w:rPr>
@@ -2426,7 +2426,7 @@
               <w:lang w:val="en-SG" w:eastAsia="zh-CN"/>
             </w:rPr>
           </w:pPr>
-          <w:hyperlink w:anchor="_Toc340335314" w:history="1">
+          <w:hyperlink w:anchor="_Toc340406325" w:history="1">
             <w:r>
               <w:rPr>
                 <w:rStyle w:val="Hyperlink"/>
@@ -2468,7 +2468,7 @@
                 <w:noProof/>
                 <w:webHidden/>
               </w:rPr>
-              <w:instrText xml:space="preserve"> PAGEREF _Toc340335314 \h </w:instrText>
+              <w:instrText xml:space="preserve"> PAGEREF _Toc340406325 \h </w:instrText>
             </w:r>
             <w:r>
               <w:rPr>
@@ -2512,7 +2512,7 @@
               <w:lang w:val="en-SG" w:eastAsia="zh-CN"/>
             </w:rPr>
           </w:pPr>
-          <w:hyperlink w:anchor="_Toc340335315" w:history="1">
+          <w:hyperlink w:anchor="_Toc340406326" w:history="1">
             <w:r>
               <w:rPr>
                 <w:rStyle w:val="Hyperlink"/>
@@ -2554,7 +2554,7 @@
                 <w:noProof/>
                 <w:webHidden/>
               </w:rPr>
-              <w:instrText xml:space="preserve"> PAGEREF _Toc340335315 \h </w:instrText>
+              <w:instrText xml:space="preserve"> PAGEREF _Toc340406326 \h </w:instrText>
             </w:r>
             <w:r>
               <w:rPr>
@@ -2598,7 +2598,7 @@
               <w:lang w:val="en-SG" w:eastAsia="zh-CN"/>
             </w:rPr>
           </w:pPr>
-          <w:hyperlink w:anchor="_Toc340335316" w:history="1">
+          <w:hyperlink w:anchor="_Toc340406327" w:history="1">
             <w:r>
               <w:rPr>
                 <w:rStyle w:val="Hyperlink"/>
@@ -2640,7 +2640,7 @@
                 <w:noProof/>
                 <w:webHidden/>
               </w:rPr>
-              <w:instrText xml:space="preserve"> PAGEREF _Toc340335316 \h </w:instrText>
+              <w:instrText xml:space="preserve"> PAGEREF _Toc340406327 \h </w:instrText>
             </w:r>
             <w:r>
               <w:rPr>
@@ -2684,7 +2684,7 @@
               <w:lang w:val="en-SG" w:eastAsia="zh-CN"/>
             </w:rPr>
           </w:pPr>
-          <w:hyperlink w:anchor="_Toc340335317" w:history="1">
+          <w:hyperlink w:anchor="_Toc340406328" w:history="1">
             <w:r>
               <w:rPr>
                 <w:rStyle w:val="Hyperlink"/>
@@ -2726,7 +2726,7 @@
                 <w:noProof/>
                 <w:webHidden/>
               </w:rPr>
-              <w:instrText xml:space="preserve"> PAGEREF _Toc340335317 \h </w:instrText>
+              <w:instrText xml:space="preserve"> PAGEREF _Toc340406328 \h </w:instrText>
             </w:r>
             <w:r>
               <w:rPr>
@@ -2770,7 +2770,7 @@
               <w:lang w:val="en-SG" w:eastAsia="zh-CN"/>
             </w:rPr>
           </w:pPr>
-          <w:hyperlink w:anchor="_Toc340335318" w:history="1">
+          <w:hyperlink w:anchor="_Toc340406329" w:history="1">
             <w:r>
               <w:rPr>
                 <w:rStyle w:val="Hyperlink"/>
@@ -2813,7 +2813,7 @@
                 <w:noProof/>
                 <w:webHidden/>
               </w:rPr>
-              <w:instrText xml:space="preserve"> PAGEREF _Toc340335318 \h </w:instrText>
+              <w:instrText xml:space="preserve"> PAGEREF _Toc340406329 \h </w:instrText>
             </w:r>
             <w:r>
               <w:rPr>
@@ -2857,7 +2857,7 @@
               <w:lang w:val="en-SG" w:eastAsia="zh-CN"/>
             </w:rPr>
           </w:pPr>
-          <w:hyperlink w:anchor="_Toc340335319" w:history="1">
+          <w:hyperlink w:anchor="_Toc340406330" w:history="1">
             <w:r>
               <w:rPr>
                 <w:rStyle w:val="Hyperlink"/>
@@ -2899,7 +2899,7 @@
                 <w:noProof/>
                 <w:webHidden/>
               </w:rPr>
-              <w:instrText xml:space="preserve"> PAGEREF _Toc340335319 \h </w:instrText>
+              <w:instrText xml:space="preserve"> PAGEREF _Toc340406330 \h </w:instrText>
             </w:r>
             <w:r>
               <w:rPr>
@@ -2943,7 +2943,7 @@
               <w:lang w:val="en-SG" w:eastAsia="zh-CN"/>
             </w:rPr>
           </w:pPr>
-          <w:hyperlink w:anchor="_Toc340335320" w:history="1">
+          <w:hyperlink w:anchor="_Toc340406331" w:history="1">
             <w:r>
               <w:rPr>
                 <w:rStyle w:val="Hyperlink"/>
@@ -2985,7 +2985,7 @@
                 <w:noProof/>
                 <w:webHidden/>
               </w:rPr>
-              <w:instrText xml:space="preserve"> PAGEREF _Toc340335320 \h </w:instrText>
+              <w:instrText xml:space="preserve"> PAGEREF _Toc340406331 \h </w:instrText>
             </w:r>
             <w:r>
               <w:rPr>
@@ -3029,7 +3029,7 @@
               <w:lang w:val="en-SG" w:eastAsia="zh-CN"/>
             </w:rPr>
           </w:pPr>
-          <w:hyperlink w:anchor="_Toc340335321" w:history="1">
+          <w:hyperlink w:anchor="_Toc340406332" w:history="1">
             <w:r>
               <w:rPr>
                 <w:rStyle w:val="Hyperlink"/>
@@ -3056,7 +3056,7 @@
                 <w:noProof/>
                 <w:webHidden/>
               </w:rPr>
-              <w:instrText xml:space="preserve"> PAGEREF _Toc340335321 \h </w:instrText>
+              <w:instrText xml:space="preserve"> PAGEREF _Toc340406332 \h </w:instrText>
             </w:r>
             <w:r>
               <w:rPr>
@@ -3099,7 +3099,7 @@
               <w:lang w:val="en-SG" w:eastAsia="zh-CN"/>
             </w:rPr>
           </w:pPr>
-          <w:hyperlink w:anchor="_Toc340335322" w:history="1">
+          <w:hyperlink w:anchor="_Toc340406333" w:history="1">
             <w:r>
               <w:rPr>
                 <w:rStyle w:val="Hyperlink"/>
@@ -3126,7 +3126,7 @@
                 <w:noProof/>
                 <w:webHidden/>
               </w:rPr>
-              <w:instrText xml:space="preserve"> PAGEREF _Toc340335322 \h </w:instrText>
+              <w:instrText xml:space="preserve"> PAGEREF _Toc340406333 \h </w:instrText>
             </w:r>
             <w:r>
               <w:rPr>
@@ -3169,7 +3169,7 @@
               <w:lang w:val="en-SG" w:eastAsia="zh-CN"/>
             </w:rPr>
           </w:pPr>
-          <w:hyperlink w:anchor="_Toc340335323" w:history="1">
+          <w:hyperlink w:anchor="_Toc340406334" w:history="1">
             <w:r>
               <w:rPr>
                 <w:rStyle w:val="Hyperlink"/>
@@ -3196,7 +3196,7 @@
                 <w:noProof/>
                 <w:webHidden/>
               </w:rPr>
-              <w:instrText xml:space="preserve"> PAGEREF _Toc340335323 \h </w:instrText>
+              <w:instrText xml:space="preserve"> PAGEREF _Toc340406334 \h </w:instrText>
             </w:r>
             <w:r>
               <w:rPr>
@@ -3239,7 +3239,7 @@
               <w:lang w:val="en-SG" w:eastAsia="zh-CN"/>
             </w:rPr>
           </w:pPr>
-          <w:hyperlink w:anchor="_Toc340335324" w:history="1">
+          <w:hyperlink w:anchor="_Toc340406335" w:history="1">
             <w:r>
               <w:rPr>
                 <w:rStyle w:val="Hyperlink"/>
@@ -3266,7 +3266,7 @@
                 <w:noProof/>
                 <w:webHidden/>
               </w:rPr>
-              <w:instrText xml:space="preserve"> PAGEREF _Toc340335324 \h </w:instrText>
+              <w:instrText xml:space="preserve"> PAGEREF _Toc340406335 \h </w:instrText>
             </w:r>
             <w:r>
               <w:rPr>
@@ -3309,7 +3309,7 @@
               <w:lang w:val="en-SG" w:eastAsia="zh-CN"/>
             </w:rPr>
           </w:pPr>
-          <w:hyperlink w:anchor="_Toc340335325" w:history="1">
+          <w:hyperlink w:anchor="_Toc340406336" w:history="1">
             <w:r>
               <w:rPr>
                 <w:rStyle w:val="Hyperlink"/>
@@ -3336,7 +3336,7 @@
                 <w:noProof/>
                 <w:webHidden/>
               </w:rPr>
-              <w:instrText xml:space="preserve"> PAGEREF _Toc340335325 \h </w:instrText>
+              <w:instrText xml:space="preserve"> PAGEREF _Toc340406336 \h </w:instrText>
             </w:r>
             <w:r>
               <w:rPr>
@@ -3379,13 +3379,13 @@
               <w:lang w:val="en-SG" w:eastAsia="zh-CN"/>
             </w:rPr>
           </w:pPr>
-          <w:hyperlink w:anchor="_Toc340335326" w:history="1">
+          <w:hyperlink w:anchor="_Toc340406337" w:history="1">
             <w:r>
               <w:rPr>
                 <w:rStyle w:val="Hyperlink"/>
                 <w:noProof/>
               </w:rPr>
-              <w:t>ADD COMMAND DEFAULT BEHAVIOR</w:t>
+              <w:t>SPECIFICALLY SCHEDULE COMMAND KEYWORDS</w:t>
             </w:r>
             <w:r>
               <w:rPr>
@@ -3406,7 +3406,7 @@
                 <w:noProof/>
                 <w:webHidden/>
               </w:rPr>
-              <w:instrText xml:space="preserve"> PAGEREF _Toc340335326 \h </w:instrText>
+              <w:instrText xml:space="preserve"> PAGEREF _Toc340406337 \h </w:instrText>
             </w:r>
             <w:r>
               <w:rPr>
@@ -3449,13 +3449,13 @@
               <w:lang w:val="en-SG" w:eastAsia="zh-CN"/>
             </w:rPr>
           </w:pPr>
-          <w:hyperlink w:anchor="_Toc340335327" w:history="1">
+          <w:hyperlink w:anchor="_Toc340406338" w:history="1">
             <w:r>
               <w:rPr>
                 <w:rStyle w:val="Hyperlink"/>
                 <w:noProof/>
               </w:rPr>
-              <w:t>SEARCH/DISPLAY COMMAND DEFAULT BEHAVIOR</w:t>
+              <w:t>ADD COMMAND DEFAULT BEHAVIOR</w:t>
             </w:r>
             <w:r>
               <w:rPr>
@@ -3476,7 +3476,7 @@
                 <w:noProof/>
                 <w:webHidden/>
               </w:rPr>
-              <w:instrText xml:space="preserve"> PAGEREF _Toc340335327 \h </w:instrText>
+              <w:instrText xml:space="preserve"> PAGEREF _Toc340406338 \h </w:instrText>
             </w:r>
             <w:r>
               <w:rPr>
@@ -3519,13 +3519,13 @@
               <w:lang w:val="en-SG" w:eastAsia="zh-CN"/>
             </w:rPr>
           </w:pPr>
-          <w:hyperlink w:anchor="_Toc340335328" w:history="1">
+          <w:hyperlink w:anchor="_Toc340406339" w:history="1">
             <w:r>
               <w:rPr>
                 <w:rStyle w:val="Hyperlink"/>
                 <w:noProof/>
               </w:rPr>
-              <w:t>MODIFY COMMAND DEFAULT BEHAVIOR</w:t>
+              <w:t>SEARCH/DISPLAY COMMAND DEFAULT BEHAVIOR</w:t>
             </w:r>
             <w:r>
               <w:rPr>
@@ -3546,7 +3546,7 @@
                 <w:noProof/>
                 <w:webHidden/>
               </w:rPr>
-              <w:instrText xml:space="preserve"> PAGEREF _Toc340335328 \h </w:instrText>
+              <w:instrText xml:space="preserve"> PAGEREF _Toc340406339 \h </w:instrText>
             </w:r>
             <w:r>
               <w:rPr>
@@ -3589,13 +3589,13 @@
               <w:lang w:val="en-SG" w:eastAsia="zh-CN"/>
             </w:rPr>
           </w:pPr>
-          <w:hyperlink w:anchor="_Toc340335329" w:history="1">
+          <w:hyperlink w:anchor="_Toc340406340" w:history="1">
             <w:r>
               <w:rPr>
                 <w:rStyle w:val="Hyperlink"/>
                 <w:noProof/>
               </w:rPr>
-              <w:t>POSTPONE COMMAND DEFAULT BEHAVIOR</w:t>
+              <w:t>MODIFY COMMAND DEFAULT BEHAVIOR</w:t>
             </w:r>
             <w:r>
               <w:rPr>
@@ -3616,7 +3616,7 @@
                 <w:noProof/>
                 <w:webHidden/>
               </w:rPr>
-              <w:instrText xml:space="preserve"> PAGEREF _Toc340335329 \h </w:instrText>
+              <w:instrText xml:space="preserve"> PAGEREF _Toc340406340 \h </w:instrText>
             </w:r>
             <w:r>
               <w:rPr>
@@ -3659,13 +3659,13 @@
               <w:lang w:val="en-SG" w:eastAsia="zh-CN"/>
             </w:rPr>
           </w:pPr>
-          <w:hyperlink w:anchor="_Toc340335330" w:history="1">
+          <w:hyperlink w:anchor="_Toc340406341" w:history="1">
             <w:r>
               <w:rPr>
                 <w:rStyle w:val="Hyperlink"/>
                 <w:noProof/>
               </w:rPr>
-              <w:t>SCHEDULE COMMAND DEFAULT BEHAVIOR</w:t>
+              <w:t>POSTPONE COMMAND DEFAULT BEHAVIOR</w:t>
             </w:r>
             <w:r>
               <w:rPr>
@@ -3686,7 +3686,7 @@
                 <w:noProof/>
                 <w:webHidden/>
               </w:rPr>
-              <w:instrText xml:space="preserve"> PAGEREF _Toc340335330 \h </w:instrText>
+              <w:instrText xml:space="preserve"> PAGEREF _Toc340406341 \h </w:instrText>
             </w:r>
             <w:r>
               <w:rPr>
@@ -3729,13 +3729,13 @@
               <w:lang w:val="en-SG" w:eastAsia="zh-CN"/>
             </w:rPr>
           </w:pPr>
-          <w:hyperlink w:anchor="_Toc340335331" w:history="1">
+          <w:hyperlink w:anchor="_Toc340406342" w:history="1">
             <w:r>
               <w:rPr>
                 <w:rStyle w:val="Hyperlink"/>
                 <w:noProof/>
               </w:rPr>
-              <w:t>UNDO COMMAND DEFAULT BEHAVIOR</w:t>
+              <w:t>SCHEDULE COMMAND DEFAULT BEHAVIOR</w:t>
             </w:r>
             <w:r>
               <w:rPr>
@@ -3756,7 +3756,7 @@
                 <w:noProof/>
                 <w:webHidden/>
               </w:rPr>
-              <w:instrText xml:space="preserve"> PAGEREF _Toc340335331 \h </w:instrText>
+              <w:instrText xml:space="preserve"> PAGEREF _Toc340406342 \h </w:instrText>
             </w:r>
             <w:r>
               <w:rPr>
@@ -3799,12 +3799,82 @@
               <w:lang w:val="en-SG" w:eastAsia="zh-CN"/>
             </w:rPr>
           </w:pPr>
-          <w:hyperlink w:anchor="_Toc340335332" w:history="1">
+          <w:hyperlink w:anchor="_Toc340406343" w:history="1">
             <w:r>
               <w:rPr>
                 <w:rStyle w:val="Hyperlink"/>
                 <w:noProof/>
               </w:rPr>
+              <w:t>UNDO COMMAND DEFAULT BEHAVIOR</w:t>
+            </w:r>
+            <w:r>
+              <w:rPr>
+                <w:noProof/>
+                <w:webHidden/>
+              </w:rPr>
+              <w:tab/>
+            </w:r>
+            <w:r>
+              <w:rPr>
+                <w:noProof/>
+                <w:webHidden/>
+              </w:rPr>
+              <w:fldChar w:fldCharType="begin"/>
+            </w:r>
+            <w:r>
+              <w:rPr>
+                <w:noProof/>
+                <w:webHidden/>
+              </w:rPr>
+              <w:instrText xml:space="preserve"> PAGEREF _Toc340406343 \h </w:instrText>
+            </w:r>
+            <w:r>
+              <w:rPr>
+                <w:noProof/>
+                <w:webHidden/>
+              </w:rPr>
+            </w:r>
+            <w:r>
+              <w:rPr>
+                <w:noProof/>
+                <w:webHidden/>
+              </w:rPr>
+              <w:fldChar w:fldCharType="separate"/>
+            </w:r>
+            <w:r>
+              <w:rPr>
+                <w:noProof/>
+                <w:webHidden/>
+              </w:rPr>
+              <w:t>18</w:t>
+            </w:r>
+            <w:r>
+              <w:rPr>
+                <w:noProof/>
+                <w:webHidden/>
+              </w:rPr>
+              <w:fldChar w:fldCharType="end"/>
+            </w:r>
+          </w:hyperlink>
+        </w:p>
+        <w:p>
+          <w:pPr>
+            <w:pStyle w:val="TOC4"/>
+            <w:tabs>
+              <w:tab w:val="right" w:leader="dot" w:pos="9016"/>
+            </w:tabs>
+            <w:rPr>
+              <w:rFonts w:asciiTheme="minorHAnsi" w:eastAsiaTheme="minorEastAsia" w:hAnsiTheme="minorHAnsi" w:cstheme="minorBidi"/>
+              <w:noProof/>
+              <w:lang w:val="en-SG" w:eastAsia="zh-CN"/>
+            </w:rPr>
+          </w:pPr>
+          <w:hyperlink w:anchor="_Toc340406344" w:history="1">
+            <w:r>
+              <w:rPr>
+                <w:rStyle w:val="Hyperlink"/>
+                <w:noProof/>
+              </w:rPr>
               <w:t>HOTKEYS AND KEYBOARD SHORTCUTS</w:t>
             </w:r>
             <w:r>
@@ -3826,7 +3896,7 @@
                 <w:noProof/>
                 <w:webHidden/>
               </w:rPr>
-              <w:instrText xml:space="preserve"> PAGEREF _Toc340335332 \h </w:instrText>
+              <w:instrText xml:space="preserve"> PAGEREF _Toc340406344 \h </w:instrText>
             </w:r>
             <w:r>
               <w:rPr>
@@ -3881,6 +3951,8 @@
       </w:pPr>
       <w:bookmarkStart w:id="1" w:name="_Toc338028280"/>
       <w:bookmarkStart w:id="2" w:name="_Toc338088565"/>
+      <w:bookmarkStart w:id="3" w:name="_GoBack"/>
+      <w:bookmarkEnd w:id="3"/>
       <w:r>
         <w:br w:type="page"/>
       </w:r>
@@ -3896,7 +3968,7 @@
         </w:tabs>
         <w:spacing w:after="200"/>
       </w:pPr>
-      <w:bookmarkStart w:id="3" w:name="_Toc340335295"/>
+      <w:bookmarkStart w:id="4" w:name="_Toc340406306"/>
       <w:r>
         <w:lastRenderedPageBreak/>
         <w:t xml:space="preserve">Section 1: </w:t>
@@ -3906,7 +3978,7 @@
       </w:r>
       <w:bookmarkEnd w:id="1"/>
       <w:bookmarkEnd w:id="2"/>
-      <w:bookmarkEnd w:id="3"/>
+      <w:bookmarkEnd w:id="4"/>
       <w:r>
         <w:tab/>
       </w:r>
@@ -3923,15 +3995,15 @@
         </w:tabs>
         <w:spacing w:after="200"/>
       </w:pPr>
-      <w:bookmarkStart w:id="4" w:name="_Toc338028281"/>
-      <w:bookmarkStart w:id="5" w:name="_Toc338088566"/>
-      <w:bookmarkStart w:id="6" w:name="_Toc340335296"/>
+      <w:bookmarkStart w:id="5" w:name="_Toc338028281"/>
+      <w:bookmarkStart w:id="6" w:name="_Toc338088566"/>
+      <w:bookmarkStart w:id="7" w:name="_Toc340406307"/>
       <w:r>
         <w:t>Introduction</w:t>
       </w:r>
-      <w:bookmarkEnd w:id="4"/>
       <w:bookmarkEnd w:id="5"/>
       <w:bookmarkEnd w:id="6"/>
+      <w:bookmarkEnd w:id="7"/>
       <w:r>
         <w:tab/>
       </w:r>
@@ -4043,9 +4115,9 @@
         </w:numPr>
         <w:spacing w:after="200"/>
       </w:pPr>
-      <w:bookmarkStart w:id="7" w:name="_Toc338028282"/>
-      <w:bookmarkStart w:id="8" w:name="_Toc338088567"/>
-      <w:bookmarkStart w:id="9" w:name="_Toc340335297"/>
+      <w:bookmarkStart w:id="8" w:name="_Toc338028282"/>
+      <w:bookmarkStart w:id="9" w:name="_Toc338088567"/>
+      <w:bookmarkStart w:id="10" w:name="_Toc340406308"/>
       <w:r>
         <w:t xml:space="preserve">At </w:t>
       </w:r>
@@ -4055,9 +4127,9 @@
       <w:r>
         <w:t xml:space="preserve"> Glance</w:t>
       </w:r>
-      <w:bookmarkEnd w:id="7"/>
       <w:bookmarkEnd w:id="8"/>
       <w:bookmarkEnd w:id="9"/>
+      <w:bookmarkEnd w:id="10"/>
     </w:p>
     <w:p>
       <w:pPr>
@@ -4132,16 +4204,16 @@
         </w:numPr>
         <w:spacing w:after="200"/>
       </w:pPr>
-      <w:bookmarkStart w:id="10" w:name="_Toc338028283"/>
-      <w:bookmarkStart w:id="11" w:name="_Toc338088568"/>
-      <w:bookmarkStart w:id="12" w:name="_Toc340335298"/>
+      <w:bookmarkStart w:id="11" w:name="_Toc338028283"/>
+      <w:bookmarkStart w:id="12" w:name="_Toc338088568"/>
+      <w:bookmarkStart w:id="13" w:name="_Toc340406309"/>
       <w:r>
         <w:lastRenderedPageBreak/>
         <w:t>Quick Start</w:t>
       </w:r>
-      <w:bookmarkEnd w:id="10"/>
       <w:bookmarkEnd w:id="11"/>
       <w:bookmarkEnd w:id="12"/>
+      <w:bookmarkEnd w:id="13"/>
     </w:p>
     <w:p>
       <w:pPr>
@@ -4856,9 +4928,9 @@
         </w:pBdr>
         <w:spacing w:after="200"/>
       </w:pPr>
-      <w:bookmarkStart w:id="13" w:name="_Toc338028284"/>
-      <w:bookmarkStart w:id="14" w:name="_Toc338088569"/>
-      <w:bookmarkStart w:id="15" w:name="_Toc340335299"/>
+      <w:bookmarkStart w:id="14" w:name="_Toc338028284"/>
+      <w:bookmarkStart w:id="15" w:name="_Toc338088569"/>
+      <w:bookmarkStart w:id="16" w:name="_Toc340406310"/>
       <w:r>
         <w:lastRenderedPageBreak/>
         <w:t xml:space="preserve">Section 2: </w:t>
@@ -4866,9 +4938,9 @@
       <w:r>
         <w:t>Creating Your ToDo++ List</w:t>
       </w:r>
-      <w:bookmarkEnd w:id="13"/>
       <w:bookmarkEnd w:id="14"/>
       <w:bookmarkEnd w:id="15"/>
+      <w:bookmarkEnd w:id="16"/>
     </w:p>
     <w:p>
       <w:pPr>
@@ -4879,15 +4951,15 @@
         </w:numPr>
         <w:spacing w:after="200"/>
       </w:pPr>
-      <w:bookmarkStart w:id="16" w:name="_Toc338028285"/>
-      <w:bookmarkStart w:id="17" w:name="_Toc338088570"/>
-      <w:bookmarkStart w:id="18" w:name="_Toc340335300"/>
+      <w:bookmarkStart w:id="17" w:name="_Toc338028285"/>
+      <w:bookmarkStart w:id="18" w:name="_Toc338088570"/>
+      <w:bookmarkStart w:id="19" w:name="_Toc340406311"/>
       <w:r>
         <w:t>Types of Tasks</w:t>
       </w:r>
-      <w:bookmarkEnd w:id="16"/>
       <w:bookmarkEnd w:id="17"/>
       <w:bookmarkEnd w:id="18"/>
+      <w:bookmarkEnd w:id="19"/>
     </w:p>
     <w:p>
       <w:pPr>
@@ -5084,15 +5156,15 @@
         </w:numPr>
         <w:spacing w:after="200"/>
       </w:pPr>
-      <w:bookmarkStart w:id="19" w:name="_Toc338028286"/>
-      <w:bookmarkStart w:id="20" w:name="_Toc338088571"/>
-      <w:bookmarkStart w:id="21" w:name="_Toc340335301"/>
+      <w:bookmarkStart w:id="20" w:name="_Toc338028286"/>
+      <w:bookmarkStart w:id="21" w:name="_Toc338088571"/>
+      <w:bookmarkStart w:id="22" w:name="_Toc340406312"/>
       <w:r>
         <w:t>Basic Operation</w:t>
       </w:r>
-      <w:bookmarkEnd w:id="19"/>
       <w:bookmarkEnd w:id="20"/>
       <w:bookmarkEnd w:id="21"/>
+      <w:bookmarkEnd w:id="22"/>
     </w:p>
     <w:p>
       <w:pPr>
@@ -5365,18 +5437,18 @@
         </w:numPr>
         <w:spacing w:after="200"/>
       </w:pPr>
-      <w:bookmarkStart w:id="22" w:name="_Toc338028287"/>
-      <w:bookmarkStart w:id="23" w:name="_Toc338088572"/>
-      <w:bookmarkStart w:id="24" w:name="_Toc340335302"/>
+      <w:bookmarkStart w:id="23" w:name="_Toc338028287"/>
+      <w:bookmarkStart w:id="24" w:name="_Toc338088572"/>
+      <w:bookmarkStart w:id="25" w:name="_Toc340406313"/>
       <w:r>
         <w:t xml:space="preserve">Adding </w:t>
       </w:r>
       <w:r>
         <w:t>a Task</w:t>
       </w:r>
-      <w:bookmarkEnd w:id="22"/>
       <w:bookmarkEnd w:id="23"/>
       <w:bookmarkEnd w:id="24"/>
+      <w:bookmarkEnd w:id="25"/>
     </w:p>
     <w:p>
       <w:pPr>
@@ -5804,9 +5876,9 @@
         <w:spacing w:after="200"/>
         <w:jc w:val="both"/>
       </w:pPr>
-      <w:bookmarkStart w:id="25" w:name="_Toc338028288"/>
-      <w:bookmarkStart w:id="26" w:name="_Toc338088573"/>
-      <w:bookmarkStart w:id="27" w:name="_Toc340335303"/>
+      <w:bookmarkStart w:id="26" w:name="_Toc338028288"/>
+      <w:bookmarkStart w:id="27" w:name="_Toc338088573"/>
+      <w:bookmarkStart w:id="28" w:name="_Toc340406314"/>
       <w:r>
         <w:lastRenderedPageBreak/>
         <w:t xml:space="preserve">Searching </w:t>
@@ -5817,9 +5889,9 @@
       <w:r>
         <w:t>Viewing</w:t>
       </w:r>
-      <w:bookmarkEnd w:id="25"/>
       <w:bookmarkEnd w:id="26"/>
       <w:bookmarkEnd w:id="27"/>
+      <w:bookmarkEnd w:id="28"/>
     </w:p>
     <w:p>
       <w:pPr>
@@ -6457,9 +6529,9 @@
         </w:numPr>
         <w:spacing w:after="200"/>
       </w:pPr>
-      <w:bookmarkStart w:id="28" w:name="_Toc338028289"/>
-      <w:bookmarkStart w:id="29" w:name="_Toc338088574"/>
-      <w:bookmarkStart w:id="30" w:name="_Toc340335304"/>
+      <w:bookmarkStart w:id="29" w:name="_Toc338028289"/>
+      <w:bookmarkStart w:id="30" w:name="_Toc338088574"/>
+      <w:bookmarkStart w:id="31" w:name="_Toc340406315"/>
       <w:r>
         <w:t>Updating</w:t>
       </w:r>
@@ -6469,9 +6541,9 @@
       <w:r>
         <w:t xml:space="preserve"> Modifying</w:t>
       </w:r>
-      <w:bookmarkEnd w:id="28"/>
       <w:bookmarkEnd w:id="29"/>
       <w:bookmarkEnd w:id="30"/>
+      <w:bookmarkEnd w:id="31"/>
     </w:p>
     <w:p>
       <w:pPr>
@@ -7235,7 +7307,7 @@
           <w:numId w:val="6"/>
         </w:numPr>
       </w:pPr>
-      <w:bookmarkStart w:id="31" w:name="_Toc340335305"/>
+      <w:bookmarkStart w:id="32" w:name="_Toc340406316"/>
       <w:r>
         <w:lastRenderedPageBreak/>
         <w:t xml:space="preserve">Removing </w:t>
@@ -7246,7 +7318,7 @@
       <w:r>
         <w:t>(s)</w:t>
       </w:r>
-      <w:bookmarkEnd w:id="31"/>
+      <w:bookmarkEnd w:id="32"/>
     </w:p>
     <w:p>
       <w:pPr>
@@ -8157,9 +8229,9 @@
         </w:pBdr>
         <w:spacing w:after="200"/>
       </w:pPr>
-      <w:bookmarkStart w:id="32" w:name="_Toc338028293"/>
-      <w:bookmarkStart w:id="33" w:name="_Toc338088578"/>
-      <w:bookmarkStart w:id="34" w:name="_Toc340335306"/>
+      <w:bookmarkStart w:id="33" w:name="_Toc338028293"/>
+      <w:bookmarkStart w:id="34" w:name="_Toc338088578"/>
+      <w:bookmarkStart w:id="35" w:name="_Toc340406317"/>
       <w:r>
         <w:lastRenderedPageBreak/>
         <w:t xml:space="preserve">Section 3: </w:t>
@@ -8167,9 +8239,9 @@
       <w:r>
         <w:t>Advanced Features</w:t>
       </w:r>
-      <w:bookmarkEnd w:id="32"/>
       <w:bookmarkEnd w:id="33"/>
       <w:bookmarkEnd w:id="34"/>
+      <w:bookmarkEnd w:id="35"/>
     </w:p>
     <w:p>
       <w:pPr>
@@ -8180,15 +8252,15 @@
         </w:numPr>
         <w:spacing w:after="200"/>
       </w:pPr>
-      <w:bookmarkStart w:id="35" w:name="_Toc338028294"/>
-      <w:bookmarkStart w:id="36" w:name="_Toc338088579"/>
-      <w:bookmarkStart w:id="37" w:name="_Toc340335307"/>
+      <w:bookmarkStart w:id="36" w:name="_Toc338028294"/>
+      <w:bookmarkStart w:id="37" w:name="_Toc338088579"/>
+      <w:bookmarkStart w:id="38" w:name="_Toc340406318"/>
       <w:r>
         <w:t>FlexiCommands</w:t>
       </w:r>
-      <w:bookmarkEnd w:id="35"/>
       <w:bookmarkEnd w:id="36"/>
       <w:bookmarkEnd w:id="37"/>
+      <w:bookmarkEnd w:id="38"/>
     </w:p>
     <w:p>
       <w:pPr>
@@ -8773,13 +8845,13 @@
         </w:numPr>
         <w:spacing w:after="200"/>
       </w:pPr>
-      <w:bookmarkStart w:id="38" w:name="_Toc338028295"/>
-      <w:bookmarkStart w:id="39" w:name="_Toc340335308"/>
+      <w:bookmarkStart w:id="39" w:name="_Toc338028295"/>
+      <w:bookmarkStart w:id="40" w:name="_Toc340406319"/>
       <w:r>
         <w:t>Custom Keywords</w:t>
       </w:r>
-      <w:bookmarkEnd w:id="38"/>
       <w:bookmarkEnd w:id="39"/>
+      <w:bookmarkEnd w:id="40"/>
     </w:p>
     <w:p>
       <w:pPr>
@@ -9063,14 +9135,14 @@
         </w:numPr>
         <w:spacing w:after="200"/>
       </w:pPr>
-      <w:bookmarkStart w:id="40" w:name="_Toc338028296"/>
-      <w:bookmarkStart w:id="41" w:name="_Toc340335309"/>
+      <w:bookmarkStart w:id="41" w:name="_Toc338028296"/>
+      <w:bookmarkStart w:id="42" w:name="_Toc340406320"/>
       <w:r>
         <w:lastRenderedPageBreak/>
         <w:t>Using Reserved Keywords</w:t>
       </w:r>
-      <w:bookmarkEnd w:id="40"/>
       <w:bookmarkEnd w:id="41"/>
+      <w:bookmarkEnd w:id="42"/>
     </w:p>
     <w:p>
       <w:pPr>
@@ -9509,16 +9581,16 @@
         </w:numPr>
         <w:spacing w:after="200"/>
       </w:pPr>
-      <w:bookmarkStart w:id="42" w:name="_Toc338028297"/>
-      <w:bookmarkStart w:id="43" w:name="_Toc338088580"/>
-      <w:bookmarkStart w:id="44" w:name="_Toc340335310"/>
+      <w:bookmarkStart w:id="43" w:name="_Toc338028297"/>
+      <w:bookmarkStart w:id="44" w:name="_Toc338088580"/>
+      <w:bookmarkStart w:id="45" w:name="_Toc340406321"/>
       <w:r>
         <w:lastRenderedPageBreak/>
         <w:t>Important Features for Power Users</w:t>
       </w:r>
-      <w:bookmarkEnd w:id="42"/>
       <w:bookmarkEnd w:id="43"/>
       <w:bookmarkEnd w:id="44"/>
+      <w:bookmarkEnd w:id="45"/>
     </w:p>
     <w:p>
       <w:pPr>
@@ -9529,15 +9601,15 @@
         </w:numPr>
         <w:spacing w:after="200"/>
       </w:pPr>
-      <w:bookmarkStart w:id="45" w:name="_Toc340335311"/>
       <w:bookmarkStart w:id="46" w:name="_Toc338028298"/>
+      <w:bookmarkStart w:id="47" w:name="_Toc340406322"/>
       <w:r>
         <w:t>Sorting</w:t>
       </w:r>
       <w:r>
         <w:t xml:space="preserve"> Tasks</w:t>
       </w:r>
-      <w:bookmarkEnd w:id="45"/>
+      <w:bookmarkEnd w:id="47"/>
     </w:p>
     <w:p>
       <w:pPr>
@@ -10696,14 +10768,14 @@
         </w:numPr>
         <w:spacing w:after="200"/>
       </w:pPr>
-      <w:bookmarkStart w:id="47" w:name="_Toc340335312"/>
+      <w:bookmarkStart w:id="48" w:name="_Toc340406323"/>
       <w:r>
         <w:t xml:space="preserve">Marking </w:t>
       </w:r>
       <w:r>
         <w:t>Task(s)</w:t>
       </w:r>
-      <w:bookmarkEnd w:id="47"/>
+      <w:bookmarkEnd w:id="48"/>
     </w:p>
     <w:p>
       <w:pPr>
@@ -11716,7 +11788,7 @@
           <w:numId w:val="7"/>
         </w:numPr>
       </w:pPr>
-      <w:bookmarkStart w:id="48" w:name="_Toc340335313"/>
+      <w:bookmarkStart w:id="49" w:name="_Toc340406324"/>
       <w:r>
         <w:t>Postponing</w:t>
       </w:r>
@@ -11726,7 +11798,7 @@
       <w:r>
         <w:t>(s)</w:t>
       </w:r>
-      <w:bookmarkEnd w:id="48"/>
+      <w:bookmarkEnd w:id="49"/>
     </w:p>
     <w:p>
       <w:pPr>
@@ -11774,7 +11846,19 @@
         <w:rPr>
           <w:rFonts w:ascii="Arial" w:hAnsi="Arial" w:cs="Arial"/>
         </w:rPr>
-        <w:t xml:space="preserve"> keyword, you can easily postpone your deadline or timed event task by a duration specified in hours, days, weeks or months. For example, you may wish to postpone a dinner date by an hour due to unforeseen heavy traffic or unplanned overtime.</w:t>
+        <w:t xml:space="preserve"> keyword, you can easily postpone your deadline or timed event task by a duration</w:t>
+      </w:r>
+      <w:r>
+        <w:rPr>
+          <w:rFonts w:ascii="Arial" w:hAnsi="Arial" w:cs="Arial"/>
+        </w:rPr>
+        <w:t xml:space="preserve"> specified in hours, days or weeks</w:t>
+      </w:r>
+      <w:r>
+        <w:rPr>
+          <w:rFonts w:ascii="Arial" w:hAnsi="Arial" w:cs="Arial"/>
+        </w:rPr>
+        <w:t>. For example, you may wish to postpone a dinner date by an hour due to unforeseen heavy traffic or unplanned overtime.</w:t>
       </w:r>
     </w:p>
     <w:p>
@@ -12922,7 +13006,7 @@
         </w:tabs>
         <w:spacing w:after="200"/>
       </w:pPr>
-      <w:bookmarkStart w:id="49" w:name="_Toc340335314"/>
+      <w:bookmarkStart w:id="50" w:name="_Toc340406325"/>
       <w:r>
         <w:t>Scheduling</w:t>
       </w:r>
@@ -12932,7 +13016,7 @@
       <w:r>
         <w:t xml:space="preserve"> Task</w:t>
       </w:r>
-      <w:bookmarkEnd w:id="49"/>
+      <w:bookmarkEnd w:id="50"/>
       <w:r>
         <w:tab/>
       </w:r>
@@ -13083,7 +13167,7 @@
         <w:rPr>
           <w:rFonts w:ascii="Arial" w:hAnsi="Arial" w:cs="Arial"/>
         </w:rPr>
-        <w:t>in hours, days, weeks or months</w:t>
+        <w:t>in hours, days, weeks, or months</w:t>
       </w:r>
       <w:r>
         <w:rPr>
@@ -13538,12 +13622,12 @@
         </w:numPr>
         <w:spacing w:after="200"/>
       </w:pPr>
-      <w:bookmarkStart w:id="50" w:name="_Toc340335315"/>
+      <w:bookmarkStart w:id="51" w:name="_Toc340406326"/>
       <w:r>
         <w:t>Undoing a Command</w:t>
       </w:r>
       <w:bookmarkEnd w:id="46"/>
-      <w:bookmarkEnd w:id="50"/>
+      <w:bookmarkEnd w:id="51"/>
     </w:p>
     <w:p>
       <w:pPr>
@@ -14295,11 +14379,11 @@
         </w:numPr>
         <w:spacing w:after="200"/>
       </w:pPr>
-      <w:bookmarkStart w:id="51" w:name="_Toc340335316"/>
+      <w:bookmarkStart w:id="52" w:name="_Toc340406327"/>
       <w:r>
         <w:t>Redoing a Command</w:t>
       </w:r>
-      <w:bookmarkEnd w:id="51"/>
+      <w:bookmarkEnd w:id="52"/>
     </w:p>
     <w:p>
       <w:pPr>
@@ -14368,11 +14452,11 @@
         </w:numPr>
         <w:spacing w:after="200"/>
       </w:pPr>
-      <w:bookmarkStart w:id="52" w:name="_Toc340335317"/>
+      <w:bookmarkStart w:id="53" w:name="_Toc340406328"/>
       <w:r>
         <w:t>Exiting ToDo++</w:t>
       </w:r>
-      <w:bookmarkEnd w:id="52"/>
+      <w:bookmarkEnd w:id="53"/>
     </w:p>
     <w:p>
       <w:pPr>
@@ -14455,13 +14539,13 @@
           <w:rFonts w:cs="Arial"/>
         </w:rPr>
       </w:pPr>
-      <w:bookmarkStart w:id="53" w:name="_Toc338028299"/>
-      <w:bookmarkStart w:id="54" w:name="_Toc340335318"/>
+      <w:bookmarkStart w:id="54" w:name="_Toc338028299"/>
+      <w:bookmarkStart w:id="55" w:name="_Toc340406329"/>
       <w:r>
         <w:t>Minimizing to TaskBar</w:t>
       </w:r>
-      <w:bookmarkEnd w:id="53"/>
       <w:bookmarkEnd w:id="54"/>
+      <w:bookmarkEnd w:id="55"/>
     </w:p>
     <w:p>
       <w:pPr>
@@ -14777,7 +14861,7 @@
         </w:numPr>
         <w:spacing w:after="200"/>
       </w:pPr>
-      <w:bookmarkStart w:id="55" w:name="_Toc340335319"/>
+      <w:bookmarkStart w:id="56" w:name="_Toc340406330"/>
       <w:r>
         <w:t xml:space="preserve">Autorun </w:t>
       </w:r>
@@ -14790,7 +14874,7 @@
       <w:r>
         <w:t>Settings</w:t>
       </w:r>
-      <w:bookmarkEnd w:id="55"/>
+      <w:bookmarkEnd w:id="56"/>
     </w:p>
     <w:p>
       <w:pPr>
@@ -15238,13 +15322,13 @@
         </w:numPr>
         <w:spacing w:after="200"/>
       </w:pPr>
-      <w:bookmarkStart w:id="56" w:name="_Toc338028301"/>
-      <w:bookmarkStart w:id="57" w:name="_Toc340335320"/>
+      <w:bookmarkStart w:id="57" w:name="_Toc338028301"/>
+      <w:bookmarkStart w:id="58" w:name="_Toc340406331"/>
       <w:r>
         <w:t>Hotkeys</w:t>
       </w:r>
-      <w:bookmarkEnd w:id="56"/>
       <w:bookmarkEnd w:id="57"/>
+      <w:bookmarkEnd w:id="58"/>
     </w:p>
     <w:p>
       <w:pPr>
@@ -15326,16 +15410,16 @@
         </w:pBdr>
         <w:spacing w:after="200"/>
       </w:pPr>
-      <w:bookmarkStart w:id="58" w:name="_Toc338028302"/>
-      <w:bookmarkStart w:id="59" w:name="_Toc338088581"/>
-      <w:bookmarkStart w:id="60" w:name="_Toc340335321"/>
+      <w:bookmarkStart w:id="59" w:name="_Toc338028302"/>
+      <w:bookmarkStart w:id="60" w:name="_Toc338088581"/>
+      <w:bookmarkStart w:id="61" w:name="_Toc340406332"/>
       <w:r>
         <w:lastRenderedPageBreak/>
         <w:t>Appendix</w:t>
       </w:r>
-      <w:bookmarkEnd w:id="58"/>
       <w:bookmarkEnd w:id="59"/>
       <w:bookmarkEnd w:id="60"/>
+      <w:bookmarkEnd w:id="61"/>
     </w:p>
     <w:p>
       <w:pPr>
@@ -15417,14 +15501,14 @@
         <w:pStyle w:val="Heading4"/>
         <w:spacing w:after="200"/>
       </w:pPr>
-      <w:bookmarkStart w:id="61" w:name="_Toc340335322"/>
+      <w:bookmarkStart w:id="62" w:name="_Toc340406333"/>
       <w:r>
         <w:t xml:space="preserve">COMMAND </w:t>
       </w:r>
       <w:r>
         <w:t>KEYWORDS</w:t>
       </w:r>
-      <w:bookmarkEnd w:id="61"/>
+      <w:bookmarkEnd w:id="62"/>
     </w:p>
     <w:tbl>
       <w:tblPr>
@@ -15767,7 +15851,7 @@
         <w:pStyle w:val="Heading4"/>
         <w:spacing w:after="200"/>
       </w:pPr>
-      <w:bookmarkStart w:id="62" w:name="_Toc340335323"/>
+      <w:bookmarkStart w:id="63" w:name="_Toc340406334"/>
       <w:r>
         <w:t>GENERAL</w:t>
       </w:r>
@@ -15777,7 +15861,7 @@
       <w:r>
         <w:t>KEYWORDS</w:t>
       </w:r>
-      <w:bookmarkEnd w:id="62"/>
+      <w:bookmarkEnd w:id="63"/>
     </w:p>
     <w:p>
       <w:pPr>
@@ -16171,7 +16255,7 @@
         <w:pStyle w:val="Heading4"/>
         <w:spacing w:after="200"/>
       </w:pPr>
-      <w:bookmarkStart w:id="63" w:name="_Toc340335324"/>
+      <w:bookmarkStart w:id="64" w:name="_Toc340406335"/>
       <w:r>
         <w:t>QUASI-GENERAL</w:t>
       </w:r>
@@ -16181,7 +16265,7 @@
       <w:r>
         <w:t>KEYWORDS</w:t>
       </w:r>
-      <w:bookmarkEnd w:id="63"/>
+      <w:bookmarkEnd w:id="64"/>
     </w:p>
     <w:p>
       <w:pPr>
@@ -16386,49 +16470,35 @@
           <w:rFonts w:ascii="Arial" w:hAnsi="Arial" w:cs="Arial"/>
           <w:sz w:val="20"/>
         </w:rPr>
-        <w:t>mth, mths</w:t>
+        <w:t xml:space="preserve">hours, </w:t>
       </w:r>
       <w:r>
         <w:rPr>
           <w:rFonts w:ascii="Arial" w:hAnsi="Arial" w:cs="Arial"/>
           <w:sz w:val="20"/>
         </w:rPr>
-        <w:t xml:space="preserve">, </w:t>
+        <w:t xml:space="preserve">hours, day, </w:t>
       </w:r>
       <w:r>
         <w:rPr>
           <w:rFonts w:ascii="Arial" w:hAnsi="Arial" w:cs="Arial"/>
           <w:sz w:val="20"/>
         </w:rPr>
-        <w:t xml:space="preserve">hours, </w:t>
+        <w:t xml:space="preserve">days, </w:t>
       </w:r>
       <w:r>
         <w:rPr>
           <w:rFonts w:ascii="Arial" w:hAnsi="Arial" w:cs="Arial"/>
           <w:sz w:val="20"/>
         </w:rPr>
-        <w:t xml:space="preserve">hours, day, </w:t>
+        <w:t xml:space="preserve">week, </w:t>
       </w:r>
       <w:r>
         <w:rPr>
           <w:rFonts w:ascii="Arial" w:hAnsi="Arial" w:cs="Arial"/>
           <w:sz w:val="20"/>
         </w:rPr>
-        <w:t xml:space="preserve">days, </w:t>
-      </w:r>
-      <w:r>
-        <w:rPr>
-          <w:rFonts w:ascii="Arial" w:hAnsi="Arial" w:cs="Arial"/>
-          <w:sz w:val="20"/>
-        </w:rPr>
-        <w:t xml:space="preserve">week, </w:t>
-      </w:r>
-      <w:r>
-        <w:rPr>
-          <w:rFonts w:ascii="Arial" w:hAnsi="Arial" w:cs="Arial"/>
-          <w:sz w:val="20"/>
-        </w:rPr>
-        <w:t>weeks, months</w:t>
+        <w:t>weeks</w:t>
       </w:r>
       <w:r>
         <w:rPr>
@@ -16511,7 +16581,7 @@
         <w:pStyle w:val="Heading4"/>
         <w:spacing w:after="200"/>
       </w:pPr>
-      <w:bookmarkStart w:id="64" w:name="_Toc340335325"/>
+      <w:bookmarkStart w:id="65" w:name="_Toc340406336"/>
       <w:r>
         <w:t>SPECIFICALLY ADD</w:t>
       </w:r>
@@ -16521,7 +16591,7 @@
       <w:r>
         <w:t>KEYWORDS</w:t>
       </w:r>
-      <w:bookmarkEnd w:id="64"/>
+      <w:bookmarkEnd w:id="65"/>
     </w:p>
     <w:p>
       <w:pPr>
@@ -16856,11 +16926,112 @@
         <w:pStyle w:val="Heading4"/>
         <w:spacing w:after="200"/>
       </w:pPr>
-      <w:bookmarkStart w:id="65" w:name="_Toc340335326"/>
+      <w:bookmarkStart w:id="66" w:name="_Toc340406337"/>
+      <w:r>
+        <w:t>SPECIFICALLY SCHEDULE COMMAND KEYWORDS</w:t>
+      </w:r>
+      <w:bookmarkEnd w:id="66"/>
+    </w:p>
+    <w:p>
+      <w:pPr>
+        <w:rPr>
+          <w:rFonts w:ascii="Arial" w:hAnsi="Arial" w:cs="Arial"/>
+          <w:sz w:val="20"/>
+        </w:rPr>
+      </w:pPr>
+      <w:r>
+        <w:rPr>
+          <w:rFonts w:ascii="Arial" w:hAnsi="Arial" w:cs="Arial"/>
+          <w:b/>
+          <w:sz w:val="20"/>
+        </w:rPr>
+        <w:t>DURATION</w:t>
+      </w:r>
+      <w:r>
+        <w:rPr>
+          <w:rFonts w:ascii="Arial" w:hAnsi="Arial" w:cs="Arial"/>
+          <w:sz w:val="20"/>
+        </w:rPr>
+        <w:t xml:space="preserve">: </w:t>
+      </w:r>
+      <w:r>
+        <w:rPr>
+          <w:rFonts w:ascii="Arial" w:hAnsi="Arial" w:cs="Arial"/>
+          <w:sz w:val="20"/>
+        </w:rPr>
+        <w:t>mth, mths,</w:t>
+      </w:r>
+      <w:r>
+        <w:rPr>
+          <w:rFonts w:ascii="Arial" w:hAnsi="Arial" w:cs="Arial"/>
+          <w:sz w:val="20"/>
+        </w:rPr>
+        <w:t xml:space="preserve"> month, months</w:t>
+      </w:r>
+      <w:r>
+        <w:rPr>
+          <w:rFonts w:ascii="Arial" w:hAnsi="Arial" w:cs="Arial"/>
+          <w:sz w:val="20"/>
+        </w:rPr>
+        <w:br/>
+        <w:t xml:space="preserve">these </w:t>
+      </w:r>
+      <w:r>
+        <w:rPr>
+          <w:rFonts w:ascii="Arial" w:hAnsi="Arial" w:cs="Arial"/>
+          <w:sz w:val="20"/>
+        </w:rPr>
+        <w:t xml:space="preserve">duration keywords are reserved if and only if used with </w:t>
+      </w:r>
+      <w:r>
+        <w:rPr>
+          <w:rFonts w:ascii="Arial" w:hAnsi="Arial" w:cs="Arial"/>
+          <w:sz w:val="20"/>
+        </w:rPr>
+        <w:t>the schedule command</w:t>
+      </w:r>
+      <w:r>
+        <w:rPr>
+          <w:rFonts w:ascii="Arial" w:hAnsi="Arial" w:cs="Arial"/>
+          <w:sz w:val="20"/>
+        </w:rPr>
+        <w:br/>
+      </w:r>
+      <w:r>
+        <w:rPr>
+          <w:rFonts w:ascii="Arial" w:hAnsi="Arial" w:cs="Arial"/>
+          <w:i/>
+          <w:sz w:val="20"/>
+        </w:rPr>
+        <w:t xml:space="preserve">* </w:t>
+      </w:r>
+      <w:r>
+        <w:rPr>
+          <w:rFonts w:ascii="Arial" w:hAnsi="Arial" w:cs="Arial"/>
+          <w:i/>
+          <w:sz w:val="20"/>
+        </w:rPr>
+        <w:t xml:space="preserve">must be used with a preceding </w:t>
+      </w:r>
+      <w:r>
+        <w:rPr>
+          <w:rFonts w:ascii="Arial" w:hAnsi="Arial" w:cs="Arial"/>
+          <w:i/>
+          <w:sz w:val="20"/>
+        </w:rPr>
+        <w:t>integer</w:t>
+      </w:r>
+    </w:p>
+    <w:p>
+      <w:pPr>
+        <w:pStyle w:val="Heading4"/>
+        <w:spacing w:after="200"/>
+      </w:pPr>
+      <w:bookmarkStart w:id="67" w:name="_Toc340406338"/>
       <w:r>
         <w:t>ADD COMMAND DEFAULT BEHAVIOR</w:t>
       </w:r>
-      <w:bookmarkEnd w:id="65"/>
+      <w:bookmarkEnd w:id="67"/>
     </w:p>
     <w:p>
       <w:pPr>
@@ -17188,14 +17359,14 @@
         <w:pStyle w:val="Heading4"/>
         <w:spacing w:after="200"/>
       </w:pPr>
-      <w:bookmarkStart w:id="66" w:name="_Toc340335327"/>
+      <w:bookmarkStart w:id="68" w:name="_Toc340406339"/>
       <w:r>
         <w:t>SEARCH/DISPLAY</w:t>
       </w:r>
       <w:r>
         <w:t xml:space="preserve"> COMMAND DEFAULT BEHAVIOR</w:t>
       </w:r>
-      <w:bookmarkEnd w:id="66"/>
+      <w:bookmarkEnd w:id="68"/>
     </w:p>
     <w:p>
       <w:pPr>
@@ -17242,14 +17413,14 @@
         <w:pStyle w:val="Heading4"/>
         <w:spacing w:after="200"/>
       </w:pPr>
-      <w:bookmarkStart w:id="67" w:name="_Toc340335328"/>
+      <w:bookmarkStart w:id="69" w:name="_Toc340406340"/>
       <w:r>
         <w:t>MODIFY</w:t>
       </w:r>
       <w:r>
         <w:t xml:space="preserve"> COMMAND DEFAULT BEHAVIOR</w:t>
       </w:r>
-      <w:bookmarkEnd w:id="67"/>
+      <w:bookmarkEnd w:id="69"/>
     </w:p>
     <w:p>
       <w:pPr>
@@ -17431,14 +17602,14 @@
         <w:pStyle w:val="Heading4"/>
         <w:spacing w:after="200"/>
       </w:pPr>
-      <w:bookmarkStart w:id="68" w:name="_Toc340335329"/>
+      <w:bookmarkStart w:id="70" w:name="_Toc340406341"/>
       <w:r>
         <w:t>POSTPONE</w:t>
       </w:r>
       <w:r>
         <w:t xml:space="preserve"> COMMAND DEFAULT BEHAVIOR</w:t>
       </w:r>
-      <w:bookmarkEnd w:id="68"/>
+      <w:bookmarkEnd w:id="70"/>
     </w:p>
     <w:p>
       <w:pPr>
@@ -17475,6 +17646,7 @@
         <w:rPr>
           <w:rFonts w:ascii="Arial" w:hAnsi="Arial" w:cs="Arial"/>
         </w:rPr>
+        <w:lastRenderedPageBreak/>
         <w:t>If</w:t>
       </w:r>
       <w:r>
@@ -17579,14 +17751,14 @@
         <w:pStyle w:val="Heading4"/>
         <w:spacing w:after="200"/>
       </w:pPr>
-      <w:bookmarkStart w:id="69" w:name="_Toc340335330"/>
+      <w:bookmarkStart w:id="71" w:name="_Toc340406342"/>
       <w:r>
         <w:t xml:space="preserve">SCHEDULE </w:t>
       </w:r>
       <w:r>
         <w:t>COMMAND DEFAULT BEHAVIOR</w:t>
       </w:r>
-      <w:bookmarkEnd w:id="69"/>
+      <w:bookmarkEnd w:id="71"/>
     </w:p>
     <w:p>
       <w:pPr>
@@ -17604,15 +17776,7 @@
         <w:rPr>
           <w:rFonts w:ascii="Arial" w:hAnsi="Arial" w:cs="Arial"/>
         </w:rPr>
-        <w:t xml:space="preserve">A scheduled task will only begin </w:t>
-      </w:r>
-      <w:bookmarkStart w:id="70" w:name="_GoBack"/>
-      <w:bookmarkEnd w:id="70"/>
-      <w:r>
-        <w:rPr>
-          <w:rFonts w:ascii="Arial" w:hAnsi="Arial" w:cs="Arial"/>
-        </w:rPr>
-        <w:t>at the start of every hour.</w:t>
+        <w:t>A scheduled task will only begin at the start of every hour.</w:t>
       </w:r>
     </w:p>
     <w:p>
@@ -17632,7 +17796,6 @@
           <w:rFonts w:ascii="Arial" w:hAnsi="Arial" w:cs="Arial"/>
           <w:lang w:val="en-US"/>
         </w:rPr>
-        <w:lastRenderedPageBreak/>
         <w:t>I</w:t>
       </w:r>
       <w:r>
@@ -17845,11 +18008,11 @@
         <w:pStyle w:val="Heading4"/>
         <w:spacing w:after="200"/>
       </w:pPr>
-      <w:bookmarkStart w:id="71" w:name="_Toc340335331"/>
+      <w:bookmarkStart w:id="72" w:name="_Toc340406343"/>
       <w:r>
         <w:t>UNDO COMMAND DEFAULT BEHAVIOR</w:t>
       </w:r>
-      <w:bookmarkEnd w:id="71"/>
+      <w:bookmarkEnd w:id="72"/>
     </w:p>
     <w:p>
       <w:pPr>
@@ -17873,12 +18036,12 @@
         <w:pStyle w:val="Heading4"/>
         <w:spacing w:after="200"/>
       </w:pPr>
-      <w:bookmarkStart w:id="72" w:name="_Toc340335332"/>
+      <w:bookmarkStart w:id="73" w:name="_Toc340406344"/>
       <w:r>
         <w:t>HOTKEYS AND KEYBOARD SHORTCUTS</w:t>
       </w:r>
       <w:bookmarkEnd w:id="0"/>
-      <w:bookmarkEnd w:id="72"/>
+      <w:bookmarkEnd w:id="73"/>
     </w:p>
     <w:tbl>
       <w:tblPr>
@@ -26863,51 +27026,51 @@
         </w:pBdr>
         <w:spacing w:after="200"/>
       </w:pPr>
-      <w:bookmarkStart w:id="73" w:name="_Toc338028303"/>
-      <w:bookmarkStart w:id="74" w:name="_Toc338088448"/>
-      <w:bookmarkStart w:id="75" w:name="_Toc338088582"/>
-      <w:bookmarkStart w:id="76" w:name="_Toc340334557"/>
-      <w:bookmarkStart w:id="77" w:name="developerguide"/>
+      <w:bookmarkStart w:id="74" w:name="_Toc338028303"/>
+      <w:bookmarkStart w:id="75" w:name="_Toc338088448"/>
+      <w:bookmarkStart w:id="76" w:name="_Toc338088582"/>
+      <w:bookmarkStart w:id="77" w:name="_Toc340334557"/>
+      <w:bookmarkStart w:id="78" w:name="developerguide"/>
       <w:r>
         <w:lastRenderedPageBreak/>
         <w:t>An Overview</w:t>
       </w:r>
-      <w:bookmarkEnd w:id="73"/>
       <w:bookmarkEnd w:id="74"/>
       <w:bookmarkEnd w:id="75"/>
       <w:bookmarkEnd w:id="76"/>
+      <w:bookmarkEnd w:id="77"/>
     </w:p>
     <w:p>
       <w:pPr>
         <w:pStyle w:val="Heading2"/>
         <w:spacing w:after="200"/>
       </w:pPr>
-      <w:bookmarkStart w:id="78" w:name="_Toc338028304"/>
-      <w:bookmarkStart w:id="79" w:name="_Toc338088449"/>
-      <w:bookmarkStart w:id="80" w:name="_Toc338088583"/>
-      <w:bookmarkStart w:id="81" w:name="_Toc340334558"/>
+      <w:bookmarkStart w:id="79" w:name="_Toc338028304"/>
+      <w:bookmarkStart w:id="80" w:name="_Toc338088449"/>
+      <w:bookmarkStart w:id="81" w:name="_Toc338088583"/>
+      <w:bookmarkStart w:id="82" w:name="_Toc340334558"/>
       <w:r>
         <w:t>Where We Are Now</w:t>
       </w:r>
-      <w:bookmarkEnd w:id="78"/>
       <w:bookmarkEnd w:id="79"/>
       <w:bookmarkEnd w:id="80"/>
       <w:bookmarkEnd w:id="81"/>
+      <w:bookmarkEnd w:id="82"/>
     </w:p>
     <w:p>
       <w:pPr>
         <w:pStyle w:val="Heading3"/>
         <w:spacing w:after="200"/>
       </w:pPr>
-      <w:bookmarkStart w:id="82" w:name="_Toc338028305"/>
-      <w:bookmarkStart w:id="83" w:name="_Toc338088450"/>
-      <w:bookmarkStart w:id="84" w:name="_Toc340334559"/>
+      <w:bookmarkStart w:id="83" w:name="_Toc338028305"/>
+      <w:bookmarkStart w:id="84" w:name="_Toc338088450"/>
+      <w:bookmarkStart w:id="85" w:name="_Toc340334559"/>
       <w:r>
         <w:t>Must-have Features</w:t>
       </w:r>
-      <w:bookmarkEnd w:id="82"/>
       <w:bookmarkEnd w:id="83"/>
       <w:bookmarkEnd w:id="84"/>
+      <w:bookmarkEnd w:id="85"/>
       <w:r>
         <w:t xml:space="preserve"> </w:t>
       </w:r>
@@ -27003,15 +27166,15 @@
         <w:pStyle w:val="Heading3"/>
         <w:spacing w:after="200"/>
       </w:pPr>
-      <w:bookmarkStart w:id="85" w:name="_Toc338028306"/>
-      <w:bookmarkStart w:id="86" w:name="_Toc338088451"/>
-      <w:bookmarkStart w:id="87" w:name="_Toc340334560"/>
+      <w:bookmarkStart w:id="86" w:name="_Toc338028306"/>
+      <w:bookmarkStart w:id="87" w:name="_Toc338088451"/>
+      <w:bookmarkStart w:id="88" w:name="_Toc340334560"/>
       <w:r>
         <w:t>Extra Feature</w:t>
       </w:r>
-      <w:bookmarkEnd w:id="85"/>
       <w:bookmarkEnd w:id="86"/>
       <w:bookmarkEnd w:id="87"/>
+      <w:bookmarkEnd w:id="88"/>
     </w:p>
     <w:p>
       <w:pPr>
@@ -27202,8 +27365,8 @@
       </w:r>
     </w:p>
     <w:p>
-      <w:bookmarkStart w:id="88" w:name="_Toc338088452"/>
-      <w:bookmarkStart w:id="89" w:name="_Toc338088584"/>
+      <w:bookmarkStart w:id="89" w:name="_Toc338088452"/>
+      <w:bookmarkStart w:id="90" w:name="_Toc338088584"/>
       <w:r>
         <w:br w:type="page"/>
       </w:r>
@@ -27333,7 +27496,7 @@
         <w:pStyle w:val="Heading2"/>
         <w:spacing w:after="60"/>
       </w:pPr>
-      <w:bookmarkStart w:id="90" w:name="_Toc340334561"/>
+      <w:bookmarkStart w:id="91" w:name="_Toc340334561"/>
       <w:r>
         <w:rPr>
           <w:noProof/>
@@ -27414,9 +27577,9 @@
       <w:r>
         <w:t>Class Diagram</w:t>
       </w:r>
-      <w:bookmarkEnd w:id="88"/>
       <w:bookmarkEnd w:id="89"/>
       <w:bookmarkEnd w:id="90"/>
+      <w:bookmarkEnd w:id="91"/>
     </w:p>
     <w:p/>
     <w:p>
@@ -27424,9 +27587,9 @@
         <w:pStyle w:val="Heading2"/>
         <w:spacing w:after="200"/>
       </w:pPr>
-      <w:bookmarkStart w:id="91" w:name="_Toc338088453"/>
-      <w:bookmarkStart w:id="92" w:name="_Toc338088585"/>
-      <w:bookmarkStart w:id="93" w:name="_Toc340334562"/>
+      <w:bookmarkStart w:id="92" w:name="_Toc338088453"/>
+      <w:bookmarkStart w:id="93" w:name="_Toc338088585"/>
+      <w:bookmarkStart w:id="94" w:name="_Toc340334562"/>
       <w:r>
         <w:lastRenderedPageBreak/>
         <w:t>User Sequence</w:t>
@@ -27434,9 +27597,9 @@
       <w:r>
         <w:t xml:space="preserve"> Diagram</w:t>
       </w:r>
-      <w:bookmarkEnd w:id="91"/>
       <w:bookmarkEnd w:id="92"/>
       <w:bookmarkEnd w:id="93"/>
+      <w:bookmarkEnd w:id="94"/>
       <w:r>
         <w:br/>
       </w:r>
@@ -27513,18 +27676,18 @@
         <w:pStyle w:val="Heading2"/>
         <w:spacing w:after="200"/>
       </w:pPr>
-      <w:bookmarkStart w:id="94" w:name="_Toc338028308"/>
-      <w:bookmarkStart w:id="95" w:name="_Toc338088454"/>
-      <w:bookmarkStart w:id="96" w:name="_Toc338088586"/>
-      <w:bookmarkStart w:id="97" w:name="_Toc340334563"/>
+      <w:bookmarkStart w:id="95" w:name="_Toc338028308"/>
+      <w:bookmarkStart w:id="96" w:name="_Toc338088454"/>
+      <w:bookmarkStart w:id="97" w:name="_Toc338088586"/>
+      <w:bookmarkStart w:id="98" w:name="_Toc340334563"/>
       <w:r>
         <w:lastRenderedPageBreak/>
         <w:t>General Class Descriptions</w:t>
       </w:r>
-      <w:bookmarkEnd w:id="94"/>
       <w:bookmarkEnd w:id="95"/>
       <w:bookmarkEnd w:id="96"/>
       <w:bookmarkEnd w:id="97"/>
+      <w:bookmarkEnd w:id="98"/>
     </w:p>
     <w:p>
       <w:pPr>
@@ -27536,18 +27699,18 @@
           <w:right w:val="single" w:sz="4" w:space="4" w:color="auto"/>
         </w:pBdr>
       </w:pPr>
-      <w:bookmarkStart w:id="98" w:name="_Toc338028309"/>
-      <w:bookmarkStart w:id="99" w:name="_Toc338088455"/>
-      <w:bookmarkStart w:id="100" w:name="_Toc340334564"/>
+      <w:bookmarkStart w:id="99" w:name="_Toc338028309"/>
+      <w:bookmarkStart w:id="100" w:name="_Toc338088455"/>
+      <w:bookmarkStart w:id="101" w:name="_Toc340334564"/>
       <w:r>
         <w:t xml:space="preserve">Important </w:t>
       </w:r>
       <w:r>
         <w:t>Attributes</w:t>
       </w:r>
-      <w:bookmarkEnd w:id="98"/>
       <w:bookmarkEnd w:id="99"/>
       <w:bookmarkEnd w:id="100"/>
+      <w:bookmarkEnd w:id="101"/>
     </w:p>
     <w:tbl>
       <w:tblPr>
@@ -27823,15 +27986,15 @@
           <w:right w:val="single" w:sz="4" w:space="4" w:color="auto"/>
         </w:pBdr>
       </w:pPr>
-      <w:bookmarkStart w:id="101" w:name="_Toc338028310"/>
-      <w:bookmarkStart w:id="102" w:name="_Toc338088456"/>
-      <w:bookmarkStart w:id="103" w:name="_Toc340334565"/>
+      <w:bookmarkStart w:id="102" w:name="_Toc338028310"/>
+      <w:bookmarkStart w:id="103" w:name="_Toc338088456"/>
+      <w:bookmarkStart w:id="104" w:name="_Toc340334565"/>
       <w:r>
         <w:t>Main Class</w:t>
       </w:r>
-      <w:bookmarkEnd w:id="101"/>
       <w:bookmarkEnd w:id="102"/>
       <w:bookmarkEnd w:id="103"/>
+      <w:bookmarkEnd w:id="104"/>
     </w:p>
     <w:tbl>
       <w:tblPr>
@@ -27941,9 +28104,9 @@
           <w:right w:val="single" w:sz="4" w:space="4" w:color="auto"/>
         </w:pBdr>
       </w:pPr>
-      <w:bookmarkStart w:id="104" w:name="_Toc338028311"/>
-      <w:bookmarkStart w:id="105" w:name="_Toc338088457"/>
-      <w:bookmarkStart w:id="106" w:name="_Toc340334566"/>
+      <w:bookmarkStart w:id="105" w:name="_Toc338028311"/>
+      <w:bookmarkStart w:id="106" w:name="_Toc338088457"/>
+      <w:bookmarkStart w:id="107" w:name="_Toc340334566"/>
       <w:r>
         <w:t xml:space="preserve">User Interface </w:t>
       </w:r>
@@ -27953,9 +28116,9 @@
       <w:r>
         <w:t>es</w:t>
       </w:r>
-      <w:bookmarkEnd w:id="104"/>
       <w:bookmarkEnd w:id="105"/>
       <w:bookmarkEnd w:id="106"/>
+      <w:bookmarkEnd w:id="107"/>
     </w:p>
     <w:tbl>
       <w:tblPr>
@@ -28236,18 +28399,18 @@
           <w:right w:val="single" w:sz="4" w:space="4" w:color="auto"/>
         </w:pBdr>
       </w:pPr>
-      <w:bookmarkStart w:id="107" w:name="_Toc338028312"/>
-      <w:bookmarkStart w:id="108" w:name="_Toc338088458"/>
-      <w:bookmarkStart w:id="109" w:name="_Toc340334567"/>
+      <w:bookmarkStart w:id="108" w:name="_Toc338028312"/>
+      <w:bookmarkStart w:id="109" w:name="_Toc338088458"/>
+      <w:bookmarkStart w:id="110" w:name="_Toc340334567"/>
       <w:r>
         <w:t xml:space="preserve">Logic </w:t>
       </w:r>
       <w:r>
         <w:t>Class</w:t>
       </w:r>
-      <w:bookmarkEnd w:id="107"/>
       <w:bookmarkEnd w:id="108"/>
       <w:bookmarkEnd w:id="109"/>
+      <w:bookmarkEnd w:id="110"/>
     </w:p>
     <w:tbl>
       <w:tblPr>
@@ -28388,15 +28551,15 @@
           <w:right w:val="single" w:sz="4" w:space="4" w:color="auto"/>
         </w:pBdr>
       </w:pPr>
-      <w:bookmarkStart w:id="110" w:name="_Toc338028313"/>
-      <w:bookmarkStart w:id="111" w:name="_Toc338088459"/>
-      <w:bookmarkStart w:id="112" w:name="_Toc340334568"/>
+      <w:bookmarkStart w:id="111" w:name="_Toc338028313"/>
+      <w:bookmarkStart w:id="112" w:name="_Toc338088459"/>
+      <w:bookmarkStart w:id="113" w:name="_Toc340334568"/>
       <w:r>
         <w:t>Parser Classes</w:t>
       </w:r>
-      <w:bookmarkEnd w:id="110"/>
       <w:bookmarkEnd w:id="111"/>
       <w:bookmarkEnd w:id="112"/>
+      <w:bookmarkEnd w:id="113"/>
     </w:p>
     <w:tbl>
       <w:tblPr>
@@ -28583,15 +28746,15 @@
           <w:right w:val="single" w:sz="4" w:space="4" w:color="auto"/>
         </w:pBdr>
       </w:pPr>
-      <w:bookmarkStart w:id="113" w:name="_Toc338028314"/>
-      <w:bookmarkStart w:id="114" w:name="_Toc338088460"/>
-      <w:bookmarkStart w:id="115" w:name="_Toc340334569"/>
+      <w:bookmarkStart w:id="114" w:name="_Toc338028314"/>
+      <w:bookmarkStart w:id="115" w:name="_Toc338088460"/>
+      <w:bookmarkStart w:id="116" w:name="_Toc340334569"/>
       <w:r>
         <w:t>Token Classes</w:t>
       </w:r>
-      <w:bookmarkEnd w:id="113"/>
       <w:bookmarkEnd w:id="114"/>
       <w:bookmarkEnd w:id="115"/>
+      <w:bookmarkEnd w:id="116"/>
     </w:p>
     <w:tbl>
       <w:tblPr>
@@ -29014,15 +29177,15 @@
           <w:right w:val="single" w:sz="4" w:space="4" w:color="auto"/>
         </w:pBdr>
       </w:pPr>
-      <w:bookmarkStart w:id="116" w:name="_Toc338028315"/>
-      <w:bookmarkStart w:id="117" w:name="_Toc338088461"/>
-      <w:bookmarkStart w:id="118" w:name="_Toc340334570"/>
+      <w:bookmarkStart w:id="117" w:name="_Toc338028315"/>
+      <w:bookmarkStart w:id="118" w:name="_Toc338088461"/>
+      <w:bookmarkStart w:id="119" w:name="_Toc340334570"/>
       <w:r>
         <w:t>Storage Class</w:t>
       </w:r>
-      <w:bookmarkEnd w:id="116"/>
       <w:bookmarkEnd w:id="117"/>
       <w:bookmarkEnd w:id="118"/>
+      <w:bookmarkEnd w:id="119"/>
     </w:p>
     <w:tbl>
       <w:tblPr>
@@ -29145,15 +29308,15 @@
           <w:right w:val="single" w:sz="4" w:space="4" w:color="auto"/>
         </w:pBdr>
       </w:pPr>
-      <w:bookmarkStart w:id="119" w:name="_Toc338028316"/>
-      <w:bookmarkStart w:id="120" w:name="_Toc338088462"/>
-      <w:bookmarkStart w:id="121" w:name="_Toc340334571"/>
+      <w:bookmarkStart w:id="120" w:name="_Toc338028316"/>
+      <w:bookmarkStart w:id="121" w:name="_Toc338088462"/>
+      <w:bookmarkStart w:id="122" w:name="_Toc340334571"/>
       <w:r>
         <w:t>Task Classes</w:t>
       </w:r>
-      <w:bookmarkEnd w:id="119"/>
       <w:bookmarkEnd w:id="120"/>
       <w:bookmarkEnd w:id="121"/>
+      <w:bookmarkEnd w:id="122"/>
       <w:r>
         <w:tab/>
       </w:r>
@@ -29386,18 +29549,18 @@
           <w:right w:val="single" w:sz="4" w:space="4" w:color="auto"/>
         </w:pBdr>
       </w:pPr>
-      <w:bookmarkStart w:id="122" w:name="_Toc338028317"/>
-      <w:bookmarkStart w:id="123" w:name="_Toc338088463"/>
-      <w:bookmarkStart w:id="124" w:name="_Toc340334572"/>
+      <w:bookmarkStart w:id="123" w:name="_Toc338028317"/>
+      <w:bookmarkStart w:id="124" w:name="_Toc338088463"/>
+      <w:bookmarkStart w:id="125" w:name="_Toc340334572"/>
       <w:r>
         <w:t>Operation</w:t>
       </w:r>
       <w:r>
         <w:t xml:space="preserve"> Classes</w:t>
       </w:r>
-      <w:bookmarkEnd w:id="122"/>
       <w:bookmarkEnd w:id="123"/>
       <w:bookmarkEnd w:id="124"/>
+      <w:bookmarkEnd w:id="125"/>
     </w:p>
     <w:tbl>
       <w:tblPr>
@@ -29846,10 +30009,10 @@
         </w:pBdr>
         <w:spacing w:after="200"/>
       </w:pPr>
-      <w:bookmarkStart w:id="125" w:name="_Toc338028318"/>
-      <w:bookmarkStart w:id="126" w:name="_Toc338088464"/>
-      <w:bookmarkStart w:id="127" w:name="_Toc338088587"/>
-      <w:bookmarkStart w:id="128" w:name="_Toc340334573"/>
+      <w:bookmarkStart w:id="126" w:name="_Toc338028318"/>
+      <w:bookmarkStart w:id="127" w:name="_Toc338088464"/>
+      <w:bookmarkStart w:id="128" w:name="_Toc338088587"/>
+      <w:bookmarkStart w:id="129" w:name="_Toc340334573"/>
       <w:r>
         <w:lastRenderedPageBreak/>
         <w:t>User Interface Class</w:t>
@@ -29857,40 +30020,40 @@
       <w:r>
         <w:t>es</w:t>
       </w:r>
-      <w:bookmarkEnd w:id="125"/>
       <w:bookmarkEnd w:id="126"/>
       <w:bookmarkEnd w:id="127"/>
       <w:bookmarkEnd w:id="128"/>
+      <w:bookmarkEnd w:id="129"/>
     </w:p>
     <w:p>
       <w:pPr>
         <w:pStyle w:val="Heading2"/>
         <w:spacing w:after="200"/>
       </w:pPr>
-      <w:bookmarkStart w:id="129" w:name="_Toc338028319"/>
-      <w:bookmarkStart w:id="130" w:name="_Toc338088465"/>
-      <w:bookmarkStart w:id="131" w:name="_Toc338088588"/>
-      <w:bookmarkStart w:id="132" w:name="_Toc340334574"/>
+      <w:bookmarkStart w:id="130" w:name="_Toc338028319"/>
+      <w:bookmarkStart w:id="131" w:name="_Toc338088465"/>
+      <w:bookmarkStart w:id="132" w:name="_Toc338088588"/>
+      <w:bookmarkStart w:id="133" w:name="_Toc340334574"/>
       <w:r>
         <w:t>UI</w:t>
       </w:r>
-      <w:bookmarkEnd w:id="129"/>
       <w:bookmarkEnd w:id="130"/>
       <w:bookmarkEnd w:id="131"/>
       <w:bookmarkEnd w:id="132"/>
+      <w:bookmarkEnd w:id="133"/>
     </w:p>
     <w:p>
       <w:pPr>
         <w:pStyle w:val="Heading3"/>
         <w:spacing w:after="200"/>
       </w:pPr>
-      <w:bookmarkStart w:id="133" w:name="_Toc338088466"/>
-      <w:bookmarkStart w:id="134" w:name="_Toc340334575"/>
+      <w:bookmarkStart w:id="134" w:name="_Toc338088466"/>
+      <w:bookmarkStart w:id="135" w:name="_Toc340334575"/>
       <w:r>
         <w:t>Summary</w:t>
       </w:r>
-      <w:bookmarkEnd w:id="133"/>
       <w:bookmarkEnd w:id="134"/>
+      <w:bookmarkEnd w:id="135"/>
     </w:p>
     <w:p>
       <w:pPr>
@@ -30010,13 +30173,13 @@
         <w:pStyle w:val="Heading3"/>
         <w:spacing w:after="200"/>
       </w:pPr>
-      <w:bookmarkStart w:id="135" w:name="_Toc338088467"/>
-      <w:bookmarkStart w:id="136" w:name="_Toc340334576"/>
+      <w:bookmarkStart w:id="136" w:name="_Toc338088467"/>
+      <w:bookmarkStart w:id="137" w:name="_Toc340334576"/>
       <w:r>
         <w:t>Detailed Description</w:t>
       </w:r>
-      <w:bookmarkEnd w:id="135"/>
       <w:bookmarkEnd w:id="136"/>
+      <w:bookmarkEnd w:id="137"/>
     </w:p>
     <w:p>
       <w:pPr>
@@ -30148,13 +30311,13 @@
         <w:pStyle w:val="Heading3"/>
         <w:spacing w:after="200"/>
       </w:pPr>
-      <w:bookmarkStart w:id="137" w:name="_Toc338088468"/>
-      <w:bookmarkStart w:id="138" w:name="_Toc340334577"/>
+      <w:bookmarkStart w:id="138" w:name="_Toc338088468"/>
+      <w:bookmarkStart w:id="139" w:name="_Toc340334577"/>
       <w:r>
         <w:t>Test History</w:t>
       </w:r>
-      <w:bookmarkEnd w:id="137"/>
       <w:bookmarkEnd w:id="138"/>
+      <w:bookmarkEnd w:id="139"/>
     </w:p>
     <w:p>
       <w:pPr>
@@ -30243,18 +30406,18 @@
           <w:tab w:val="left" w:pos="3482"/>
         </w:tabs>
       </w:pPr>
-      <w:bookmarkStart w:id="139" w:name="_Toc338028320"/>
-      <w:bookmarkStart w:id="140" w:name="_Toc338088469"/>
-      <w:bookmarkStart w:id="141" w:name="_Toc340334578"/>
+      <w:bookmarkStart w:id="140" w:name="_Toc338028320"/>
+      <w:bookmarkStart w:id="141" w:name="_Toc338088469"/>
+      <w:bookmarkStart w:id="142" w:name="_Toc340334578"/>
       <w:r>
         <w:t xml:space="preserve">Important </w:t>
       </w:r>
       <w:r>
         <w:t>Attributes</w:t>
       </w:r>
-      <w:bookmarkEnd w:id="139"/>
       <w:bookmarkEnd w:id="140"/>
       <w:bookmarkEnd w:id="141"/>
+      <w:bookmarkEnd w:id="142"/>
     </w:p>
     <w:tbl>
       <w:tblPr>
@@ -30553,15 +30716,15 @@
           <w:right w:val="single" w:sz="4" w:space="4" w:color="auto"/>
         </w:pBdr>
       </w:pPr>
-      <w:bookmarkStart w:id="142" w:name="_Toc338028321"/>
-      <w:bookmarkStart w:id="143" w:name="_Toc338088470"/>
-      <w:bookmarkStart w:id="144" w:name="_Toc340334579"/>
+      <w:bookmarkStart w:id="143" w:name="_Toc338028321"/>
+      <w:bookmarkStart w:id="144" w:name="_Toc338088470"/>
+      <w:bookmarkStart w:id="145" w:name="_Toc340334579"/>
       <w:r>
         <w:t>Constructor</w:t>
       </w:r>
-      <w:bookmarkEnd w:id="142"/>
       <w:bookmarkEnd w:id="143"/>
       <w:bookmarkEnd w:id="144"/>
+      <w:bookmarkEnd w:id="145"/>
     </w:p>
     <w:tbl>
       <w:tblPr>
@@ -30693,13 +30856,13 @@
           <w:right w:val="single" w:sz="4" w:space="4" w:color="auto"/>
         </w:pBdr>
       </w:pPr>
-      <w:bookmarkStart w:id="145" w:name="_Toc338088471"/>
-      <w:bookmarkStart w:id="146" w:name="_Toc340334580"/>
+      <w:bookmarkStart w:id="146" w:name="_Toc338088471"/>
+      <w:bookmarkStart w:id="147" w:name="_Toc340334580"/>
       <w:r>
         <w:t>Important API (Private Methods)</w:t>
       </w:r>
-      <w:bookmarkEnd w:id="145"/>
       <w:bookmarkEnd w:id="146"/>
+      <w:bookmarkEnd w:id="147"/>
     </w:p>
     <w:tbl>
       <w:tblPr>
@@ -31316,21 +31479,21 @@
           <w:right w:val="single" w:sz="4" w:space="4" w:color="auto"/>
         </w:pBdr>
       </w:pPr>
-      <w:bookmarkStart w:id="147" w:name="_Toc338028323"/>
-      <w:bookmarkStart w:id="148" w:name="_Toc338088472"/>
-      <w:bookmarkStart w:id="149" w:name="_Toc340334581"/>
+      <w:bookmarkStart w:id="148" w:name="_Toc338028323"/>
+      <w:bookmarkStart w:id="149" w:name="_Toc338088472"/>
+      <w:bookmarkStart w:id="150" w:name="_Toc340334581"/>
       <w:r>
         <w:t>Important API (</w:t>
       </w:r>
       <w:r>
         <w:t>Protected Method</w:t>
       </w:r>
-      <w:bookmarkEnd w:id="147"/>
+      <w:bookmarkEnd w:id="148"/>
       <w:r>
         <w:t>)</w:t>
       </w:r>
-      <w:bookmarkEnd w:id="148"/>
       <w:bookmarkEnd w:id="149"/>
+      <w:bookmarkEnd w:id="150"/>
     </w:p>
     <w:tbl>
       <w:tblPr>
@@ -31508,9 +31671,9 @@
         <w:pStyle w:val="Heading2"/>
         <w:spacing w:after="200"/>
       </w:pPr>
-      <w:bookmarkStart w:id="150" w:name="_Toc338088473"/>
-      <w:bookmarkStart w:id="151" w:name="_Toc338088589"/>
-      <w:bookmarkStart w:id="152" w:name="_Toc340334582"/>
+      <w:bookmarkStart w:id="151" w:name="_Toc338088473"/>
+      <w:bookmarkStart w:id="152" w:name="_Toc338088589"/>
+      <w:bookmarkStart w:id="153" w:name="_Toc340334582"/>
       <w:r>
         <w:lastRenderedPageBreak/>
         <w:t>Settings</w:t>
@@ -31518,22 +31681,22 @@
       <w:r>
         <w:t>UI</w:t>
       </w:r>
-      <w:bookmarkEnd w:id="150"/>
       <w:bookmarkEnd w:id="151"/>
       <w:bookmarkEnd w:id="152"/>
+      <w:bookmarkEnd w:id="153"/>
     </w:p>
     <w:p>
       <w:pPr>
         <w:pStyle w:val="Heading3"/>
         <w:spacing w:after="200"/>
       </w:pPr>
-      <w:bookmarkStart w:id="153" w:name="_Toc338088474"/>
-      <w:bookmarkStart w:id="154" w:name="_Toc340334583"/>
+      <w:bookmarkStart w:id="154" w:name="_Toc338088474"/>
+      <w:bookmarkStart w:id="155" w:name="_Toc340334583"/>
       <w:r>
         <w:t>Summary</w:t>
       </w:r>
-      <w:bookmarkEnd w:id="153"/>
       <w:bookmarkEnd w:id="154"/>
+      <w:bookmarkEnd w:id="155"/>
     </w:p>
     <w:p>
       <w:r>
@@ -31581,13 +31744,13 @@
         <w:pStyle w:val="Heading3"/>
         <w:spacing w:after="200"/>
       </w:pPr>
-      <w:bookmarkStart w:id="155" w:name="_Toc338088475"/>
-      <w:bookmarkStart w:id="156" w:name="_Toc340334584"/>
+      <w:bookmarkStart w:id="156" w:name="_Toc338088475"/>
+      <w:bookmarkStart w:id="157" w:name="_Toc340334584"/>
       <w:r>
         <w:t>Detailed Description</w:t>
       </w:r>
-      <w:bookmarkEnd w:id="155"/>
       <w:bookmarkEnd w:id="156"/>
+      <w:bookmarkEnd w:id="157"/>
     </w:p>
     <w:p>
       <w:pPr>
@@ -31629,13 +31792,13 @@
         <w:pStyle w:val="Heading3"/>
         <w:spacing w:after="200"/>
       </w:pPr>
-      <w:bookmarkStart w:id="157" w:name="_Toc338088476"/>
-      <w:bookmarkStart w:id="158" w:name="_Toc340334585"/>
+      <w:bookmarkStart w:id="158" w:name="_Toc338088476"/>
+      <w:bookmarkStart w:id="159" w:name="_Toc340334585"/>
       <w:r>
         <w:t>Test History</w:t>
       </w:r>
-      <w:bookmarkEnd w:id="157"/>
       <w:bookmarkEnd w:id="158"/>
+      <w:bookmarkEnd w:id="159"/>
     </w:p>
     <w:p>
       <w:pPr>
@@ -31762,13 +31925,13 @@
           <w:tab w:val="left" w:pos="3482"/>
         </w:tabs>
       </w:pPr>
-      <w:bookmarkStart w:id="159" w:name="_Toc338088477"/>
-      <w:bookmarkStart w:id="160" w:name="_Toc340334586"/>
+      <w:bookmarkStart w:id="160" w:name="_Toc338088477"/>
+      <w:bookmarkStart w:id="161" w:name="_Toc340334586"/>
       <w:r>
         <w:t>Important Attributes</w:t>
       </w:r>
-      <w:bookmarkEnd w:id="159"/>
       <w:bookmarkEnd w:id="160"/>
+      <w:bookmarkEnd w:id="161"/>
     </w:p>
     <w:tbl>
       <w:tblPr>
@@ -32030,8 +32193,8 @@
           <w:right w:val="single" w:sz="4" w:space="4" w:color="auto"/>
         </w:pBdr>
       </w:pPr>
-      <w:bookmarkStart w:id="161" w:name="_Toc338088478"/>
-      <w:bookmarkStart w:id="162" w:name="_Toc340334587"/>
+      <w:bookmarkStart w:id="162" w:name="_Toc338088478"/>
+      <w:bookmarkStart w:id="163" w:name="_Toc340334587"/>
       <w:r>
         <w:t>Important API (P</w:t>
       </w:r>
@@ -32041,8 +32204,8 @@
       <w:r>
         <w:t xml:space="preserve"> Methods)</w:t>
       </w:r>
-      <w:bookmarkEnd w:id="161"/>
       <w:bookmarkEnd w:id="162"/>
+      <w:bookmarkEnd w:id="163"/>
     </w:p>
     <w:tbl>
       <w:tblPr>
@@ -32234,7 +32397,7 @@
         <w:pStyle w:val="Heading2"/>
         <w:spacing w:after="200"/>
       </w:pPr>
-      <w:bookmarkStart w:id="163" w:name="_Toc338028324"/>
+      <w:bookmarkStart w:id="164" w:name="_Toc338028324"/>
     </w:p>
     <w:p>
       <w:pPr>
@@ -32255,29 +32418,29 @@
         <w:pStyle w:val="Heading2"/>
         <w:spacing w:after="200"/>
       </w:pPr>
-      <w:bookmarkStart w:id="164" w:name="_Toc338088479"/>
-      <w:bookmarkStart w:id="165" w:name="_Toc338088590"/>
-      <w:bookmarkStart w:id="166" w:name="_Toc340334588"/>
+      <w:bookmarkStart w:id="165" w:name="_Toc338088479"/>
+      <w:bookmarkStart w:id="166" w:name="_Toc338088590"/>
+      <w:bookmarkStart w:id="167" w:name="_Toc340334588"/>
       <w:r>
         <w:lastRenderedPageBreak/>
         <w:t>Settings</w:t>
       </w:r>
-      <w:bookmarkEnd w:id="164"/>
       <w:bookmarkEnd w:id="165"/>
       <w:bookmarkEnd w:id="166"/>
+      <w:bookmarkEnd w:id="167"/>
     </w:p>
     <w:p>
       <w:pPr>
         <w:pStyle w:val="Heading3"/>
         <w:spacing w:after="200"/>
       </w:pPr>
-      <w:bookmarkStart w:id="167" w:name="_Toc338088480"/>
-      <w:bookmarkStart w:id="168" w:name="_Toc340334589"/>
+      <w:bookmarkStart w:id="168" w:name="_Toc338088480"/>
+      <w:bookmarkStart w:id="169" w:name="_Toc340334589"/>
       <w:r>
         <w:t>Summary</w:t>
       </w:r>
-      <w:bookmarkEnd w:id="167"/>
       <w:bookmarkEnd w:id="168"/>
+      <w:bookmarkEnd w:id="169"/>
     </w:p>
     <w:p>
       <w:r>
@@ -32295,13 +32458,13 @@
         <w:pStyle w:val="Heading3"/>
         <w:spacing w:after="200"/>
       </w:pPr>
-      <w:bookmarkStart w:id="169" w:name="_Toc338088481"/>
-      <w:bookmarkStart w:id="170" w:name="_Toc340334590"/>
+      <w:bookmarkStart w:id="170" w:name="_Toc338088481"/>
+      <w:bookmarkStart w:id="171" w:name="_Toc340334590"/>
       <w:r>
         <w:t>Detailed Description</w:t>
       </w:r>
-      <w:bookmarkEnd w:id="169"/>
       <w:bookmarkEnd w:id="170"/>
+      <w:bookmarkEnd w:id="171"/>
     </w:p>
     <w:p>
       <w:r>
@@ -32526,13 +32689,13 @@
         <w:pStyle w:val="Heading3"/>
         <w:spacing w:after="200"/>
       </w:pPr>
-      <w:bookmarkStart w:id="171" w:name="_Toc338088482"/>
-      <w:bookmarkStart w:id="172" w:name="_Toc340334591"/>
+      <w:bookmarkStart w:id="172" w:name="_Toc338088482"/>
+      <w:bookmarkStart w:id="173" w:name="_Toc340334591"/>
       <w:r>
         <w:t>Test History</w:t>
       </w:r>
-      <w:bookmarkEnd w:id="171"/>
       <w:bookmarkEnd w:id="172"/>
+      <w:bookmarkEnd w:id="173"/>
     </w:p>
     <w:p>
       <w:pPr>
@@ -32558,13 +32721,13 @@
           <w:right w:val="single" w:sz="4" w:space="4" w:color="auto"/>
         </w:pBdr>
       </w:pPr>
-      <w:bookmarkStart w:id="173" w:name="_Toc338088483"/>
-      <w:bookmarkStart w:id="174" w:name="_Toc340334592"/>
+      <w:bookmarkStart w:id="174" w:name="_Toc338088483"/>
+      <w:bookmarkStart w:id="175" w:name="_Toc340334592"/>
       <w:r>
         <w:t>Important API (Public Methods)</w:t>
       </w:r>
-      <w:bookmarkEnd w:id="173"/>
       <w:bookmarkEnd w:id="174"/>
+      <w:bookmarkEnd w:id="175"/>
     </w:p>
     <w:tbl>
       <w:tblPr>
@@ -32964,17 +33127,17 @@
         </w:tabs>
         <w:spacing w:after="200"/>
       </w:pPr>
-      <w:bookmarkStart w:id="175" w:name="_Toc338088484"/>
-      <w:bookmarkStart w:id="176" w:name="_Toc338088591"/>
-      <w:bookmarkStart w:id="177" w:name="_Toc340334593"/>
+      <w:bookmarkStart w:id="176" w:name="_Toc338088484"/>
+      <w:bookmarkStart w:id="177" w:name="_Toc338088591"/>
+      <w:bookmarkStart w:id="178" w:name="_Toc340334593"/>
       <w:r>
         <w:lastRenderedPageBreak/>
         <w:t>Logic Class</w:t>
       </w:r>
-      <w:bookmarkEnd w:id="163"/>
-      <w:bookmarkEnd w:id="175"/>
+      <w:bookmarkEnd w:id="164"/>
       <w:bookmarkEnd w:id="176"/>
       <w:bookmarkEnd w:id="177"/>
+      <w:bookmarkEnd w:id="178"/>
       <w:r>
         <w:tab/>
       </w:r>
@@ -32984,13 +33147,13 @@
         <w:pStyle w:val="Heading3"/>
         <w:spacing w:after="200"/>
       </w:pPr>
-      <w:bookmarkStart w:id="178" w:name="_Toc338088485"/>
-      <w:bookmarkStart w:id="179" w:name="_Toc340334594"/>
+      <w:bookmarkStart w:id="179" w:name="_Toc338088485"/>
+      <w:bookmarkStart w:id="180" w:name="_Toc340334594"/>
       <w:r>
         <w:t>Summary</w:t>
       </w:r>
-      <w:bookmarkEnd w:id="178"/>
       <w:bookmarkEnd w:id="179"/>
+      <w:bookmarkEnd w:id="180"/>
     </w:p>
     <w:p>
       <w:pPr>
@@ -33023,13 +33186,13 @@
         <w:pStyle w:val="Heading3"/>
         <w:spacing w:after="200"/>
       </w:pPr>
-      <w:bookmarkStart w:id="180" w:name="_Toc338088486"/>
-      <w:bookmarkStart w:id="181" w:name="_Toc340334595"/>
+      <w:bookmarkStart w:id="181" w:name="_Toc338088486"/>
+      <w:bookmarkStart w:id="182" w:name="_Toc340334595"/>
       <w:r>
         <w:t>Detailed Description</w:t>
       </w:r>
-      <w:bookmarkEnd w:id="180"/>
       <w:bookmarkEnd w:id="181"/>
+      <w:bookmarkEnd w:id="182"/>
     </w:p>
     <w:p>
       <w:pPr>
@@ -33129,16 +33292,16 @@
           <w:rFonts w:cs="Arial"/>
         </w:rPr>
       </w:pPr>
-      <w:bookmarkStart w:id="182" w:name="_Toc338088487"/>
-      <w:bookmarkStart w:id="183" w:name="_Toc340334596"/>
+      <w:bookmarkStart w:id="183" w:name="_Toc338088487"/>
+      <w:bookmarkStart w:id="184" w:name="_Toc340334596"/>
       <w:r>
         <w:rPr>
           <w:rFonts w:cs="Arial"/>
         </w:rPr>
         <w:t>Test History</w:t>
       </w:r>
-      <w:bookmarkEnd w:id="182"/>
       <w:bookmarkEnd w:id="183"/>
+      <w:bookmarkEnd w:id="184"/>
       <w:r>
         <w:rPr>
           <w:rFonts w:cs="Arial"/>
@@ -33176,21 +33339,21 @@
           <w:right w:val="single" w:sz="4" w:space="4" w:color="auto"/>
         </w:pBdr>
       </w:pPr>
-      <w:bookmarkStart w:id="184" w:name="_Toc338028326"/>
-      <w:bookmarkStart w:id="185" w:name="_Toc338088488"/>
-      <w:bookmarkStart w:id="186" w:name="_Toc340334597"/>
+      <w:bookmarkStart w:id="185" w:name="_Toc338028326"/>
+      <w:bookmarkStart w:id="186" w:name="_Toc338088488"/>
+      <w:bookmarkStart w:id="187" w:name="_Toc340334597"/>
       <w:r>
         <w:t>Important API (</w:t>
       </w:r>
       <w:r>
         <w:t>Public Methods</w:t>
       </w:r>
-      <w:bookmarkEnd w:id="184"/>
+      <w:bookmarkEnd w:id="185"/>
       <w:r>
         <w:t>)</w:t>
       </w:r>
-      <w:bookmarkEnd w:id="185"/>
       <w:bookmarkEnd w:id="186"/>
+      <w:bookmarkEnd w:id="187"/>
     </w:p>
     <w:tbl>
       <w:tblPr>
@@ -33438,7 +33601,7 @@
           <w:szCs w:val="28"/>
         </w:rPr>
       </w:pPr>
-      <w:bookmarkStart w:id="187" w:name="_Toc338028328"/>
+      <w:bookmarkStart w:id="188" w:name="_Toc338028328"/>
       <w:r>
         <w:br w:type="page"/>
       </w:r>
@@ -33451,47 +33614,47 @@
         </w:pBdr>
         <w:spacing w:after="200"/>
       </w:pPr>
-      <w:bookmarkStart w:id="188" w:name="_Toc338088489"/>
-      <w:bookmarkStart w:id="189" w:name="_Toc338088592"/>
-      <w:bookmarkStart w:id="190" w:name="_Toc340334598"/>
+      <w:bookmarkStart w:id="189" w:name="_Toc338088489"/>
+      <w:bookmarkStart w:id="190" w:name="_Toc338088592"/>
+      <w:bookmarkStart w:id="191" w:name="_Toc340334598"/>
       <w:r>
         <w:lastRenderedPageBreak/>
         <w:t>Parser Classes</w:t>
       </w:r>
-      <w:bookmarkEnd w:id="187"/>
       <w:bookmarkEnd w:id="188"/>
       <w:bookmarkEnd w:id="189"/>
       <w:bookmarkEnd w:id="190"/>
+      <w:bookmarkEnd w:id="191"/>
     </w:p>
     <w:p>
       <w:pPr>
         <w:pStyle w:val="Heading2"/>
         <w:spacing w:after="200"/>
       </w:pPr>
-      <w:bookmarkStart w:id="191" w:name="_Toc338028329"/>
-      <w:bookmarkStart w:id="192" w:name="_Toc338088490"/>
-      <w:bookmarkStart w:id="193" w:name="_Toc338088593"/>
-      <w:bookmarkStart w:id="194" w:name="_Toc340334599"/>
+      <w:bookmarkStart w:id="192" w:name="_Toc338028329"/>
+      <w:bookmarkStart w:id="193" w:name="_Toc338088490"/>
+      <w:bookmarkStart w:id="194" w:name="_Toc338088593"/>
+      <w:bookmarkStart w:id="195" w:name="_Toc340334599"/>
       <w:r>
         <w:t>CommandParser</w:t>
       </w:r>
-      <w:bookmarkEnd w:id="191"/>
       <w:bookmarkEnd w:id="192"/>
       <w:bookmarkEnd w:id="193"/>
       <w:bookmarkEnd w:id="194"/>
+      <w:bookmarkEnd w:id="195"/>
     </w:p>
     <w:p>
       <w:pPr>
         <w:pStyle w:val="Heading3"/>
         <w:spacing w:after="200"/>
       </w:pPr>
-      <w:bookmarkStart w:id="195" w:name="_Toc338088491"/>
-      <w:bookmarkStart w:id="196" w:name="_Toc340334600"/>
+      <w:bookmarkStart w:id="196" w:name="_Toc338088491"/>
+      <w:bookmarkStart w:id="197" w:name="_Toc340334600"/>
       <w:r>
         <w:t>Summary</w:t>
       </w:r>
-      <w:bookmarkEnd w:id="195"/>
       <w:bookmarkEnd w:id="196"/>
+      <w:bookmarkEnd w:id="197"/>
     </w:p>
     <w:p>
       <w:pPr>
@@ -33512,13 +33675,13 @@
         <w:pStyle w:val="Heading3"/>
         <w:spacing w:after="200"/>
       </w:pPr>
-      <w:bookmarkStart w:id="197" w:name="_Toc338088492"/>
-      <w:bookmarkStart w:id="198" w:name="_Toc340334601"/>
+      <w:bookmarkStart w:id="198" w:name="_Toc338088492"/>
+      <w:bookmarkStart w:id="199" w:name="_Toc340334601"/>
       <w:r>
         <w:t>Detailed Description</w:t>
       </w:r>
-      <w:bookmarkEnd w:id="197"/>
       <w:bookmarkEnd w:id="198"/>
+      <w:bookmarkEnd w:id="199"/>
     </w:p>
     <w:p>
       <w:pPr>
@@ -33655,13 +33818,13 @@
         <w:pStyle w:val="Heading3"/>
         <w:spacing w:after="200"/>
       </w:pPr>
-      <w:bookmarkStart w:id="199" w:name="_Toc338088493"/>
-      <w:bookmarkStart w:id="200" w:name="_Toc340334602"/>
+      <w:bookmarkStart w:id="200" w:name="_Toc338088493"/>
+      <w:bookmarkStart w:id="201" w:name="_Toc340334602"/>
       <w:r>
         <w:t>Test History</w:t>
       </w:r>
-      <w:bookmarkEnd w:id="199"/>
       <w:bookmarkEnd w:id="200"/>
+      <w:bookmarkEnd w:id="201"/>
     </w:p>
     <w:p>
       <w:pPr>
@@ -33759,8 +33922,8 @@
           <w:right w:val="single" w:sz="4" w:space="4" w:color="auto"/>
         </w:pBdr>
       </w:pPr>
-      <w:bookmarkStart w:id="201" w:name="_Toc338088494"/>
-      <w:bookmarkStart w:id="202" w:name="_Toc340334603"/>
+      <w:bookmarkStart w:id="202" w:name="_Toc338088494"/>
+      <w:bookmarkStart w:id="203" w:name="_Toc340334603"/>
       <w:r>
         <w:t>Important API (</w:t>
       </w:r>
@@ -33770,8 +33933,8 @@
       <w:r>
         <w:t>)</w:t>
       </w:r>
-      <w:bookmarkEnd w:id="201"/>
       <w:bookmarkEnd w:id="202"/>
+      <w:bookmarkEnd w:id="203"/>
     </w:p>
     <w:tbl>
       <w:tblPr>
@@ -33990,13 +34153,13 @@
           <w:right w:val="single" w:sz="4" w:space="4" w:color="auto"/>
         </w:pBdr>
       </w:pPr>
-      <w:bookmarkStart w:id="203" w:name="_Toc338088495"/>
-      <w:bookmarkStart w:id="204" w:name="_Toc340334604"/>
+      <w:bookmarkStart w:id="204" w:name="_Toc338088495"/>
+      <w:bookmarkStart w:id="205" w:name="_Toc340334604"/>
       <w:r>
         <w:t>Important API (Private Methods)</w:t>
       </w:r>
-      <w:bookmarkEnd w:id="203"/>
       <w:bookmarkEnd w:id="204"/>
+      <w:bookmarkEnd w:id="205"/>
     </w:p>
     <w:tbl>
       <w:tblPr>
@@ -35070,7 +35233,7 @@
         <w:pStyle w:val="Heading2"/>
         <w:spacing w:after="60"/>
       </w:pPr>
-      <w:bookmarkStart w:id="205" w:name="_Toc338028332"/>
+      <w:bookmarkStart w:id="206" w:name="_Toc338028332"/>
     </w:p>
     <w:p>
       <w:pPr>
@@ -35091,30 +35254,30 @@
         <w:pStyle w:val="Heading2"/>
         <w:spacing w:after="60"/>
       </w:pPr>
-      <w:bookmarkStart w:id="206" w:name="_Toc338088496"/>
-      <w:bookmarkStart w:id="207" w:name="_Toc338088594"/>
-      <w:bookmarkStart w:id="208" w:name="_Toc340334605"/>
+      <w:bookmarkStart w:id="207" w:name="_Toc338088496"/>
+      <w:bookmarkStart w:id="208" w:name="_Toc338088594"/>
+      <w:bookmarkStart w:id="209" w:name="_Toc340334605"/>
       <w:r>
         <w:lastRenderedPageBreak/>
         <w:t>StringParser</w:t>
       </w:r>
-      <w:bookmarkEnd w:id="205"/>
       <w:bookmarkEnd w:id="206"/>
       <w:bookmarkEnd w:id="207"/>
       <w:bookmarkEnd w:id="208"/>
+      <w:bookmarkEnd w:id="209"/>
     </w:p>
     <w:p>
       <w:pPr>
         <w:pStyle w:val="Heading3"/>
         <w:spacing w:after="200"/>
       </w:pPr>
-      <w:bookmarkStart w:id="209" w:name="_Toc338088497"/>
-      <w:bookmarkStart w:id="210" w:name="_Toc340334606"/>
+      <w:bookmarkStart w:id="210" w:name="_Toc338088497"/>
+      <w:bookmarkStart w:id="211" w:name="_Toc340334606"/>
       <w:r>
         <w:t>Summary</w:t>
       </w:r>
-      <w:bookmarkEnd w:id="209"/>
       <w:bookmarkEnd w:id="210"/>
+      <w:bookmarkEnd w:id="211"/>
     </w:p>
     <w:p>
       <w:pPr>
@@ -35134,13 +35297,13 @@
         <w:pStyle w:val="Heading3"/>
         <w:spacing w:after="200"/>
       </w:pPr>
-      <w:bookmarkStart w:id="211" w:name="_Toc338088498"/>
-      <w:bookmarkStart w:id="212" w:name="_Toc340334607"/>
+      <w:bookmarkStart w:id="212" w:name="_Toc338088498"/>
+      <w:bookmarkStart w:id="213" w:name="_Toc340334607"/>
       <w:r>
         <w:t>Detailed Description</w:t>
       </w:r>
-      <w:bookmarkEnd w:id="211"/>
       <w:bookmarkEnd w:id="212"/>
+      <w:bookmarkEnd w:id="213"/>
     </w:p>
     <w:p>
       <w:pPr>
@@ -35319,13 +35482,13 @@
         <w:pStyle w:val="Heading3"/>
         <w:spacing w:after="200"/>
       </w:pPr>
-      <w:bookmarkStart w:id="213" w:name="_Toc338088499"/>
-      <w:bookmarkStart w:id="214" w:name="_Toc340334608"/>
+      <w:bookmarkStart w:id="214" w:name="_Toc338088499"/>
+      <w:bookmarkStart w:id="215" w:name="_Toc340334608"/>
       <w:r>
         <w:t>Test History</w:t>
       </w:r>
-      <w:bookmarkEnd w:id="213"/>
       <w:bookmarkEnd w:id="214"/>
+      <w:bookmarkEnd w:id="215"/>
     </w:p>
     <w:p>
       <w:pPr>
@@ -35435,18 +35598,18 @@
           <w:right w:val="single" w:sz="4" w:space="4" w:color="auto"/>
         </w:pBdr>
       </w:pPr>
-      <w:bookmarkStart w:id="215" w:name="_Toc338028333"/>
-      <w:bookmarkStart w:id="216" w:name="_Toc338088500"/>
-      <w:bookmarkStart w:id="217" w:name="_Toc340334609"/>
+      <w:bookmarkStart w:id="216" w:name="_Toc338028333"/>
+      <w:bookmarkStart w:id="217" w:name="_Toc338088500"/>
+      <w:bookmarkStart w:id="218" w:name="_Toc340334609"/>
       <w:r>
         <w:t xml:space="preserve">Important </w:t>
       </w:r>
       <w:r>
         <w:t>Attributes</w:t>
       </w:r>
-      <w:bookmarkEnd w:id="215"/>
       <w:bookmarkEnd w:id="216"/>
       <w:bookmarkEnd w:id="217"/>
+      <w:bookmarkEnd w:id="218"/>
     </w:p>
     <w:tbl>
       <w:tblPr>
@@ -36406,15 +36569,15 @@
           <w:right w:val="single" w:sz="4" w:space="4" w:color="auto"/>
         </w:pBdr>
       </w:pPr>
-      <w:bookmarkStart w:id="218" w:name="_Toc338028334"/>
-      <w:bookmarkStart w:id="219" w:name="_Toc338088501"/>
-      <w:bookmarkStart w:id="220" w:name="_Toc340334610"/>
+      <w:bookmarkStart w:id="219" w:name="_Toc338028334"/>
+      <w:bookmarkStart w:id="220" w:name="_Toc338088501"/>
+      <w:bookmarkStart w:id="221" w:name="_Toc340334610"/>
       <w:r>
         <w:t>Constructor</w:t>
       </w:r>
-      <w:bookmarkEnd w:id="218"/>
       <w:bookmarkEnd w:id="219"/>
       <w:bookmarkEnd w:id="220"/>
+      <w:bookmarkEnd w:id="221"/>
     </w:p>
     <w:tbl>
       <w:tblPr>
@@ -36486,15 +36649,15 @@
           <w:right w:val="single" w:sz="4" w:space="4" w:color="auto"/>
         </w:pBdr>
       </w:pPr>
-      <w:bookmarkStart w:id="221" w:name="_Toc338028335"/>
-      <w:bookmarkStart w:id="222" w:name="_Toc338088502"/>
-      <w:bookmarkStart w:id="223" w:name="_Toc340334611"/>
+      <w:bookmarkStart w:id="222" w:name="_Toc338028335"/>
+      <w:bookmarkStart w:id="223" w:name="_Toc338088502"/>
+      <w:bookmarkStart w:id="224" w:name="_Toc340334611"/>
       <w:r>
         <w:t>Initialization Methods</w:t>
       </w:r>
-      <w:bookmarkEnd w:id="221"/>
       <w:bookmarkEnd w:id="222"/>
       <w:bookmarkEnd w:id="223"/>
+      <w:bookmarkEnd w:id="224"/>
     </w:p>
     <w:tbl>
       <w:tblPr>
@@ -36921,9 +37084,9 @@
           <w:right w:val="single" w:sz="4" w:space="4" w:color="auto"/>
         </w:pBdr>
       </w:pPr>
-      <w:bookmarkStart w:id="224" w:name="_Toc338028336"/>
-      <w:bookmarkStart w:id="225" w:name="_Toc338088503"/>
-      <w:bookmarkStart w:id="226" w:name="_Toc340334612"/>
+      <w:bookmarkStart w:id="225" w:name="_Toc338028336"/>
+      <w:bookmarkStart w:id="226" w:name="_Toc338088503"/>
+      <w:bookmarkStart w:id="227" w:name="_Toc340334612"/>
       <w:r>
         <w:t>Important API (</w:t>
       </w:r>
@@ -36936,12 +37099,12 @@
       <w:r>
         <w:t>s</w:t>
       </w:r>
-      <w:bookmarkEnd w:id="224"/>
+      <w:bookmarkEnd w:id="225"/>
       <w:r>
         <w:t>)</w:t>
       </w:r>
-      <w:bookmarkEnd w:id="225"/>
       <w:bookmarkEnd w:id="226"/>
+      <w:bookmarkEnd w:id="227"/>
     </w:p>
     <w:tbl>
       <w:tblPr>
@@ -37393,9 +37556,9 @@
           <w:right w:val="single" w:sz="4" w:space="4" w:color="auto"/>
         </w:pBdr>
       </w:pPr>
-      <w:bookmarkStart w:id="227" w:name="_Toc338028337"/>
-      <w:bookmarkStart w:id="228" w:name="_Toc338088504"/>
-      <w:bookmarkStart w:id="229" w:name="_Toc340334613"/>
+      <w:bookmarkStart w:id="228" w:name="_Toc338028337"/>
+      <w:bookmarkStart w:id="229" w:name="_Toc338088504"/>
+      <w:bookmarkStart w:id="230" w:name="_Toc340334613"/>
       <w:r>
         <w:lastRenderedPageBreak/>
         <w:t>Important API (</w:t>
@@ -37403,12 +37566,12 @@
       <w:r>
         <w:t>Private Methods</w:t>
       </w:r>
-      <w:bookmarkEnd w:id="227"/>
+      <w:bookmarkEnd w:id="228"/>
       <w:r>
         <w:t>)</w:t>
       </w:r>
-      <w:bookmarkEnd w:id="228"/>
       <w:bookmarkEnd w:id="229"/>
+      <w:bookmarkEnd w:id="230"/>
     </w:p>
     <w:tbl>
       <w:tblPr>
@@ -38390,18 +38553,18 @@
         </w:pBdr>
         <w:spacing w:after="200"/>
       </w:pPr>
-      <w:bookmarkStart w:id="230" w:name="_Toc338028338"/>
-      <w:bookmarkStart w:id="231" w:name="_Toc338088505"/>
-      <w:bookmarkStart w:id="232" w:name="_Toc338088595"/>
-      <w:bookmarkStart w:id="233" w:name="_Toc340334614"/>
+      <w:bookmarkStart w:id="231" w:name="_Toc338028338"/>
+      <w:bookmarkStart w:id="232" w:name="_Toc338088505"/>
+      <w:bookmarkStart w:id="233" w:name="_Toc338088595"/>
+      <w:bookmarkStart w:id="234" w:name="_Toc340334614"/>
       <w:r>
         <w:lastRenderedPageBreak/>
         <w:t>Token Classes</w:t>
       </w:r>
-      <w:bookmarkEnd w:id="230"/>
       <w:bookmarkEnd w:id="231"/>
       <w:bookmarkEnd w:id="232"/>
       <w:bookmarkEnd w:id="233"/>
+      <w:bookmarkEnd w:id="234"/>
     </w:p>
     <w:p>
       <w:pPr>
@@ -38411,9 +38574,9 @@
           <w:lang w:eastAsia="zh-CN"/>
         </w:rPr>
       </w:pPr>
-      <w:bookmarkStart w:id="234" w:name="_Toc338088506"/>
-      <w:bookmarkStart w:id="235" w:name="_Toc338088596"/>
-      <w:bookmarkStart w:id="236" w:name="_Toc340334615"/>
+      <w:bookmarkStart w:id="235" w:name="_Toc338088506"/>
+      <w:bookmarkStart w:id="236" w:name="_Toc338088596"/>
+      <w:bookmarkStart w:id="237" w:name="_Toc340334615"/>
       <w:r>
         <w:rPr>
           <w:rFonts w:hint="eastAsia"/>
@@ -38421,22 +38584,22 @@
         </w:rPr>
         <w:t>Token</w:t>
       </w:r>
-      <w:bookmarkEnd w:id="234"/>
       <w:bookmarkEnd w:id="235"/>
       <w:bookmarkEnd w:id="236"/>
+      <w:bookmarkEnd w:id="237"/>
     </w:p>
     <w:p>
       <w:pPr>
         <w:pStyle w:val="Heading3"/>
         <w:spacing w:after="200"/>
       </w:pPr>
-      <w:bookmarkStart w:id="237" w:name="_Toc338088507"/>
-      <w:bookmarkStart w:id="238" w:name="_Toc340334616"/>
+      <w:bookmarkStart w:id="238" w:name="_Toc338088507"/>
+      <w:bookmarkStart w:id="239" w:name="_Toc340334616"/>
       <w:r>
         <w:t>Summary</w:t>
       </w:r>
-      <w:bookmarkEnd w:id="237"/>
       <w:bookmarkEnd w:id="238"/>
+      <w:bookmarkEnd w:id="239"/>
     </w:p>
     <w:p>
       <w:pPr>
@@ -38575,13 +38738,13 @@
         <w:pStyle w:val="Heading3"/>
         <w:spacing w:after="200"/>
       </w:pPr>
-      <w:bookmarkStart w:id="239" w:name="_Toc338088508"/>
-      <w:bookmarkStart w:id="240" w:name="_Toc340334617"/>
+      <w:bookmarkStart w:id="240" w:name="_Toc338088508"/>
+      <w:bookmarkStart w:id="241" w:name="_Toc340334617"/>
       <w:r>
         <w:t>Detailed Description</w:t>
       </w:r>
-      <w:bookmarkEnd w:id="239"/>
       <w:bookmarkEnd w:id="240"/>
+      <w:bookmarkEnd w:id="241"/>
     </w:p>
     <w:p>
       <w:pPr>
@@ -38736,13 +38899,13 @@
         <w:pStyle w:val="Heading3"/>
         <w:spacing w:after="200"/>
       </w:pPr>
-      <w:bookmarkStart w:id="241" w:name="_Toc338088509"/>
-      <w:bookmarkStart w:id="242" w:name="_Toc340334618"/>
+      <w:bookmarkStart w:id="242" w:name="_Toc338088509"/>
+      <w:bookmarkStart w:id="243" w:name="_Toc340334618"/>
       <w:r>
         <w:t>Test History</w:t>
       </w:r>
-      <w:bookmarkEnd w:id="241"/>
       <w:bookmarkEnd w:id="242"/>
+      <w:bookmarkEnd w:id="243"/>
     </w:p>
     <w:p>
       <w:pPr>
@@ -38792,13 +38955,13 @@
           <w:right w:val="single" w:sz="4" w:space="4" w:color="auto"/>
         </w:pBdr>
       </w:pPr>
-      <w:bookmarkStart w:id="243" w:name="_Toc338088510"/>
-      <w:bookmarkStart w:id="244" w:name="_Toc340334619"/>
+      <w:bookmarkStart w:id="244" w:name="_Toc338088510"/>
+      <w:bookmarkStart w:id="245" w:name="_Toc340334619"/>
       <w:r>
         <w:t>Important Attributes</w:t>
       </w:r>
-      <w:bookmarkEnd w:id="243"/>
       <w:bookmarkEnd w:id="244"/>
+      <w:bookmarkEnd w:id="245"/>
     </w:p>
     <w:tbl>
       <w:tblPr>
@@ -39037,15 +39200,15 @@
         <w:pStyle w:val="Heading2"/>
         <w:spacing w:after="200"/>
       </w:pPr>
-      <w:bookmarkStart w:id="245" w:name="_Toc338088511"/>
-      <w:bookmarkStart w:id="246" w:name="_Toc338088597"/>
-      <w:bookmarkStart w:id="247" w:name="_Toc340334620"/>
+      <w:bookmarkStart w:id="246" w:name="_Toc338088511"/>
+      <w:bookmarkStart w:id="247" w:name="_Toc338088597"/>
+      <w:bookmarkStart w:id="248" w:name="_Toc340334620"/>
       <w:r>
         <w:t>TokenCommand : Token</w:t>
       </w:r>
-      <w:bookmarkEnd w:id="245"/>
       <w:bookmarkEnd w:id="246"/>
       <w:bookmarkEnd w:id="247"/>
+      <w:bookmarkEnd w:id="248"/>
     </w:p>
     <w:p>
       <w:pPr>
@@ -39057,13 +39220,13 @@
           <w:right w:val="single" w:sz="4" w:space="4" w:color="auto"/>
         </w:pBdr>
       </w:pPr>
-      <w:bookmarkStart w:id="248" w:name="_Toc338088512"/>
-      <w:bookmarkStart w:id="249" w:name="_Toc340334621"/>
+      <w:bookmarkStart w:id="249" w:name="_Toc338088512"/>
+      <w:bookmarkStart w:id="250" w:name="_Toc340334621"/>
       <w:r>
         <w:t>Constructor</w:t>
       </w:r>
-      <w:bookmarkEnd w:id="248"/>
       <w:bookmarkEnd w:id="249"/>
+      <w:bookmarkEnd w:id="250"/>
     </w:p>
     <w:tbl>
       <w:tblPr>
@@ -39266,8 +39429,8 @@
           <w:right w:val="single" w:sz="4" w:space="4" w:color="auto"/>
         </w:pBdr>
       </w:pPr>
-      <w:bookmarkStart w:id="250" w:name="_Toc338088513"/>
-      <w:bookmarkStart w:id="251" w:name="_Toc340334622"/>
+      <w:bookmarkStart w:id="251" w:name="_Toc338088513"/>
+      <w:bookmarkStart w:id="252" w:name="_Toc340334622"/>
       <w:r>
         <w:t>Important API (</w:t>
       </w:r>
@@ -39277,8 +39440,8 @@
       <w:r>
         <w:t>)</w:t>
       </w:r>
-      <w:bookmarkEnd w:id="250"/>
       <w:bookmarkEnd w:id="251"/>
+      <w:bookmarkEnd w:id="252"/>
     </w:p>
     <w:tbl>
       <w:tblPr>
@@ -39449,9 +39612,9 @@
         <w:pStyle w:val="Heading2"/>
         <w:spacing w:after="200"/>
       </w:pPr>
-      <w:bookmarkStart w:id="252" w:name="_Toc338088514"/>
-      <w:bookmarkStart w:id="253" w:name="_Toc338088598"/>
-      <w:bookmarkStart w:id="254" w:name="_Toc340334623"/>
+      <w:bookmarkStart w:id="253" w:name="_Toc338088514"/>
+      <w:bookmarkStart w:id="254" w:name="_Toc338088598"/>
+      <w:bookmarkStart w:id="255" w:name="_Toc340334623"/>
       <w:r>
         <w:lastRenderedPageBreak/>
         <w:t>TokenDate : Toke</w:t>
@@ -39459,9 +39622,9 @@
       <w:r>
         <w:t>n</w:t>
       </w:r>
-      <w:bookmarkEnd w:id="252"/>
       <w:bookmarkEnd w:id="253"/>
       <w:bookmarkEnd w:id="254"/>
+      <w:bookmarkEnd w:id="255"/>
     </w:p>
     <w:p>
       <w:pPr>
@@ -39473,13 +39636,13 @@
           <w:right w:val="single" w:sz="4" w:space="4" w:color="auto"/>
         </w:pBdr>
       </w:pPr>
-      <w:bookmarkStart w:id="255" w:name="_Toc338088515"/>
-      <w:bookmarkStart w:id="256" w:name="_Toc340334624"/>
+      <w:bookmarkStart w:id="256" w:name="_Toc338088515"/>
+      <w:bookmarkStart w:id="257" w:name="_Toc340334624"/>
       <w:r>
         <w:t>Constructor</w:t>
       </w:r>
-      <w:bookmarkEnd w:id="255"/>
       <w:bookmarkEnd w:id="256"/>
+      <w:bookmarkEnd w:id="257"/>
     </w:p>
     <w:tbl>
       <w:tblPr>
@@ -39654,13 +39817,13 @@
           <w:right w:val="single" w:sz="4" w:space="4" w:color="auto"/>
         </w:pBdr>
       </w:pPr>
-      <w:bookmarkStart w:id="257" w:name="_Toc338088516"/>
-      <w:bookmarkStart w:id="258" w:name="_Toc340334625"/>
+      <w:bookmarkStart w:id="258" w:name="_Toc338088516"/>
+      <w:bookmarkStart w:id="259" w:name="_Toc340334625"/>
       <w:r>
         <w:t>Important API (Internal Methods)</w:t>
       </w:r>
-      <w:bookmarkEnd w:id="257"/>
       <w:bookmarkEnd w:id="258"/>
+      <w:bookmarkEnd w:id="259"/>
     </w:p>
     <w:tbl>
       <w:tblPr>
@@ -39859,9 +40022,9 @@
         <w:pStyle w:val="Heading2"/>
         <w:spacing w:after="200"/>
       </w:pPr>
-      <w:bookmarkStart w:id="259" w:name="_Toc338088517"/>
-      <w:bookmarkStart w:id="260" w:name="_Toc338088599"/>
-      <w:bookmarkStart w:id="261" w:name="_Toc340334626"/>
+      <w:bookmarkStart w:id="260" w:name="_Toc338088517"/>
+      <w:bookmarkStart w:id="261" w:name="_Toc338088599"/>
+      <w:bookmarkStart w:id="262" w:name="_Toc340334626"/>
       <w:r>
         <w:t>Token</w:t>
       </w:r>
@@ -39878,9 +40041,9 @@
       <w:r>
         <w:t>n</w:t>
       </w:r>
-      <w:bookmarkEnd w:id="259"/>
       <w:bookmarkEnd w:id="260"/>
       <w:bookmarkEnd w:id="261"/>
+      <w:bookmarkEnd w:id="262"/>
     </w:p>
     <w:p>
       <w:pPr>
@@ -39892,13 +40055,13 @@
           <w:right w:val="single" w:sz="4" w:space="4" w:color="auto"/>
         </w:pBdr>
       </w:pPr>
-      <w:bookmarkStart w:id="262" w:name="_Toc338088518"/>
-      <w:bookmarkStart w:id="263" w:name="_Toc340334627"/>
+      <w:bookmarkStart w:id="263" w:name="_Toc338088518"/>
+      <w:bookmarkStart w:id="264" w:name="_Toc340334627"/>
       <w:r>
         <w:t>Constructor</w:t>
       </w:r>
-      <w:bookmarkEnd w:id="262"/>
       <w:bookmarkEnd w:id="263"/>
+      <w:bookmarkEnd w:id="264"/>
     </w:p>
     <w:tbl>
       <w:tblPr>
@@ -40046,13 +40209,13 @@
           <w:right w:val="single" w:sz="4" w:space="4" w:color="auto"/>
         </w:pBdr>
       </w:pPr>
-      <w:bookmarkStart w:id="264" w:name="_Toc338088519"/>
-      <w:bookmarkStart w:id="265" w:name="_Toc340334628"/>
+      <w:bookmarkStart w:id="265" w:name="_Toc338088519"/>
+      <w:bookmarkStart w:id="266" w:name="_Toc340334628"/>
       <w:r>
         <w:t>Important API (Internal Methods)</w:t>
       </w:r>
-      <w:bookmarkEnd w:id="264"/>
       <w:bookmarkEnd w:id="265"/>
+      <w:bookmarkEnd w:id="266"/>
     </w:p>
     <w:tbl>
       <w:tblPr>
@@ -40181,9 +40344,9 @@
         <w:pStyle w:val="Heading2"/>
         <w:spacing w:after="200"/>
       </w:pPr>
-      <w:bookmarkStart w:id="266" w:name="_Toc338088520"/>
-      <w:bookmarkStart w:id="267" w:name="_Toc338088600"/>
-      <w:bookmarkStart w:id="268" w:name="_Toc340334629"/>
+      <w:bookmarkStart w:id="267" w:name="_Toc338088520"/>
+      <w:bookmarkStart w:id="268" w:name="_Toc338088600"/>
+      <w:bookmarkStart w:id="269" w:name="_Toc340334629"/>
       <w:r>
         <w:t>TokenDa</w:t>
       </w:r>
@@ -40200,9 +40363,9 @@
       <w:r>
         <w:t>n</w:t>
       </w:r>
-      <w:bookmarkEnd w:id="266"/>
       <w:bookmarkEnd w:id="267"/>
       <w:bookmarkEnd w:id="268"/>
+      <w:bookmarkEnd w:id="269"/>
     </w:p>
     <w:p>
       <w:pPr>
@@ -40214,13 +40377,13 @@
           <w:right w:val="single" w:sz="4" w:space="4" w:color="auto"/>
         </w:pBdr>
       </w:pPr>
-      <w:bookmarkStart w:id="269" w:name="_Toc338088521"/>
-      <w:bookmarkStart w:id="270" w:name="_Toc340334630"/>
+      <w:bookmarkStart w:id="270" w:name="_Toc338088521"/>
+      <w:bookmarkStart w:id="271" w:name="_Toc340334630"/>
       <w:r>
         <w:t>Constructor</w:t>
       </w:r>
-      <w:bookmarkEnd w:id="269"/>
       <w:bookmarkEnd w:id="270"/>
+      <w:bookmarkEnd w:id="271"/>
     </w:p>
     <w:tbl>
       <w:tblPr>
@@ -40341,13 +40504,13 @@
           <w:right w:val="single" w:sz="4" w:space="4" w:color="auto"/>
         </w:pBdr>
       </w:pPr>
-      <w:bookmarkStart w:id="271" w:name="_Toc338088522"/>
-      <w:bookmarkStart w:id="272" w:name="_Toc340334631"/>
+      <w:bookmarkStart w:id="272" w:name="_Toc338088522"/>
+      <w:bookmarkStart w:id="273" w:name="_Toc340334631"/>
       <w:r>
         <w:t>Important API (Internal Methods)</w:t>
       </w:r>
-      <w:bookmarkEnd w:id="271"/>
       <w:bookmarkEnd w:id="272"/>
+      <w:bookmarkEnd w:id="273"/>
     </w:p>
     <w:tbl>
       <w:tblPr>
@@ -40461,9 +40624,9 @@
         <w:pStyle w:val="Heading2"/>
         <w:spacing w:after="200"/>
       </w:pPr>
-      <w:bookmarkStart w:id="273" w:name="_Toc338088523"/>
-      <w:bookmarkStart w:id="274" w:name="_Toc338088601"/>
-      <w:bookmarkStart w:id="275" w:name="_Toc340334632"/>
+      <w:bookmarkStart w:id="274" w:name="_Toc338088523"/>
+      <w:bookmarkStart w:id="275" w:name="_Toc338088601"/>
+      <w:bookmarkStart w:id="276" w:name="_Toc340334632"/>
       <w:r>
         <w:t>Token</w:t>
       </w:r>
@@ -40480,9 +40643,9 @@
       <w:r>
         <w:t>n</w:t>
       </w:r>
-      <w:bookmarkEnd w:id="273"/>
       <w:bookmarkEnd w:id="274"/>
       <w:bookmarkEnd w:id="275"/>
+      <w:bookmarkEnd w:id="276"/>
     </w:p>
     <w:p>
       <w:pPr>
@@ -40494,13 +40657,13 @@
           <w:right w:val="single" w:sz="4" w:space="4" w:color="auto"/>
         </w:pBdr>
       </w:pPr>
-      <w:bookmarkStart w:id="276" w:name="_Toc338088524"/>
-      <w:bookmarkStart w:id="277" w:name="_Toc340334633"/>
+      <w:bookmarkStart w:id="277" w:name="_Toc338088524"/>
+      <w:bookmarkStart w:id="278" w:name="_Toc340334633"/>
       <w:r>
         <w:t>Constructor</w:t>
       </w:r>
-      <w:bookmarkEnd w:id="276"/>
       <w:bookmarkEnd w:id="277"/>
+      <w:bookmarkEnd w:id="278"/>
     </w:p>
     <w:tbl>
       <w:tblPr>
@@ -40635,14 +40798,14 @@
           <w:right w:val="single" w:sz="4" w:space="4" w:color="auto"/>
         </w:pBdr>
       </w:pPr>
-      <w:bookmarkStart w:id="278" w:name="_Toc338088525"/>
-      <w:bookmarkStart w:id="279" w:name="_Toc340334634"/>
+      <w:bookmarkStart w:id="279" w:name="_Toc338088525"/>
+      <w:bookmarkStart w:id="280" w:name="_Toc340334634"/>
       <w:r>
         <w:lastRenderedPageBreak/>
         <w:t>Important API (Internal Methods)</w:t>
       </w:r>
-      <w:bookmarkEnd w:id="278"/>
       <w:bookmarkEnd w:id="279"/>
+      <w:bookmarkEnd w:id="280"/>
     </w:p>
     <w:tbl>
       <w:tblPr>
@@ -40763,9 +40926,9 @@
         <w:pStyle w:val="Heading2"/>
         <w:spacing w:after="200"/>
       </w:pPr>
-      <w:bookmarkStart w:id="280" w:name="_Toc338088526"/>
-      <w:bookmarkStart w:id="281" w:name="_Toc338088602"/>
-      <w:bookmarkStart w:id="282" w:name="_Toc340334635"/>
+      <w:bookmarkStart w:id="281" w:name="_Toc338088526"/>
+      <w:bookmarkStart w:id="282" w:name="_Toc338088602"/>
+      <w:bookmarkStart w:id="283" w:name="_Toc340334635"/>
       <w:r>
         <w:t>Token</w:t>
       </w:r>
@@ -40782,9 +40945,9 @@
       <w:r>
         <w:t>n</w:t>
       </w:r>
-      <w:bookmarkEnd w:id="280"/>
       <w:bookmarkEnd w:id="281"/>
       <w:bookmarkEnd w:id="282"/>
+      <w:bookmarkEnd w:id="283"/>
     </w:p>
     <w:p>
       <w:pPr>
@@ -40796,13 +40959,13 @@
           <w:right w:val="single" w:sz="4" w:space="4" w:color="auto"/>
         </w:pBdr>
       </w:pPr>
-      <w:bookmarkStart w:id="283" w:name="_Toc338088527"/>
-      <w:bookmarkStart w:id="284" w:name="_Toc340334636"/>
+      <w:bookmarkStart w:id="284" w:name="_Toc338088527"/>
+      <w:bookmarkStart w:id="285" w:name="_Toc340334636"/>
       <w:r>
         <w:t>Constructor</w:t>
       </w:r>
-      <w:bookmarkEnd w:id="283"/>
       <w:bookmarkEnd w:id="284"/>
+      <w:bookmarkEnd w:id="285"/>
     </w:p>
     <w:tbl>
       <w:tblPr>
@@ -40915,13 +41078,13 @@
           <w:right w:val="single" w:sz="4" w:space="4" w:color="auto"/>
         </w:pBdr>
       </w:pPr>
-      <w:bookmarkStart w:id="285" w:name="_Toc338088528"/>
-      <w:bookmarkStart w:id="286" w:name="_Toc340334637"/>
+      <w:bookmarkStart w:id="286" w:name="_Toc338088528"/>
+      <w:bookmarkStart w:id="287" w:name="_Toc340334637"/>
       <w:r>
         <w:t>Important API (Internal Methods)</w:t>
       </w:r>
-      <w:bookmarkEnd w:id="285"/>
       <w:bookmarkEnd w:id="286"/>
+      <w:bookmarkEnd w:id="287"/>
     </w:p>
     <w:tbl>
       <w:tblPr>
@@ -41057,31 +41220,31 @@
         </w:pBdr>
         <w:spacing w:after="200"/>
       </w:pPr>
-      <w:bookmarkStart w:id="287" w:name="_Toc338028339"/>
-      <w:bookmarkStart w:id="288" w:name="_Toc338088529"/>
-      <w:bookmarkStart w:id="289" w:name="_Toc338088603"/>
-      <w:bookmarkStart w:id="290" w:name="_Toc340334638"/>
+      <w:bookmarkStart w:id="288" w:name="_Toc338028339"/>
+      <w:bookmarkStart w:id="289" w:name="_Toc338088529"/>
+      <w:bookmarkStart w:id="290" w:name="_Toc338088603"/>
+      <w:bookmarkStart w:id="291" w:name="_Toc340334638"/>
       <w:r>
         <w:lastRenderedPageBreak/>
         <w:t>Storage Class</w:t>
       </w:r>
-      <w:bookmarkEnd w:id="287"/>
       <w:bookmarkEnd w:id="288"/>
       <w:bookmarkEnd w:id="289"/>
       <w:bookmarkEnd w:id="290"/>
+      <w:bookmarkEnd w:id="291"/>
     </w:p>
     <w:p>
       <w:pPr>
         <w:pStyle w:val="Heading3"/>
         <w:spacing w:after="200"/>
       </w:pPr>
-      <w:bookmarkStart w:id="291" w:name="_Toc338088530"/>
-      <w:bookmarkStart w:id="292" w:name="_Toc340334639"/>
+      <w:bookmarkStart w:id="292" w:name="_Toc338088530"/>
+      <w:bookmarkStart w:id="293" w:name="_Toc340334639"/>
       <w:r>
         <w:t>Summary</w:t>
       </w:r>
-      <w:bookmarkEnd w:id="291"/>
       <w:bookmarkEnd w:id="292"/>
+      <w:bookmarkEnd w:id="293"/>
     </w:p>
     <w:p>
       <w:pPr>
@@ -41126,13 +41289,13 @@
         <w:pStyle w:val="Heading3"/>
         <w:spacing w:after="200"/>
       </w:pPr>
-      <w:bookmarkStart w:id="293" w:name="_Toc338088531"/>
-      <w:bookmarkStart w:id="294" w:name="_Toc340334640"/>
+      <w:bookmarkStart w:id="294" w:name="_Toc338088531"/>
+      <w:bookmarkStart w:id="295" w:name="_Toc340334640"/>
       <w:r>
         <w:t>Detailed Description</w:t>
       </w:r>
-      <w:bookmarkEnd w:id="293"/>
       <w:bookmarkEnd w:id="294"/>
+      <w:bookmarkEnd w:id="295"/>
     </w:p>
     <w:p>
       <w:pPr>
@@ -41216,13 +41379,13 @@
         <w:pStyle w:val="Heading3"/>
         <w:spacing w:after="200"/>
       </w:pPr>
-      <w:bookmarkStart w:id="295" w:name="_Toc338088532"/>
-      <w:bookmarkStart w:id="296" w:name="_Toc340334641"/>
+      <w:bookmarkStart w:id="296" w:name="_Toc338088532"/>
+      <w:bookmarkStart w:id="297" w:name="_Toc340334641"/>
       <w:r>
         <w:t>Test History</w:t>
       </w:r>
-      <w:bookmarkEnd w:id="295"/>
       <w:bookmarkEnd w:id="296"/>
+      <w:bookmarkEnd w:id="297"/>
     </w:p>
     <w:p>
       <w:pPr>
@@ -41290,13 +41453,13 @@
           <w:right w:val="single" w:sz="4" w:space="4" w:color="auto"/>
         </w:pBdr>
       </w:pPr>
-      <w:bookmarkStart w:id="297" w:name="_Toc338088533"/>
-      <w:bookmarkStart w:id="298" w:name="_Toc340334642"/>
+      <w:bookmarkStart w:id="298" w:name="_Toc338088533"/>
+      <w:bookmarkStart w:id="299" w:name="_Toc340334642"/>
       <w:r>
         <w:t>Constructor</w:t>
       </w:r>
-      <w:bookmarkEnd w:id="297"/>
       <w:bookmarkEnd w:id="298"/>
+      <w:bookmarkEnd w:id="299"/>
     </w:p>
     <w:tbl>
       <w:tblPr>
@@ -41418,8 +41581,8 @@
           <w:right w:val="single" w:sz="4" w:space="4" w:color="auto"/>
         </w:pBdr>
       </w:pPr>
-      <w:bookmarkStart w:id="299" w:name="_Toc338088534"/>
-      <w:bookmarkStart w:id="300" w:name="_Toc340334643"/>
+      <w:bookmarkStart w:id="300" w:name="_Toc338088534"/>
+      <w:bookmarkStart w:id="301" w:name="_Toc340334643"/>
       <w:r>
         <w:t>Important API (</w:t>
       </w:r>
@@ -41438,8 +41601,8 @@
       <w:r>
         <w:t>)</w:t>
       </w:r>
-      <w:bookmarkEnd w:id="299"/>
       <w:bookmarkEnd w:id="300"/>
+      <w:bookmarkEnd w:id="301"/>
     </w:p>
     <w:tbl>
       <w:tblPr>
@@ -41666,33 +41829,33 @@
         </w:pBdr>
         <w:spacing w:after="200"/>
       </w:pPr>
-      <w:bookmarkStart w:id="301" w:name="_Toc338028340"/>
-      <w:bookmarkStart w:id="302" w:name="_Toc338088535"/>
-      <w:bookmarkStart w:id="303" w:name="_Toc338088604"/>
-      <w:bookmarkStart w:id="304" w:name="_Toc340334644"/>
+      <w:bookmarkStart w:id="302" w:name="_Toc338028340"/>
+      <w:bookmarkStart w:id="303" w:name="_Toc338088535"/>
+      <w:bookmarkStart w:id="304" w:name="_Toc338088604"/>
+      <w:bookmarkStart w:id="305" w:name="_Toc340334644"/>
       <w:r>
         <w:lastRenderedPageBreak/>
         <w:t>Task Classes</w:t>
       </w:r>
-      <w:bookmarkEnd w:id="301"/>
       <w:bookmarkEnd w:id="302"/>
       <w:bookmarkEnd w:id="303"/>
       <w:bookmarkEnd w:id="304"/>
+      <w:bookmarkEnd w:id="305"/>
     </w:p>
     <w:p>
       <w:pPr>
         <w:pStyle w:val="Heading2"/>
         <w:spacing w:after="200"/>
       </w:pPr>
-      <w:bookmarkStart w:id="305" w:name="_Toc338088536"/>
-      <w:bookmarkStart w:id="306" w:name="_Toc338088605"/>
-      <w:bookmarkStart w:id="307" w:name="_Toc340334645"/>
+      <w:bookmarkStart w:id="306" w:name="_Toc338088536"/>
+      <w:bookmarkStart w:id="307" w:name="_Toc338088605"/>
+      <w:bookmarkStart w:id="308" w:name="_Toc340334645"/>
       <w:r>
         <w:t>Task</w:t>
       </w:r>
-      <w:bookmarkEnd w:id="305"/>
       <w:bookmarkEnd w:id="306"/>
       <w:bookmarkEnd w:id="307"/>
+      <w:bookmarkEnd w:id="308"/>
     </w:p>
     <w:p>
       <w:pPr>
@@ -41745,13 +41908,13 @@
         <w:pStyle w:val="Heading3"/>
         <w:spacing w:after="200"/>
       </w:pPr>
-      <w:bookmarkStart w:id="308" w:name="_Toc338088537"/>
-      <w:bookmarkStart w:id="309" w:name="_Toc340334646"/>
+      <w:bookmarkStart w:id="309" w:name="_Toc338088537"/>
+      <w:bookmarkStart w:id="310" w:name="_Toc340334646"/>
       <w:r>
         <w:t>Detailed Description</w:t>
       </w:r>
-      <w:bookmarkEnd w:id="308"/>
       <w:bookmarkEnd w:id="309"/>
+      <w:bookmarkEnd w:id="310"/>
     </w:p>
     <w:p>
       <w:r>
@@ -41831,16 +41994,16 @@
           <w:rFonts w:cs="Arial"/>
         </w:rPr>
       </w:pPr>
-      <w:bookmarkStart w:id="310" w:name="_Toc338088538"/>
-      <w:bookmarkStart w:id="311" w:name="_Toc340334647"/>
+      <w:bookmarkStart w:id="311" w:name="_Toc338088538"/>
+      <w:bookmarkStart w:id="312" w:name="_Toc340334647"/>
       <w:r>
         <w:rPr>
           <w:rFonts w:cs="Arial"/>
         </w:rPr>
         <w:t>Test History</w:t>
       </w:r>
-      <w:bookmarkEnd w:id="310"/>
       <w:bookmarkEnd w:id="311"/>
+      <w:bookmarkEnd w:id="312"/>
     </w:p>
     <w:p>
       <w:pPr>
@@ -41866,16 +42029,16 @@
           <w:right w:val="single" w:sz="4" w:space="4" w:color="auto"/>
         </w:pBdr>
       </w:pPr>
-      <w:bookmarkStart w:id="312" w:name="_Toc338088539"/>
-      <w:bookmarkStart w:id="313" w:name="_Toc340334648"/>
+      <w:bookmarkStart w:id="313" w:name="_Toc338088539"/>
+      <w:bookmarkStart w:id="314" w:name="_Toc340334648"/>
       <w:r>
         <w:t xml:space="preserve">Important </w:t>
       </w:r>
       <w:r>
         <w:t>Attribute</w:t>
       </w:r>
-      <w:bookmarkEnd w:id="312"/>
       <w:bookmarkEnd w:id="313"/>
+      <w:bookmarkEnd w:id="314"/>
     </w:p>
     <w:tbl>
       <w:tblPr>
@@ -42006,15 +42169,15 @@
         <w:pStyle w:val="Heading2"/>
         <w:spacing w:after="200"/>
       </w:pPr>
-      <w:bookmarkStart w:id="314" w:name="_Toc338088540"/>
-      <w:bookmarkStart w:id="315" w:name="_Toc338088606"/>
-      <w:bookmarkStart w:id="316" w:name="_Toc340334649"/>
+      <w:bookmarkStart w:id="315" w:name="_Toc338088540"/>
+      <w:bookmarkStart w:id="316" w:name="_Toc338088606"/>
+      <w:bookmarkStart w:id="317" w:name="_Toc340334649"/>
       <w:r>
         <w:t>TaskFloating : Task</w:t>
       </w:r>
-      <w:bookmarkEnd w:id="314"/>
       <w:bookmarkEnd w:id="315"/>
       <w:bookmarkEnd w:id="316"/>
+      <w:bookmarkEnd w:id="317"/>
     </w:p>
     <w:p>
       <w:pPr>
@@ -42026,13 +42189,13 @@
           <w:right w:val="single" w:sz="4" w:space="4" w:color="auto"/>
         </w:pBdr>
       </w:pPr>
-      <w:bookmarkStart w:id="317" w:name="_Toc338088541"/>
-      <w:bookmarkStart w:id="318" w:name="_Toc340334650"/>
+      <w:bookmarkStart w:id="318" w:name="_Toc338088541"/>
+      <w:bookmarkStart w:id="319" w:name="_Toc340334650"/>
       <w:r>
         <w:t>Constructors</w:t>
       </w:r>
-      <w:bookmarkEnd w:id="317"/>
       <w:bookmarkEnd w:id="318"/>
+      <w:bookmarkEnd w:id="319"/>
     </w:p>
     <w:tbl>
       <w:tblPr>
@@ -42199,15 +42362,15 @@
         <w:pStyle w:val="Heading2"/>
         <w:spacing w:after="200"/>
       </w:pPr>
-      <w:bookmarkStart w:id="319" w:name="_Toc338088542"/>
-      <w:bookmarkStart w:id="320" w:name="_Toc338088607"/>
-      <w:bookmarkStart w:id="321" w:name="_Toc340334651"/>
+      <w:bookmarkStart w:id="320" w:name="_Toc338088542"/>
+      <w:bookmarkStart w:id="321" w:name="_Toc338088607"/>
+      <w:bookmarkStart w:id="322" w:name="_Toc340334651"/>
       <w:r>
         <w:t>TaskDeadline : Task</w:t>
       </w:r>
-      <w:bookmarkEnd w:id="319"/>
       <w:bookmarkEnd w:id="320"/>
       <w:bookmarkEnd w:id="321"/>
+      <w:bookmarkEnd w:id="322"/>
     </w:p>
     <w:p>
       <w:pPr>
@@ -42219,16 +42382,16 @@
           <w:right w:val="single" w:sz="4" w:space="4" w:color="auto"/>
         </w:pBdr>
       </w:pPr>
-      <w:bookmarkStart w:id="322" w:name="_Toc338088543"/>
-      <w:bookmarkStart w:id="323" w:name="_Toc340334652"/>
+      <w:bookmarkStart w:id="323" w:name="_Toc338088543"/>
+      <w:bookmarkStart w:id="324" w:name="_Toc340334652"/>
       <w:r>
         <w:t>Constructor</w:t>
       </w:r>
       <w:r>
         <w:t>s</w:t>
       </w:r>
-      <w:bookmarkEnd w:id="322"/>
       <w:bookmarkEnd w:id="323"/>
+      <w:bookmarkEnd w:id="324"/>
     </w:p>
     <w:tbl>
       <w:tblPr>
@@ -42463,15 +42626,15 @@
         <w:pStyle w:val="Heading2"/>
         <w:spacing w:after="200"/>
       </w:pPr>
-      <w:bookmarkStart w:id="324" w:name="_Toc338088544"/>
-      <w:bookmarkStart w:id="325" w:name="_Toc338088608"/>
-      <w:bookmarkStart w:id="326" w:name="_Toc340334653"/>
+      <w:bookmarkStart w:id="325" w:name="_Toc338088544"/>
+      <w:bookmarkStart w:id="326" w:name="_Toc338088608"/>
+      <w:bookmarkStart w:id="327" w:name="_Toc340334653"/>
       <w:r>
         <w:t>TaskEvent : Task</w:t>
       </w:r>
-      <w:bookmarkEnd w:id="324"/>
       <w:bookmarkEnd w:id="325"/>
       <w:bookmarkEnd w:id="326"/>
+      <w:bookmarkEnd w:id="327"/>
     </w:p>
     <w:p>
       <w:pPr>
@@ -42483,13 +42646,13 @@
           <w:right w:val="single" w:sz="4" w:space="4" w:color="auto"/>
         </w:pBdr>
       </w:pPr>
-      <w:bookmarkStart w:id="327" w:name="_Toc338088545"/>
-      <w:bookmarkStart w:id="328" w:name="_Toc340334654"/>
+      <w:bookmarkStart w:id="328" w:name="_Toc338088545"/>
+      <w:bookmarkStart w:id="329" w:name="_Toc340334654"/>
       <w:r>
         <w:t>Constructors</w:t>
       </w:r>
-      <w:bookmarkEnd w:id="327"/>
       <w:bookmarkEnd w:id="328"/>
+      <w:bookmarkEnd w:id="329"/>
     </w:p>
     <w:tbl>
       <w:tblPr>
@@ -42735,35 +42898,35 @@
         </w:pBdr>
         <w:spacing w:after="200"/>
       </w:pPr>
-      <w:bookmarkStart w:id="329" w:name="_Toc338028341"/>
-      <w:bookmarkStart w:id="330" w:name="_Toc338088546"/>
-      <w:bookmarkStart w:id="331" w:name="_Toc338088609"/>
-      <w:bookmarkStart w:id="332" w:name="_Toc340334655"/>
+      <w:bookmarkStart w:id="330" w:name="_Toc338028341"/>
+      <w:bookmarkStart w:id="331" w:name="_Toc338088546"/>
+      <w:bookmarkStart w:id="332" w:name="_Toc338088609"/>
+      <w:bookmarkStart w:id="333" w:name="_Toc340334655"/>
       <w:r>
         <w:lastRenderedPageBreak/>
         <w:t>Operation Classes</w:t>
       </w:r>
-      <w:bookmarkEnd w:id="329"/>
       <w:bookmarkEnd w:id="330"/>
       <w:bookmarkEnd w:id="331"/>
       <w:bookmarkEnd w:id="332"/>
+      <w:bookmarkEnd w:id="333"/>
     </w:p>
     <w:p>
       <w:pPr>
         <w:pStyle w:val="Heading2"/>
         <w:spacing w:after="200"/>
       </w:pPr>
-      <w:bookmarkStart w:id="333" w:name="_Toc338028342"/>
-      <w:bookmarkStart w:id="334" w:name="_Toc338088547"/>
-      <w:bookmarkStart w:id="335" w:name="_Toc338088610"/>
-      <w:bookmarkStart w:id="336" w:name="_Toc340334656"/>
+      <w:bookmarkStart w:id="334" w:name="_Toc338028342"/>
+      <w:bookmarkStart w:id="335" w:name="_Toc338088547"/>
+      <w:bookmarkStart w:id="336" w:name="_Toc338088610"/>
+      <w:bookmarkStart w:id="337" w:name="_Toc340334656"/>
       <w:r>
         <w:t>Operation</w:t>
       </w:r>
-      <w:bookmarkEnd w:id="333"/>
       <w:bookmarkEnd w:id="334"/>
       <w:bookmarkEnd w:id="335"/>
       <w:bookmarkEnd w:id="336"/>
+      <w:bookmarkEnd w:id="337"/>
     </w:p>
     <w:p>
       <w:pPr>
@@ -42773,13 +42936,13 @@
         </w:tabs>
         <w:spacing w:after="200"/>
       </w:pPr>
-      <w:bookmarkStart w:id="337" w:name="_Toc338088548"/>
-      <w:bookmarkStart w:id="338" w:name="_Toc340334657"/>
+      <w:bookmarkStart w:id="338" w:name="_Toc338088548"/>
+      <w:bookmarkStart w:id="339" w:name="_Toc340334657"/>
       <w:r>
         <w:t>Summary</w:t>
       </w:r>
-      <w:bookmarkEnd w:id="337"/>
       <w:bookmarkEnd w:id="338"/>
+      <w:bookmarkEnd w:id="339"/>
       <w:r>
         <w:tab/>
       </w:r>
@@ -42839,13 +43002,13 @@
         <w:pStyle w:val="Heading3"/>
         <w:spacing w:after="200"/>
       </w:pPr>
-      <w:bookmarkStart w:id="339" w:name="_Toc338088549"/>
-      <w:bookmarkStart w:id="340" w:name="_Toc340334658"/>
+      <w:bookmarkStart w:id="340" w:name="_Toc338088549"/>
+      <w:bookmarkStart w:id="341" w:name="_Toc340334658"/>
       <w:r>
         <w:t>Detailed Description</w:t>
       </w:r>
-      <w:bookmarkEnd w:id="339"/>
       <w:bookmarkEnd w:id="340"/>
+      <w:bookmarkEnd w:id="341"/>
     </w:p>
     <w:p>
       <w:pPr>
@@ -42918,16 +43081,16 @@
           <w:rFonts w:cs="Arial"/>
         </w:rPr>
       </w:pPr>
-      <w:bookmarkStart w:id="341" w:name="_Toc338088550"/>
-      <w:bookmarkStart w:id="342" w:name="_Toc340334659"/>
+      <w:bookmarkStart w:id="342" w:name="_Toc338088550"/>
+      <w:bookmarkStart w:id="343" w:name="_Toc340334659"/>
       <w:r>
         <w:rPr>
           <w:rFonts w:cs="Arial"/>
         </w:rPr>
         <w:t>Test History</w:t>
       </w:r>
-      <w:bookmarkEnd w:id="341"/>
       <w:bookmarkEnd w:id="342"/>
+      <w:bookmarkEnd w:id="343"/>
     </w:p>
     <w:p>
       <w:pPr>
@@ -42977,17 +43140,17 @@
         <w:pStyle w:val="Heading2"/>
         <w:spacing w:after="200"/>
       </w:pPr>
-      <w:bookmarkStart w:id="343" w:name="_Toc338028343"/>
-      <w:bookmarkStart w:id="344" w:name="_Toc338088551"/>
-      <w:bookmarkStart w:id="345" w:name="_Toc338088611"/>
-      <w:bookmarkStart w:id="346" w:name="_Toc340334660"/>
+      <w:bookmarkStart w:id="344" w:name="_Toc338028343"/>
+      <w:bookmarkStart w:id="345" w:name="_Toc338088551"/>
+      <w:bookmarkStart w:id="346" w:name="_Toc338088611"/>
+      <w:bookmarkStart w:id="347" w:name="_Toc340334660"/>
       <w:r>
         <w:t>OperationAdd : Operation</w:t>
       </w:r>
-      <w:bookmarkEnd w:id="343"/>
       <w:bookmarkEnd w:id="344"/>
       <w:bookmarkEnd w:id="345"/>
       <w:bookmarkEnd w:id="346"/>
+      <w:bookmarkEnd w:id="347"/>
     </w:p>
     <w:p>
       <w:pPr>
@@ -42999,15 +43162,15 @@
           <w:right w:val="single" w:sz="4" w:space="4" w:color="auto"/>
         </w:pBdr>
       </w:pPr>
-      <w:bookmarkStart w:id="347" w:name="_Toc338028344"/>
-      <w:bookmarkStart w:id="348" w:name="_Toc338088552"/>
-      <w:bookmarkStart w:id="349" w:name="_Toc340334661"/>
+      <w:bookmarkStart w:id="348" w:name="_Toc338028344"/>
+      <w:bookmarkStart w:id="349" w:name="_Toc338088552"/>
+      <w:bookmarkStart w:id="350" w:name="_Toc340334661"/>
       <w:r>
         <w:t>Constructor</w:t>
       </w:r>
-      <w:bookmarkEnd w:id="347"/>
       <w:bookmarkEnd w:id="348"/>
       <w:bookmarkEnd w:id="349"/>
+      <w:bookmarkEnd w:id="350"/>
     </w:p>
     <w:tbl>
       <w:tblPr>
@@ -43081,17 +43244,17 @@
         <w:pStyle w:val="Heading2"/>
         <w:spacing w:after="200"/>
       </w:pPr>
-      <w:bookmarkStart w:id="350" w:name="_Toc338028345"/>
-      <w:bookmarkStart w:id="351" w:name="_Toc338088553"/>
-      <w:bookmarkStart w:id="352" w:name="_Toc338088612"/>
-      <w:bookmarkStart w:id="353" w:name="_Toc340334662"/>
+      <w:bookmarkStart w:id="351" w:name="_Toc338028345"/>
+      <w:bookmarkStart w:id="352" w:name="_Toc338088553"/>
+      <w:bookmarkStart w:id="353" w:name="_Toc338088612"/>
+      <w:bookmarkStart w:id="354" w:name="_Toc340334662"/>
       <w:r>
         <w:t>OperationDelete : Operation</w:t>
       </w:r>
-      <w:bookmarkEnd w:id="350"/>
       <w:bookmarkEnd w:id="351"/>
       <w:bookmarkEnd w:id="352"/>
       <w:bookmarkEnd w:id="353"/>
+      <w:bookmarkEnd w:id="354"/>
     </w:p>
     <w:p>
       <w:pPr>
@@ -43103,15 +43266,15 @@
           <w:right w:val="single" w:sz="4" w:space="4" w:color="auto"/>
         </w:pBdr>
       </w:pPr>
-      <w:bookmarkStart w:id="354" w:name="_Toc338028346"/>
-      <w:bookmarkStart w:id="355" w:name="_Toc338088554"/>
-      <w:bookmarkStart w:id="356" w:name="_Toc340334663"/>
+      <w:bookmarkStart w:id="355" w:name="_Toc338028346"/>
+      <w:bookmarkStart w:id="356" w:name="_Toc338088554"/>
+      <w:bookmarkStart w:id="357" w:name="_Toc340334663"/>
       <w:r>
         <w:t>Constructor</w:t>
       </w:r>
-      <w:bookmarkEnd w:id="354"/>
       <w:bookmarkEnd w:id="355"/>
       <w:bookmarkEnd w:id="356"/>
+      <w:bookmarkEnd w:id="357"/>
     </w:p>
     <w:tbl>
       <w:tblPr>
@@ -43191,17 +43354,17 @@
         <w:pStyle w:val="Heading2"/>
         <w:spacing w:after="200"/>
       </w:pPr>
-      <w:bookmarkStart w:id="357" w:name="_Toc338028347"/>
-      <w:bookmarkStart w:id="358" w:name="_Toc338088555"/>
-      <w:bookmarkStart w:id="359" w:name="_Toc338088613"/>
-      <w:bookmarkStart w:id="360" w:name="_Toc340334664"/>
+      <w:bookmarkStart w:id="358" w:name="_Toc338028347"/>
+      <w:bookmarkStart w:id="359" w:name="_Toc338088555"/>
+      <w:bookmarkStart w:id="360" w:name="_Toc338088613"/>
+      <w:bookmarkStart w:id="361" w:name="_Toc340334664"/>
       <w:r>
         <w:t>OperationSearch : Operation</w:t>
       </w:r>
-      <w:bookmarkEnd w:id="357"/>
       <w:bookmarkEnd w:id="358"/>
       <w:bookmarkEnd w:id="359"/>
       <w:bookmarkEnd w:id="360"/>
+      <w:bookmarkEnd w:id="361"/>
     </w:p>
     <w:p>
       <w:pPr>
@@ -43213,15 +43376,15 @@
           <w:right w:val="single" w:sz="4" w:space="4" w:color="auto"/>
         </w:pBdr>
       </w:pPr>
-      <w:bookmarkStart w:id="361" w:name="_Toc338028348"/>
-      <w:bookmarkStart w:id="362" w:name="_Toc338088556"/>
-      <w:bookmarkStart w:id="363" w:name="_Toc340334665"/>
+      <w:bookmarkStart w:id="362" w:name="_Toc338028348"/>
+      <w:bookmarkStart w:id="363" w:name="_Toc338088556"/>
+      <w:bookmarkStart w:id="364" w:name="_Toc340334665"/>
       <w:r>
         <w:t>Constructor</w:t>
       </w:r>
-      <w:bookmarkEnd w:id="361"/>
       <w:bookmarkEnd w:id="362"/>
       <w:bookmarkEnd w:id="363"/>
+      <w:bookmarkEnd w:id="364"/>
     </w:p>
     <w:tbl>
       <w:tblPr>
@@ -43302,17 +43465,17 @@
         <w:pStyle w:val="Heading2"/>
         <w:spacing w:after="200"/>
       </w:pPr>
-      <w:bookmarkStart w:id="364" w:name="_Toc338028349"/>
-      <w:bookmarkStart w:id="365" w:name="_Toc338088557"/>
-      <w:bookmarkStart w:id="366" w:name="_Toc338088614"/>
-      <w:bookmarkStart w:id="367" w:name="_Toc340334666"/>
+      <w:bookmarkStart w:id="365" w:name="_Toc338028349"/>
+      <w:bookmarkStart w:id="366" w:name="_Toc338088557"/>
+      <w:bookmarkStart w:id="367" w:name="_Toc338088614"/>
+      <w:bookmarkStart w:id="368" w:name="_Toc340334666"/>
       <w:r>
         <w:t>OperationModify : Operation</w:t>
       </w:r>
-      <w:bookmarkEnd w:id="364"/>
       <w:bookmarkEnd w:id="365"/>
       <w:bookmarkEnd w:id="366"/>
       <w:bookmarkEnd w:id="367"/>
+      <w:bookmarkEnd w:id="368"/>
     </w:p>
     <w:p>
       <w:pPr>
@@ -43324,15 +43487,15 @@
           <w:right w:val="single" w:sz="4" w:space="4" w:color="auto"/>
         </w:pBdr>
       </w:pPr>
-      <w:bookmarkStart w:id="368" w:name="_Toc338028350"/>
-      <w:bookmarkStart w:id="369" w:name="_Toc338088558"/>
-      <w:bookmarkStart w:id="370" w:name="_Toc340334667"/>
+      <w:bookmarkStart w:id="369" w:name="_Toc338028350"/>
+      <w:bookmarkStart w:id="370" w:name="_Toc338088558"/>
+      <w:bookmarkStart w:id="371" w:name="_Toc340334667"/>
       <w:r>
         <w:t>Constructor</w:t>
       </w:r>
-      <w:bookmarkEnd w:id="368"/>
       <w:bookmarkEnd w:id="369"/>
       <w:bookmarkEnd w:id="370"/>
+      <w:bookmarkEnd w:id="371"/>
     </w:p>
     <w:tbl>
       <w:tblPr>
@@ -43431,18 +43594,18 @@
         <w:pStyle w:val="Heading2"/>
         <w:spacing w:after="200"/>
       </w:pPr>
-      <w:bookmarkStart w:id="371" w:name="_Toc338028351"/>
-      <w:bookmarkStart w:id="372" w:name="_Toc338088559"/>
-      <w:bookmarkStart w:id="373" w:name="_Toc338088615"/>
-      <w:bookmarkStart w:id="374" w:name="_Toc340334668"/>
+      <w:bookmarkStart w:id="372" w:name="_Toc338028351"/>
+      <w:bookmarkStart w:id="373" w:name="_Toc338088559"/>
+      <w:bookmarkStart w:id="374" w:name="_Toc338088615"/>
+      <w:bookmarkStart w:id="375" w:name="_Toc340334668"/>
       <w:r>
         <w:lastRenderedPageBreak/>
         <w:t>OperationHandler</w:t>
       </w:r>
-      <w:bookmarkEnd w:id="371"/>
       <w:bookmarkEnd w:id="372"/>
       <w:bookmarkEnd w:id="373"/>
       <w:bookmarkEnd w:id="374"/>
+      <w:bookmarkEnd w:id="375"/>
     </w:p>
     <w:p>
       <w:pPr>
@@ -43452,13 +43615,13 @@
         </w:tabs>
         <w:spacing w:after="200"/>
       </w:pPr>
-      <w:bookmarkStart w:id="375" w:name="_Toc338088560"/>
-      <w:bookmarkStart w:id="376" w:name="_Toc340334669"/>
+      <w:bookmarkStart w:id="376" w:name="_Toc338088560"/>
+      <w:bookmarkStart w:id="377" w:name="_Toc340334669"/>
       <w:r>
         <w:t>Summary</w:t>
       </w:r>
-      <w:bookmarkEnd w:id="375"/>
       <w:bookmarkEnd w:id="376"/>
+      <w:bookmarkEnd w:id="377"/>
     </w:p>
     <w:p>
       <w:r>
@@ -43476,13 +43639,13 @@
         <w:pStyle w:val="Heading3"/>
         <w:spacing w:after="200"/>
       </w:pPr>
-      <w:bookmarkStart w:id="377" w:name="_Toc338088561"/>
-      <w:bookmarkStart w:id="378" w:name="_Toc340334670"/>
+      <w:bookmarkStart w:id="378" w:name="_Toc338088561"/>
+      <w:bookmarkStart w:id="379" w:name="_Toc340334670"/>
       <w:r>
         <w:t>Detailed Description</w:t>
       </w:r>
-      <w:bookmarkEnd w:id="377"/>
       <w:bookmarkEnd w:id="378"/>
+      <w:bookmarkEnd w:id="379"/>
     </w:p>
     <w:p>
       <w:pPr>
@@ -43597,18 +43760,18 @@
           <w:right w:val="single" w:sz="4" w:space="4" w:color="auto"/>
         </w:pBdr>
       </w:pPr>
-      <w:bookmarkStart w:id="379" w:name="_Toc338028352"/>
-      <w:bookmarkStart w:id="380" w:name="_Toc338088562"/>
-      <w:bookmarkStart w:id="381" w:name="_Toc340334671"/>
+      <w:bookmarkStart w:id="380" w:name="_Toc338028352"/>
+      <w:bookmarkStart w:id="381" w:name="_Toc338088562"/>
+      <w:bookmarkStart w:id="382" w:name="_Toc340334671"/>
       <w:r>
         <w:t>Important</w:t>
       </w:r>
       <w:r>
         <w:t xml:space="preserve"> Attributes</w:t>
       </w:r>
-      <w:bookmarkEnd w:id="379"/>
       <w:bookmarkEnd w:id="380"/>
       <w:bookmarkEnd w:id="381"/>
+      <w:bookmarkEnd w:id="382"/>
     </w:p>
     <w:tbl>
       <w:tblPr>
@@ -44001,15 +44164,15 @@
           <w:right w:val="single" w:sz="4" w:space="4" w:color="auto"/>
         </w:pBdr>
       </w:pPr>
-      <w:bookmarkStart w:id="382" w:name="_Toc338028353"/>
-      <w:bookmarkStart w:id="383" w:name="_Toc338088563"/>
-      <w:bookmarkStart w:id="384" w:name="_Toc340334672"/>
+      <w:bookmarkStart w:id="383" w:name="_Toc338028353"/>
+      <w:bookmarkStart w:id="384" w:name="_Toc338088563"/>
+      <w:bookmarkStart w:id="385" w:name="_Toc340334672"/>
       <w:r>
         <w:t>Constructor</w:t>
       </w:r>
-      <w:bookmarkEnd w:id="382"/>
       <w:bookmarkEnd w:id="383"/>
       <w:bookmarkEnd w:id="384"/>
+      <w:bookmarkEnd w:id="385"/>
     </w:p>
     <w:tbl>
       <w:tblPr>
@@ -44075,21 +44238,21 @@
           <w:right w:val="single" w:sz="4" w:space="4" w:color="auto"/>
         </w:pBdr>
       </w:pPr>
-      <w:bookmarkStart w:id="385" w:name="_Toc338028354"/>
-      <w:bookmarkStart w:id="386" w:name="_Toc338088564"/>
-      <w:bookmarkStart w:id="387" w:name="_Toc340334673"/>
+      <w:bookmarkStart w:id="386" w:name="_Toc338028354"/>
+      <w:bookmarkStart w:id="387" w:name="_Toc338088564"/>
+      <w:bookmarkStart w:id="388" w:name="_Toc340334673"/>
       <w:r>
         <w:t>Important API (</w:t>
       </w:r>
       <w:r>
         <w:t>Public Methods</w:t>
       </w:r>
-      <w:bookmarkEnd w:id="385"/>
+      <w:bookmarkEnd w:id="386"/>
       <w:r>
         <w:t>)</w:t>
       </w:r>
-      <w:bookmarkEnd w:id="386"/>
       <w:bookmarkEnd w:id="387"/>
+      <w:bookmarkEnd w:id="388"/>
     </w:p>
     <w:tbl>
       <w:tblPr>
@@ -44278,7 +44441,7 @@
           </w:p>
         </w:tc>
       </w:tr>
-      <w:bookmarkEnd w:id="77"/>
+      <w:bookmarkEnd w:id="78"/>
     </w:tbl>
     <w:p/>
     <w:sectPr>
@@ -44361,7 +44524,7 @@
             <w:bCs/>
             <w:noProof/>
           </w:rPr>
-          <w:t>17</w:t>
+          <w:t>4</w:t>
         </w:r>
         <w:r>
           <w:rPr>
@@ -47407,7 +47570,7 @@
 </file>
 
 <file path=customXml/itemProps1.xml><?xml version="1.0" encoding="utf-8"?>
-<ds:datastoreItem xmlns:ds="http://schemas.openxmlformats.org/officeDocument/2006/customXml" ds:itemID="{3E82E76B-9C28-4879-B53E-9C5014F50B59}">
+<ds:datastoreItem xmlns:ds="http://schemas.openxmlformats.org/officeDocument/2006/customXml" ds:itemID="{413B3439-A1DC-4738-9A3A-0B24BBD7A215}">
   <ds:schemaRefs>
     <ds:schemaRef ds:uri="http://schemas.openxmlformats.org/officeDocument/2006/bibliography"/>
   </ds:schemaRefs>

</xml_diff>

<commit_message>
completed documentation of operationgenerator's set time region updated user manual
</commit_message>
<xml_diff>
--- a/doc/v0.5 project manual.docx
+++ b/doc/v0.5 project manual.docx
@@ -3951,8 +3951,6 @@
       </w:pPr>
       <w:bookmarkStart w:id="1" w:name="_Toc338028280"/>
       <w:bookmarkStart w:id="2" w:name="_Toc338088565"/>
-      <w:bookmarkStart w:id="3" w:name="_GoBack"/>
-      <w:bookmarkEnd w:id="3"/>
       <w:r>
         <w:br w:type="page"/>
       </w:r>
@@ -3968,7 +3966,7 @@
         </w:tabs>
         <w:spacing w:after="200"/>
       </w:pPr>
-      <w:bookmarkStart w:id="4" w:name="_Toc340406306"/>
+      <w:bookmarkStart w:id="3" w:name="_Toc340406306"/>
       <w:r>
         <w:lastRenderedPageBreak/>
         <w:t xml:space="preserve">Section 1: </w:t>
@@ -3978,7 +3976,7 @@
       </w:r>
       <w:bookmarkEnd w:id="1"/>
       <w:bookmarkEnd w:id="2"/>
-      <w:bookmarkEnd w:id="4"/>
+      <w:bookmarkEnd w:id="3"/>
       <w:r>
         <w:tab/>
       </w:r>
@@ -3995,15 +3993,15 @@
         </w:tabs>
         <w:spacing w:after="200"/>
       </w:pPr>
-      <w:bookmarkStart w:id="5" w:name="_Toc338028281"/>
-      <w:bookmarkStart w:id="6" w:name="_Toc338088566"/>
-      <w:bookmarkStart w:id="7" w:name="_Toc340406307"/>
+      <w:bookmarkStart w:id="4" w:name="_Toc338028281"/>
+      <w:bookmarkStart w:id="5" w:name="_Toc338088566"/>
+      <w:bookmarkStart w:id="6" w:name="_Toc340406307"/>
       <w:r>
         <w:t>Introduction</w:t>
       </w:r>
+      <w:bookmarkEnd w:id="4"/>
       <w:bookmarkEnd w:id="5"/>
       <w:bookmarkEnd w:id="6"/>
-      <w:bookmarkEnd w:id="7"/>
       <w:r>
         <w:tab/>
       </w:r>
@@ -4115,9 +4113,9 @@
         </w:numPr>
         <w:spacing w:after="200"/>
       </w:pPr>
-      <w:bookmarkStart w:id="8" w:name="_Toc338028282"/>
-      <w:bookmarkStart w:id="9" w:name="_Toc338088567"/>
-      <w:bookmarkStart w:id="10" w:name="_Toc340406308"/>
+      <w:bookmarkStart w:id="7" w:name="_Toc338028282"/>
+      <w:bookmarkStart w:id="8" w:name="_Toc338088567"/>
+      <w:bookmarkStart w:id="9" w:name="_Toc340406308"/>
       <w:r>
         <w:t xml:space="preserve">At </w:t>
       </w:r>
@@ -4127,9 +4125,9 @@
       <w:r>
         <w:t xml:space="preserve"> Glance</w:t>
       </w:r>
+      <w:bookmarkEnd w:id="7"/>
       <w:bookmarkEnd w:id="8"/>
       <w:bookmarkEnd w:id="9"/>
-      <w:bookmarkEnd w:id="10"/>
     </w:p>
     <w:p>
       <w:pPr>
@@ -4141,7 +4139,7 @@
           <w:lang w:val="en-SG" w:eastAsia="zh-CN"/>
         </w:rPr>
         <w:drawing>
-          <wp:inline distT="0" distB="0" distL="0" distR="0" wp14:anchorId="4AFD3833" wp14:editId="6F61DC95">
+          <wp:inline distT="0" distB="0" distL="0" distR="0" wp14:anchorId="1015036A" wp14:editId="1130A45F">
             <wp:extent cx="5663565" cy="4763135"/>
             <wp:effectExtent l="0" t="0" r="0" b="0"/>
             <wp:docPr id="12" name="Picture 12" descr="C:\Users\Jenna\Desktop\Prokect Repo\doc\diagrams\interface.png"/>
@@ -4204,16 +4202,16 @@
         </w:numPr>
         <w:spacing w:after="200"/>
       </w:pPr>
-      <w:bookmarkStart w:id="11" w:name="_Toc338028283"/>
-      <w:bookmarkStart w:id="12" w:name="_Toc338088568"/>
-      <w:bookmarkStart w:id="13" w:name="_Toc340406309"/>
+      <w:bookmarkStart w:id="10" w:name="_Toc338028283"/>
+      <w:bookmarkStart w:id="11" w:name="_Toc338088568"/>
+      <w:bookmarkStart w:id="12" w:name="_Toc340406309"/>
       <w:r>
         <w:lastRenderedPageBreak/>
         <w:t>Quick Start</w:t>
       </w:r>
+      <w:bookmarkEnd w:id="10"/>
       <w:bookmarkEnd w:id="11"/>
       <w:bookmarkEnd w:id="12"/>
-      <w:bookmarkEnd w:id="13"/>
     </w:p>
     <w:p>
       <w:pPr>
@@ -4448,7 +4446,7 @@
           <w:lang w:val="en-SG" w:eastAsia="zh-CN"/>
         </w:rPr>
         <w:drawing>
-          <wp:inline distT="0" distB="0" distL="0" distR="0" wp14:anchorId="4DDA8C8B" wp14:editId="544EA0F6">
+          <wp:inline distT="0" distB="0" distL="0" distR="0" wp14:anchorId="121E8018" wp14:editId="3724D94F">
             <wp:extent cx="285115" cy="213995"/>
             <wp:effectExtent l="0" t="0" r="635" b="0"/>
             <wp:docPr id="14" name="Picture 14" descr="C:\Users\Jenna\Desktop\Project Repo\ToDo++\Resources\gearButton.png"/>
@@ -4928,9 +4926,9 @@
         </w:pBdr>
         <w:spacing w:after="200"/>
       </w:pPr>
-      <w:bookmarkStart w:id="14" w:name="_Toc338028284"/>
-      <w:bookmarkStart w:id="15" w:name="_Toc338088569"/>
-      <w:bookmarkStart w:id="16" w:name="_Toc340406310"/>
+      <w:bookmarkStart w:id="13" w:name="_Toc338028284"/>
+      <w:bookmarkStart w:id="14" w:name="_Toc338088569"/>
+      <w:bookmarkStart w:id="15" w:name="_Toc340406310"/>
       <w:r>
         <w:lastRenderedPageBreak/>
         <w:t xml:space="preserve">Section 2: </w:t>
@@ -4938,9 +4936,9 @@
       <w:r>
         <w:t>Creating Your ToDo++ List</w:t>
       </w:r>
+      <w:bookmarkEnd w:id="13"/>
       <w:bookmarkEnd w:id="14"/>
       <w:bookmarkEnd w:id="15"/>
-      <w:bookmarkEnd w:id="16"/>
     </w:p>
     <w:p>
       <w:pPr>
@@ -4951,15 +4949,15 @@
         </w:numPr>
         <w:spacing w:after="200"/>
       </w:pPr>
-      <w:bookmarkStart w:id="17" w:name="_Toc338028285"/>
-      <w:bookmarkStart w:id="18" w:name="_Toc338088570"/>
-      <w:bookmarkStart w:id="19" w:name="_Toc340406311"/>
+      <w:bookmarkStart w:id="16" w:name="_Toc338028285"/>
+      <w:bookmarkStart w:id="17" w:name="_Toc338088570"/>
+      <w:bookmarkStart w:id="18" w:name="_Toc340406311"/>
       <w:r>
         <w:t>Types of Tasks</w:t>
       </w:r>
+      <w:bookmarkEnd w:id="16"/>
       <w:bookmarkEnd w:id="17"/>
       <w:bookmarkEnd w:id="18"/>
-      <w:bookmarkEnd w:id="19"/>
     </w:p>
     <w:p>
       <w:pPr>
@@ -5156,15 +5154,15 @@
         </w:numPr>
         <w:spacing w:after="200"/>
       </w:pPr>
-      <w:bookmarkStart w:id="20" w:name="_Toc338028286"/>
-      <w:bookmarkStart w:id="21" w:name="_Toc338088571"/>
-      <w:bookmarkStart w:id="22" w:name="_Toc340406312"/>
+      <w:bookmarkStart w:id="19" w:name="_Toc338028286"/>
+      <w:bookmarkStart w:id="20" w:name="_Toc338088571"/>
+      <w:bookmarkStart w:id="21" w:name="_Toc340406312"/>
       <w:r>
         <w:t>Basic Operation</w:t>
       </w:r>
+      <w:bookmarkEnd w:id="19"/>
       <w:bookmarkEnd w:id="20"/>
       <w:bookmarkEnd w:id="21"/>
-      <w:bookmarkEnd w:id="22"/>
     </w:p>
     <w:p>
       <w:pPr>
@@ -5437,18 +5435,18 @@
         </w:numPr>
         <w:spacing w:after="200"/>
       </w:pPr>
-      <w:bookmarkStart w:id="23" w:name="_Toc338028287"/>
-      <w:bookmarkStart w:id="24" w:name="_Toc338088572"/>
-      <w:bookmarkStart w:id="25" w:name="_Toc340406313"/>
+      <w:bookmarkStart w:id="22" w:name="_Toc338028287"/>
+      <w:bookmarkStart w:id="23" w:name="_Toc338088572"/>
+      <w:bookmarkStart w:id="24" w:name="_Toc340406313"/>
       <w:r>
         <w:t xml:space="preserve">Adding </w:t>
       </w:r>
       <w:r>
         <w:t>a Task</w:t>
       </w:r>
+      <w:bookmarkEnd w:id="22"/>
       <w:bookmarkEnd w:id="23"/>
       <w:bookmarkEnd w:id="24"/>
-      <w:bookmarkEnd w:id="25"/>
     </w:p>
     <w:p>
       <w:pPr>
@@ -5876,9 +5874,9 @@
         <w:spacing w:after="200"/>
         <w:jc w:val="both"/>
       </w:pPr>
-      <w:bookmarkStart w:id="26" w:name="_Toc338028288"/>
-      <w:bookmarkStart w:id="27" w:name="_Toc338088573"/>
-      <w:bookmarkStart w:id="28" w:name="_Toc340406314"/>
+      <w:bookmarkStart w:id="25" w:name="_Toc338028288"/>
+      <w:bookmarkStart w:id="26" w:name="_Toc338088573"/>
+      <w:bookmarkStart w:id="27" w:name="_Toc340406314"/>
       <w:r>
         <w:lastRenderedPageBreak/>
         <w:t xml:space="preserve">Searching </w:t>
@@ -5889,9 +5887,9 @@
       <w:r>
         <w:t>Viewing</w:t>
       </w:r>
+      <w:bookmarkEnd w:id="25"/>
       <w:bookmarkEnd w:id="26"/>
       <w:bookmarkEnd w:id="27"/>
-      <w:bookmarkEnd w:id="28"/>
     </w:p>
     <w:p>
       <w:pPr>
@@ -6529,9 +6527,9 @@
         </w:numPr>
         <w:spacing w:after="200"/>
       </w:pPr>
-      <w:bookmarkStart w:id="29" w:name="_Toc338028289"/>
-      <w:bookmarkStart w:id="30" w:name="_Toc338088574"/>
-      <w:bookmarkStart w:id="31" w:name="_Toc340406315"/>
+      <w:bookmarkStart w:id="28" w:name="_Toc338028289"/>
+      <w:bookmarkStart w:id="29" w:name="_Toc338088574"/>
+      <w:bookmarkStart w:id="30" w:name="_Toc340406315"/>
       <w:r>
         <w:t>Updating</w:t>
       </w:r>
@@ -6541,9 +6539,9 @@
       <w:r>
         <w:t xml:space="preserve"> Modifying</w:t>
       </w:r>
+      <w:bookmarkEnd w:id="28"/>
       <w:bookmarkEnd w:id="29"/>
       <w:bookmarkEnd w:id="30"/>
-      <w:bookmarkEnd w:id="31"/>
     </w:p>
     <w:p>
       <w:pPr>
@@ -7307,7 +7305,7 @@
           <w:numId w:val="6"/>
         </w:numPr>
       </w:pPr>
-      <w:bookmarkStart w:id="32" w:name="_Toc340406316"/>
+      <w:bookmarkStart w:id="31" w:name="_Toc340406316"/>
       <w:r>
         <w:lastRenderedPageBreak/>
         <w:t xml:space="preserve">Removing </w:t>
@@ -7318,7 +7316,7 @@
       <w:r>
         <w:t>(s)</w:t>
       </w:r>
-      <w:bookmarkEnd w:id="32"/>
+      <w:bookmarkEnd w:id="31"/>
     </w:p>
     <w:p>
       <w:pPr>
@@ -8229,9 +8227,9 @@
         </w:pBdr>
         <w:spacing w:after="200"/>
       </w:pPr>
-      <w:bookmarkStart w:id="33" w:name="_Toc338028293"/>
-      <w:bookmarkStart w:id="34" w:name="_Toc338088578"/>
-      <w:bookmarkStart w:id="35" w:name="_Toc340406317"/>
+      <w:bookmarkStart w:id="32" w:name="_Toc338028293"/>
+      <w:bookmarkStart w:id="33" w:name="_Toc338088578"/>
+      <w:bookmarkStart w:id="34" w:name="_Toc340406317"/>
       <w:r>
         <w:lastRenderedPageBreak/>
         <w:t xml:space="preserve">Section 3: </w:t>
@@ -8239,9 +8237,9 @@
       <w:r>
         <w:t>Advanced Features</w:t>
       </w:r>
+      <w:bookmarkEnd w:id="32"/>
       <w:bookmarkEnd w:id="33"/>
       <w:bookmarkEnd w:id="34"/>
-      <w:bookmarkEnd w:id="35"/>
     </w:p>
     <w:p>
       <w:pPr>
@@ -8252,15 +8250,15 @@
         </w:numPr>
         <w:spacing w:after="200"/>
       </w:pPr>
-      <w:bookmarkStart w:id="36" w:name="_Toc338028294"/>
-      <w:bookmarkStart w:id="37" w:name="_Toc338088579"/>
-      <w:bookmarkStart w:id="38" w:name="_Toc340406318"/>
+      <w:bookmarkStart w:id="35" w:name="_Toc338028294"/>
+      <w:bookmarkStart w:id="36" w:name="_Toc338088579"/>
+      <w:bookmarkStart w:id="37" w:name="_Toc340406318"/>
       <w:r>
         <w:t>FlexiCommands</w:t>
       </w:r>
+      <w:bookmarkEnd w:id="35"/>
       <w:bookmarkEnd w:id="36"/>
       <w:bookmarkEnd w:id="37"/>
-      <w:bookmarkEnd w:id="38"/>
     </w:p>
     <w:p>
       <w:pPr>
@@ -8845,13 +8843,13 @@
         </w:numPr>
         <w:spacing w:after="200"/>
       </w:pPr>
-      <w:bookmarkStart w:id="39" w:name="_Toc338028295"/>
-      <w:bookmarkStart w:id="40" w:name="_Toc340406319"/>
+      <w:bookmarkStart w:id="38" w:name="_Toc338028295"/>
+      <w:bookmarkStart w:id="39" w:name="_Toc340406319"/>
       <w:r>
         <w:t>Custom Keywords</w:t>
       </w:r>
+      <w:bookmarkEnd w:id="38"/>
       <w:bookmarkEnd w:id="39"/>
-      <w:bookmarkEnd w:id="40"/>
     </w:p>
     <w:p>
       <w:pPr>
@@ -8948,7 +8946,7 @@
           <w:lang w:val="en-SG" w:eastAsia="zh-CN"/>
         </w:rPr>
         <w:drawing>
-          <wp:inline distT="0" distB="0" distL="0" distR="0">
+          <wp:inline distT="0" distB="0" distL="0" distR="0" wp14:anchorId="1BB17535" wp14:editId="01EA2D00">
             <wp:extent cx="285115" cy="213995"/>
             <wp:effectExtent l="0" t="0" r="635" b="0"/>
             <wp:docPr id="15" name="Picture 15" descr="C:\Users\Jenna\Desktop\Project Repo\ToDo++\Resources\gearButton.png"/>
@@ -9045,7 +9043,7 @@
           <w:lang w:val="en-SG" w:eastAsia="zh-CN"/>
         </w:rPr>
         <w:drawing>
-          <wp:inline distT="0" distB="0" distL="0" distR="0" wp14:anchorId="4F9F9244" wp14:editId="37BB27A6">
+          <wp:inline distT="0" distB="0" distL="0" distR="0" wp14:anchorId="0FCD1C10" wp14:editId="4ABA5B18">
             <wp:extent cx="4967605" cy="3780155"/>
             <wp:effectExtent l="0" t="0" r="4445" b="0"/>
             <wp:docPr id="6" name="Picture 6" descr="C:\Users\Jenna\Desktop\Custom Commands.gif"/>
@@ -9135,14 +9133,14 @@
         </w:numPr>
         <w:spacing w:after="200"/>
       </w:pPr>
-      <w:bookmarkStart w:id="41" w:name="_Toc338028296"/>
-      <w:bookmarkStart w:id="42" w:name="_Toc340406320"/>
+      <w:bookmarkStart w:id="40" w:name="_Toc338028296"/>
+      <w:bookmarkStart w:id="41" w:name="_Toc340406320"/>
       <w:r>
         <w:lastRenderedPageBreak/>
         <w:t>Using Reserved Keywords</w:t>
       </w:r>
+      <w:bookmarkEnd w:id="40"/>
       <w:bookmarkEnd w:id="41"/>
-      <w:bookmarkEnd w:id="42"/>
     </w:p>
     <w:p>
       <w:pPr>
@@ -9581,16 +9579,16 @@
         </w:numPr>
         <w:spacing w:after="200"/>
       </w:pPr>
-      <w:bookmarkStart w:id="43" w:name="_Toc338028297"/>
-      <w:bookmarkStart w:id="44" w:name="_Toc338088580"/>
-      <w:bookmarkStart w:id="45" w:name="_Toc340406321"/>
+      <w:bookmarkStart w:id="42" w:name="_Toc338028297"/>
+      <w:bookmarkStart w:id="43" w:name="_Toc338088580"/>
+      <w:bookmarkStart w:id="44" w:name="_Toc340406321"/>
       <w:r>
         <w:lastRenderedPageBreak/>
         <w:t>Important Features for Power Users</w:t>
       </w:r>
+      <w:bookmarkEnd w:id="42"/>
       <w:bookmarkEnd w:id="43"/>
       <w:bookmarkEnd w:id="44"/>
-      <w:bookmarkEnd w:id="45"/>
     </w:p>
     <w:p>
       <w:pPr>
@@ -9601,15 +9599,15 @@
         </w:numPr>
         <w:spacing w:after="200"/>
       </w:pPr>
+      <w:bookmarkStart w:id="45" w:name="_Toc340406322"/>
       <w:bookmarkStart w:id="46" w:name="_Toc338028298"/>
-      <w:bookmarkStart w:id="47" w:name="_Toc340406322"/>
       <w:r>
         <w:t>Sorting</w:t>
       </w:r>
       <w:r>
         <w:t xml:space="preserve"> Tasks</w:t>
       </w:r>
-      <w:bookmarkEnd w:id="47"/>
+      <w:bookmarkEnd w:id="45"/>
     </w:p>
     <w:p>
       <w:pPr>
@@ -10768,14 +10766,14 @@
         </w:numPr>
         <w:spacing w:after="200"/>
       </w:pPr>
-      <w:bookmarkStart w:id="48" w:name="_Toc340406323"/>
+      <w:bookmarkStart w:id="47" w:name="_Toc340406323"/>
       <w:r>
         <w:t xml:space="preserve">Marking </w:t>
       </w:r>
       <w:r>
         <w:t>Task(s)</w:t>
       </w:r>
-      <w:bookmarkEnd w:id="48"/>
+      <w:bookmarkEnd w:id="47"/>
     </w:p>
     <w:p>
       <w:pPr>
@@ -11788,7 +11786,7 @@
           <w:numId w:val="7"/>
         </w:numPr>
       </w:pPr>
-      <w:bookmarkStart w:id="49" w:name="_Toc340406324"/>
+      <w:bookmarkStart w:id="48" w:name="_Toc340406324"/>
       <w:r>
         <w:t>Postponing</w:t>
       </w:r>
@@ -11798,7 +11796,7 @@
       <w:r>
         <w:t>(s)</w:t>
       </w:r>
-      <w:bookmarkEnd w:id="49"/>
+      <w:bookmarkEnd w:id="48"/>
     </w:p>
     <w:p>
       <w:pPr>
@@ -11947,7 +11945,7 @@
           <w:u w:val="dotted"/>
         </w:rPr>
         <w:drawing>
-          <wp:inline distT="0" distB="0" distL="0" distR="0">
+          <wp:inline distT="0" distB="0" distL="0" distR="0" wp14:anchorId="6A458AEC" wp14:editId="08EF6C76">
             <wp:extent cx="285115" cy="213995"/>
             <wp:effectExtent l="0" t="0" r="635" b="0"/>
             <wp:docPr id="16" name="Picture 16" descr="C:\Users\Jenna\Desktop\Project Repo\ToDo++\Resources\gearButton.png"/>
@@ -13006,7 +13004,7 @@
         </w:tabs>
         <w:spacing w:after="200"/>
       </w:pPr>
-      <w:bookmarkStart w:id="50" w:name="_Toc340406325"/>
+      <w:bookmarkStart w:id="49" w:name="_Toc340406325"/>
       <w:r>
         <w:t>Scheduling</w:t>
       </w:r>
@@ -13016,7 +13014,7 @@
       <w:r>
         <w:t xml:space="preserve"> Task</w:t>
       </w:r>
-      <w:bookmarkEnd w:id="50"/>
+      <w:bookmarkEnd w:id="49"/>
       <w:r>
         <w:tab/>
       </w:r>
@@ -13284,7 +13282,7 @@
           <w:u w:val="dotted"/>
         </w:rPr>
         <w:drawing>
-          <wp:inline distT="0" distB="0" distL="0" distR="0">
+          <wp:inline distT="0" distB="0" distL="0" distR="0" wp14:anchorId="64208D7B" wp14:editId="4FE0A4BD">
             <wp:extent cx="285115" cy="213995"/>
             <wp:effectExtent l="0" t="0" r="635" b="0"/>
             <wp:docPr id="17" name="Picture 17" descr="C:\Users\Jenna\Desktop\Project Repo\ToDo++\Resources\gearButton.png"/>
@@ -13622,12 +13620,12 @@
         </w:numPr>
         <w:spacing w:after="200"/>
       </w:pPr>
-      <w:bookmarkStart w:id="51" w:name="_Toc340406326"/>
+      <w:bookmarkStart w:id="50" w:name="_Toc340406326"/>
       <w:r>
         <w:t>Undoing a Command</w:t>
       </w:r>
       <w:bookmarkEnd w:id="46"/>
-      <w:bookmarkEnd w:id="51"/>
+      <w:bookmarkEnd w:id="50"/>
     </w:p>
     <w:p>
       <w:pPr>
@@ -14379,11 +14377,11 @@
         </w:numPr>
         <w:spacing w:after="200"/>
       </w:pPr>
-      <w:bookmarkStart w:id="52" w:name="_Toc340406327"/>
+      <w:bookmarkStart w:id="51" w:name="_Toc340406327"/>
       <w:r>
         <w:t>Redoing a Command</w:t>
       </w:r>
-      <w:bookmarkEnd w:id="52"/>
+      <w:bookmarkEnd w:id="51"/>
     </w:p>
     <w:p>
       <w:pPr>
@@ -14452,11 +14450,11 @@
         </w:numPr>
         <w:spacing w:after="200"/>
       </w:pPr>
-      <w:bookmarkStart w:id="53" w:name="_Toc340406328"/>
+      <w:bookmarkStart w:id="52" w:name="_Toc340406328"/>
       <w:r>
         <w:t>Exiting ToDo++</w:t>
       </w:r>
-      <w:bookmarkEnd w:id="53"/>
+      <w:bookmarkEnd w:id="52"/>
     </w:p>
     <w:p>
       <w:pPr>
@@ -14539,13 +14537,13 @@
           <w:rFonts w:cs="Arial"/>
         </w:rPr>
       </w:pPr>
-      <w:bookmarkStart w:id="54" w:name="_Toc338028299"/>
-      <w:bookmarkStart w:id="55" w:name="_Toc340406329"/>
+      <w:bookmarkStart w:id="53" w:name="_Toc338028299"/>
+      <w:bookmarkStart w:id="54" w:name="_Toc340406329"/>
       <w:r>
         <w:t>Minimizing to TaskBar</w:t>
       </w:r>
+      <w:bookmarkEnd w:id="53"/>
       <w:bookmarkEnd w:id="54"/>
-      <w:bookmarkEnd w:id="55"/>
     </w:p>
     <w:p>
       <w:pPr>
@@ -14568,7 +14566,7 @@
           <w:lang w:val="en-SG" w:eastAsia="zh-CN"/>
         </w:rPr>
         <w:drawing>
-          <wp:inline distT="0" distB="0" distL="0" distR="0">
+          <wp:inline distT="0" distB="0" distL="0" distR="0" wp14:anchorId="781CC691" wp14:editId="02FA95B3">
             <wp:extent cx="284798" cy="213756"/>
             <wp:effectExtent l="0" t="0" r="1270" b="0"/>
             <wp:docPr id="23" name="Picture 23" descr="C:\Users\Jenna\Desktop\Project Repo\ToDo++\Resources\minimizeButton.png"/>
@@ -14710,7 +14708,7 @@
           <w:lang w:val="en-SG" w:eastAsia="zh-CN"/>
         </w:rPr>
         <w:drawing>
-          <wp:anchor distT="0" distB="0" distL="114300" distR="114300" simplePos="0" relativeHeight="251674624" behindDoc="0" locked="0" layoutInCell="1" allowOverlap="1" wp14:anchorId="21ECE931" wp14:editId="18BAC722">
+          <wp:anchor distT="0" distB="0" distL="114300" distR="114300" simplePos="0" relativeHeight="251674624" behindDoc="0" locked="0" layoutInCell="1" allowOverlap="1" wp14:anchorId="624DB297" wp14:editId="59C93E65">
             <wp:simplePos x="0" y="0"/>
             <wp:positionH relativeFrom="column">
               <wp:posOffset>-635</wp:posOffset>
@@ -14861,7 +14859,7 @@
         </w:numPr>
         <w:spacing w:after="200"/>
       </w:pPr>
-      <w:bookmarkStart w:id="56" w:name="_Toc340406330"/>
+      <w:bookmarkStart w:id="55" w:name="_Toc340406330"/>
       <w:r>
         <w:t xml:space="preserve">Autorun </w:t>
       </w:r>
@@ -14874,7 +14872,7 @@
       <w:r>
         <w:t>Settings</w:t>
       </w:r>
-      <w:bookmarkEnd w:id="56"/>
+      <w:bookmarkEnd w:id="55"/>
     </w:p>
     <w:p>
       <w:pPr>
@@ -14965,7 +14963,7 @@
           <w:lang w:val="en-SG" w:eastAsia="zh-CN"/>
         </w:rPr>
         <w:drawing>
-          <wp:inline distT="0" distB="0" distL="0" distR="0">
+          <wp:inline distT="0" distB="0" distL="0" distR="0" wp14:anchorId="186B9CFC" wp14:editId="73721F6C">
             <wp:extent cx="285115" cy="213995"/>
             <wp:effectExtent l="0" t="0" r="635" b="0"/>
             <wp:docPr id="18" name="Picture 18" descr="C:\Users\Jenna\Desktop\Project Repo\ToDo++\Resources\gearButton.png"/>
@@ -15079,7 +15077,7 @@
           <w:lang w:val="en-SG" w:eastAsia="zh-CN"/>
         </w:rPr>
         <w:drawing>
-          <wp:inline distT="0" distB="0" distL="0" distR="0">
+          <wp:inline distT="0" distB="0" distL="0" distR="0" wp14:anchorId="7C2C750E" wp14:editId="50939FD5">
             <wp:extent cx="285115" cy="213995"/>
             <wp:effectExtent l="0" t="0" r="635" b="0"/>
             <wp:docPr id="20" name="Picture 20" descr="C:\Users\Jenna\Desktop\Project Repo\ToDo++\Resources\gearButton.png"/>
@@ -15237,7 +15235,7 @@
           <w:lang w:val="en-SG" w:eastAsia="zh-CN"/>
         </w:rPr>
         <w:drawing>
-          <wp:inline distT="0" distB="0" distL="0" distR="0">
+          <wp:inline distT="0" distB="0" distL="0" distR="0" wp14:anchorId="4A67910F" wp14:editId="0234CEC2">
             <wp:extent cx="285115" cy="213995"/>
             <wp:effectExtent l="0" t="0" r="635" b="0"/>
             <wp:docPr id="19" name="Picture 19" descr="C:\Users\Jenna\Desktop\Project Repo\ToDo++\Resources\gearButton.png"/>
@@ -15322,13 +15320,13 @@
         </w:numPr>
         <w:spacing w:after="200"/>
       </w:pPr>
-      <w:bookmarkStart w:id="57" w:name="_Toc338028301"/>
-      <w:bookmarkStart w:id="58" w:name="_Toc340406331"/>
+      <w:bookmarkStart w:id="56" w:name="_Toc338028301"/>
+      <w:bookmarkStart w:id="57" w:name="_Toc340406331"/>
       <w:r>
         <w:t>Hotkeys</w:t>
       </w:r>
+      <w:bookmarkEnd w:id="56"/>
       <w:bookmarkEnd w:id="57"/>
-      <w:bookmarkEnd w:id="58"/>
     </w:p>
     <w:p>
       <w:pPr>
@@ -15410,16 +15408,16 @@
         </w:pBdr>
         <w:spacing w:after="200"/>
       </w:pPr>
-      <w:bookmarkStart w:id="59" w:name="_Toc338028302"/>
-      <w:bookmarkStart w:id="60" w:name="_Toc338088581"/>
-      <w:bookmarkStart w:id="61" w:name="_Toc340406332"/>
+      <w:bookmarkStart w:id="58" w:name="_Toc338028302"/>
+      <w:bookmarkStart w:id="59" w:name="_Toc338088581"/>
+      <w:bookmarkStart w:id="60" w:name="_Toc340406332"/>
       <w:r>
         <w:lastRenderedPageBreak/>
         <w:t>Appendix</w:t>
       </w:r>
+      <w:bookmarkEnd w:id="58"/>
       <w:bookmarkEnd w:id="59"/>
       <w:bookmarkEnd w:id="60"/>
-      <w:bookmarkEnd w:id="61"/>
     </w:p>
     <w:p>
       <w:pPr>
@@ -15501,14 +15499,14 @@
         <w:pStyle w:val="Heading4"/>
         <w:spacing w:after="200"/>
       </w:pPr>
-      <w:bookmarkStart w:id="62" w:name="_Toc340406333"/>
+      <w:bookmarkStart w:id="61" w:name="_Toc340406333"/>
       <w:r>
         <w:t xml:space="preserve">COMMAND </w:t>
       </w:r>
       <w:r>
         <w:t>KEYWORDS</w:t>
       </w:r>
-      <w:bookmarkEnd w:id="62"/>
+      <w:bookmarkEnd w:id="61"/>
     </w:p>
     <w:tbl>
       <w:tblPr>
@@ -15851,7 +15849,7 @@
         <w:pStyle w:val="Heading4"/>
         <w:spacing w:after="200"/>
       </w:pPr>
-      <w:bookmarkStart w:id="63" w:name="_Toc340406334"/>
+      <w:bookmarkStart w:id="62" w:name="_Toc340406334"/>
       <w:r>
         <w:t>GENERAL</w:t>
       </w:r>
@@ -15861,7 +15859,7 @@
       <w:r>
         <w:t>KEYWORDS</w:t>
       </w:r>
-      <w:bookmarkEnd w:id="63"/>
+      <w:bookmarkEnd w:id="62"/>
     </w:p>
     <w:p>
       <w:pPr>
@@ -16255,7 +16253,7 @@
         <w:pStyle w:val="Heading4"/>
         <w:spacing w:after="200"/>
       </w:pPr>
-      <w:bookmarkStart w:id="64" w:name="_Toc340406335"/>
+      <w:bookmarkStart w:id="63" w:name="_Toc340406335"/>
       <w:r>
         <w:t>QUASI-GENERAL</w:t>
       </w:r>
@@ -16265,7 +16263,7 @@
       <w:r>
         <w:t>KEYWORDS</w:t>
       </w:r>
-      <w:bookmarkEnd w:id="64"/>
+      <w:bookmarkEnd w:id="63"/>
     </w:p>
     <w:p>
       <w:pPr>
@@ -16581,7 +16579,7 @@
         <w:pStyle w:val="Heading4"/>
         <w:spacing w:after="200"/>
       </w:pPr>
-      <w:bookmarkStart w:id="65" w:name="_Toc340406336"/>
+      <w:bookmarkStart w:id="64" w:name="_Toc340406336"/>
       <w:r>
         <w:t>SPECIFICALLY ADD</w:t>
       </w:r>
@@ -16591,7 +16589,7 @@
       <w:r>
         <w:t>KEYWORDS</w:t>
       </w:r>
-      <w:bookmarkEnd w:id="65"/>
+      <w:bookmarkEnd w:id="64"/>
     </w:p>
     <w:p>
       <w:pPr>
@@ -16926,11 +16924,11 @@
         <w:pStyle w:val="Heading4"/>
         <w:spacing w:after="200"/>
       </w:pPr>
-      <w:bookmarkStart w:id="66" w:name="_Toc340406337"/>
+      <w:bookmarkStart w:id="65" w:name="_Toc340406337"/>
       <w:r>
         <w:t>SPECIFICALLY SCHEDULE COMMAND KEYWORDS</w:t>
       </w:r>
-      <w:bookmarkEnd w:id="66"/>
+      <w:bookmarkEnd w:id="65"/>
     </w:p>
     <w:p>
       <w:pPr>
@@ -16952,43 +16950,15 @@
           <w:rFonts w:ascii="Arial" w:hAnsi="Arial" w:cs="Arial"/>
           <w:sz w:val="20"/>
         </w:rPr>
-        <w:t xml:space="preserve">: </w:t>
+        <w:t>: mth, mths, month, months</w:t>
       </w:r>
       <w:r>
         <w:rPr>
           <w:rFonts w:ascii="Arial" w:hAnsi="Arial" w:cs="Arial"/>
           <w:sz w:val="20"/>
         </w:rPr>
-        <w:t>mth, mths,</w:t>
-      </w:r>
-      <w:r>
-        <w:rPr>
-          <w:rFonts w:ascii="Arial" w:hAnsi="Arial" w:cs="Arial"/>
-          <w:sz w:val="20"/>
-        </w:rPr>
-        <w:t xml:space="preserve"> month, months</w:t>
-      </w:r>
-      <w:r>
-        <w:rPr>
-          <w:rFonts w:ascii="Arial" w:hAnsi="Arial" w:cs="Arial"/>
-          <w:sz w:val="20"/>
-        </w:rPr>
         <w:br/>
-        <w:t xml:space="preserve">these </w:t>
-      </w:r>
-      <w:r>
-        <w:rPr>
-          <w:rFonts w:ascii="Arial" w:hAnsi="Arial" w:cs="Arial"/>
-          <w:sz w:val="20"/>
-        </w:rPr>
-        <w:t xml:space="preserve">duration keywords are reserved if and only if used with </w:t>
-      </w:r>
-      <w:r>
-        <w:rPr>
-          <w:rFonts w:ascii="Arial" w:hAnsi="Arial" w:cs="Arial"/>
-          <w:sz w:val="20"/>
-        </w:rPr>
-        <w:t>the schedule command</w:t>
+        <w:t>these duration keywords are reserved if and only if used with the schedule command</w:t>
       </w:r>
       <w:r>
         <w:rPr>
@@ -17027,10 +16997,46 @@
         <w:pStyle w:val="Heading4"/>
         <w:spacing w:after="200"/>
       </w:pPr>
-      <w:bookmarkStart w:id="67" w:name="_Toc340406338"/>
+      <w:bookmarkStart w:id="66" w:name="_Toc340406338"/>
       <w:r>
         <w:t>ADD COMMAND DEFAULT BEHAVIOR</w:t>
       </w:r>
+      <w:bookmarkEnd w:id="66"/>
+    </w:p>
+    <w:p>
+      <w:pPr>
+        <w:numPr>
+          <w:ilvl w:val="0"/>
+          <w:numId w:val="4"/>
+        </w:numPr>
+        <w:jc w:val="both"/>
+        <w:rPr>
+          <w:rFonts w:ascii="Arial" w:hAnsi="Arial" w:cs="Arial"/>
+          <w:sz w:val="20"/>
+        </w:rPr>
+      </w:pPr>
+      <w:r>
+        <w:rPr>
+          <w:rFonts w:ascii="Arial" w:hAnsi="Arial" w:cs="Arial"/>
+          <w:sz w:val="20"/>
+        </w:rPr>
+        <w:t xml:space="preserve">A task must be given a </w:t>
+      </w:r>
+      <w:r>
+        <w:rPr>
+          <w:rFonts w:ascii="Arial" w:hAnsi="Arial" w:cs="Arial"/>
+          <w:sz w:val="20"/>
+        </w:rPr>
+        <w:t xml:space="preserve">valid name </w:t>
+      </w:r>
+      <w:r>
+        <w:rPr>
+          <w:rFonts w:ascii="Arial" w:hAnsi="Arial" w:cs="Arial"/>
+          <w:sz w:val="20"/>
+        </w:rPr>
+        <w:t>that consists of at least non-space character.</w:t>
+      </w:r>
+      <w:bookmarkStart w:id="67" w:name="_GoBack"/>
       <w:bookmarkEnd w:id="67"/>
     </w:p>
     <w:p>
@@ -17621,11 +17627,15 @@
         <w:jc w:val="both"/>
         <w:rPr>
           <w:rFonts w:ascii="Arial" w:hAnsi="Arial" w:cs="Arial"/>
+          <w:sz w:val="20"/>
+          <w:szCs w:val="20"/>
         </w:rPr>
       </w:pPr>
       <w:r>
         <w:rPr>
           <w:rFonts w:ascii="Arial" w:hAnsi="Arial" w:cs="Arial"/>
+          <w:sz w:val="20"/>
+          <w:szCs w:val="20"/>
         </w:rPr>
         <w:t>In order to postpone a deadline or timed event task by a specific duration type, the task must be accordingly time-specific.</w:t>
       </w:r>
@@ -17640,30 +17650,23 @@
         <w:rPr>
           <w:rFonts w:ascii="Arial" w:hAnsi="Arial" w:cs="Arial"/>
           <w:sz w:val="20"/>
+          <w:szCs w:val="20"/>
         </w:rPr>
       </w:pPr>
       <w:r>
         <w:rPr>
           <w:rFonts w:ascii="Arial" w:hAnsi="Arial" w:cs="Arial"/>
+          <w:sz w:val="20"/>
+          <w:szCs w:val="20"/>
         </w:rPr>
         <w:lastRenderedPageBreak/>
-        <w:t>If</w:t>
-      </w:r>
-      <w:r>
-        <w:rPr>
-          <w:rFonts w:ascii="Arial" w:hAnsi="Arial" w:cs="Arial"/>
-        </w:rPr>
-        <w:t xml:space="preserve"> a duration is not specified, the task will be </w:t>
-      </w:r>
-      <w:r>
-        <w:rPr>
-          <w:rFonts w:ascii="Arial" w:hAnsi="Arial" w:cs="Arial"/>
-        </w:rPr>
-        <w:t xml:space="preserve">automatically postponed by the default postpone duration specified in </w:t>
-      </w:r>
-      <w:r>
-        <w:rPr>
-          <w:rFonts w:ascii="Arial" w:hAnsi="Arial" w:cs="Arial"/>
+        <w:t xml:space="preserve">If a duration is not specified, the task will be automatically postponed by the default postpone duration specified in </w:t>
+      </w:r>
+      <w:r>
+        <w:rPr>
+          <w:rFonts w:ascii="Arial" w:hAnsi="Arial" w:cs="Arial"/>
+          <w:sz w:val="20"/>
+          <w:szCs w:val="20"/>
           <w:u w:val="dotted"/>
         </w:rPr>
         <w:t>Settings</w:t>
@@ -17671,6 +17674,8 @@
       <w:r>
         <w:rPr>
           <w:rFonts w:ascii="Arial" w:hAnsi="Arial" w:cs="Arial"/>
+          <w:sz w:val="20"/>
+          <w:szCs w:val="20"/>
           <w:u w:val="dotted"/>
         </w:rPr>
         <w:t xml:space="preserve"> </w:t>
@@ -17679,11 +17684,13 @@
         <w:rPr>
           <w:rFonts w:ascii="Arial" w:hAnsi="Arial" w:cs="Arial"/>
           <w:noProof/>
+          <w:sz w:val="20"/>
+          <w:szCs w:val="20"/>
           <w:u w:val="dotted"/>
           <w:lang w:val="en-SG" w:eastAsia="zh-CN"/>
         </w:rPr>
         <w:drawing>
-          <wp:inline distT="0" distB="0" distL="0" distR="0">
+          <wp:inline distT="0" distB="0" distL="0" distR="0" wp14:anchorId="42DA51D8" wp14:editId="4C82B019">
             <wp:extent cx="285115" cy="213995"/>
             <wp:effectExtent l="0" t="0" r="635" b="0"/>
             <wp:docPr id="21" name="Picture 21" descr="C:\Users\Jenna\Desktop\Project Repo\ToDo++\Resources\gearButton.png"/>
@@ -17734,6 +17741,8 @@
       <w:r>
         <w:rPr>
           <w:rFonts w:ascii="Arial" w:hAnsi="Arial" w:cs="Arial"/>
+          <w:sz w:val="20"/>
+          <w:szCs w:val="20"/>
           <w:u w:val="dotted"/>
         </w:rPr>
         <w:t xml:space="preserve"> &gt; FlexiCommands &gt; Postpone</w:t>
@@ -17742,6 +17751,7 @@
         <w:rPr>
           <w:rFonts w:ascii="Arial" w:hAnsi="Arial" w:cs="Arial"/>
           <w:sz w:val="20"/>
+          <w:szCs w:val="20"/>
         </w:rPr>
         <w:t>.</w:t>
       </w:r>
@@ -17770,13 +17780,26 @@
         <w:jc w:val="both"/>
         <w:rPr>
           <w:rFonts w:ascii="Arial" w:hAnsi="Arial" w:cs="Arial"/>
+          <w:sz w:val="20"/>
+          <w:szCs w:val="20"/>
         </w:rPr>
       </w:pPr>
       <w:r>
         <w:rPr>
           <w:rFonts w:ascii="Arial" w:hAnsi="Arial" w:cs="Arial"/>
-        </w:rPr>
-        <w:t>A scheduled task will only begin at the start of every hour.</w:t>
+          <w:sz w:val="20"/>
+          <w:szCs w:val="20"/>
+          <w:lang w:val="en-US"/>
+        </w:rPr>
+        <w:t>I</w:t>
+      </w:r>
+      <w:r>
+        <w:rPr>
+          <w:rFonts w:ascii="Arial" w:hAnsi="Arial" w:cs="Arial"/>
+          <w:sz w:val="20"/>
+          <w:szCs w:val="20"/>
+        </w:rPr>
+        <w:t>f there is no time slot available within the specified time range, the task will not be scheduled.</w:t>
       </w:r>
     </w:p>
     <w:p>
@@ -17789,49 +17812,23 @@
         <w:jc w:val="both"/>
         <w:rPr>
           <w:rFonts w:ascii="Arial" w:hAnsi="Arial" w:cs="Arial"/>
+          <w:sz w:val="20"/>
+          <w:szCs w:val="20"/>
         </w:rPr>
       </w:pPr>
       <w:r>
         <w:rPr>
           <w:rFonts w:ascii="Arial" w:hAnsi="Arial" w:cs="Arial"/>
-          <w:lang w:val="en-US"/>
-        </w:rPr>
-        <w:t>I</w:t>
-      </w:r>
-      <w:r>
-        <w:rPr>
-          <w:rFonts w:ascii="Arial" w:hAnsi="Arial" w:cs="Arial"/>
-        </w:rPr>
-        <w:t>f there is no time slot available within the specified time range, the task will not be scheduled</w:t>
-      </w:r>
-      <w:r>
-        <w:rPr>
-          <w:rFonts w:ascii="Arial" w:hAnsi="Arial" w:cs="Arial"/>
-        </w:rPr>
-        <w:t>.</w:t>
-      </w:r>
-    </w:p>
-    <w:p>
-      <w:pPr>
-        <w:numPr>
-          <w:ilvl w:val="0"/>
-          <w:numId w:val="4"/>
-        </w:numPr>
-        <w:jc w:val="both"/>
-        <w:rPr>
-          <w:rFonts w:ascii="Arial" w:hAnsi="Arial" w:cs="Arial"/>
           <w:sz w:val="20"/>
-        </w:rPr>
-      </w:pPr>
-      <w:r>
-        <w:rPr>
-          <w:rFonts w:ascii="Arial" w:hAnsi="Arial" w:cs="Arial"/>
+          <w:szCs w:val="20"/>
         </w:rPr>
         <w:t xml:space="preserve">If the task duration is not specified, the default task duration specified in </w:t>
       </w:r>
       <w:r>
         <w:rPr>
           <w:rFonts w:ascii="Arial" w:hAnsi="Arial" w:cs="Arial"/>
+          <w:sz w:val="20"/>
+          <w:szCs w:val="20"/>
           <w:u w:val="dotted"/>
         </w:rPr>
         <w:t>Settings</w:t>
@@ -17839,19 +17836,19 @@
       <w:r>
         <w:rPr>
           <w:rFonts w:ascii="Arial" w:hAnsi="Arial" w:cs="Arial"/>
+          <w:sz w:val="20"/>
+          <w:szCs w:val="20"/>
           <w:u w:val="dotted"/>
         </w:rPr>
         <w:t xml:space="preserve"> </w:t>
       </w:r>
       <w:r>
         <w:rPr>
-          <w:rFonts w:ascii="Arial" w:hAnsi="Arial" w:cs="Arial"/>
           <w:noProof/>
           <w:u w:val="dotted"/>
-          <w:lang w:val="en-SG" w:eastAsia="zh-CN"/>
         </w:rPr>
         <w:drawing>
-          <wp:inline distT="0" distB="0" distL="0" distR="0">
+          <wp:inline distT="0" distB="0" distL="0" distR="0" wp14:anchorId="071F1D86" wp14:editId="4FBC5547">
             <wp:extent cx="285115" cy="213995"/>
             <wp:effectExtent l="0" t="0" r="635" b="0"/>
             <wp:docPr id="22" name="Picture 22" descr="C:\Users\Jenna\Desktop\Project Repo\ToDo++\Resources\gearButton.png"/>
@@ -17902,21 +17899,17 @@
       <w:r>
         <w:rPr>
           <w:rFonts w:ascii="Arial" w:hAnsi="Arial" w:cs="Arial"/>
+          <w:sz w:val="20"/>
+          <w:szCs w:val="20"/>
           <w:u w:val="dotted"/>
         </w:rPr>
-        <w:t xml:space="preserve"> &gt; FlexiCommands &gt; </w:t>
-      </w:r>
-      <w:r>
-        <w:rPr>
-          <w:rFonts w:ascii="Arial" w:hAnsi="Arial" w:cs="Arial"/>
-          <w:u w:val="dotted"/>
-        </w:rPr>
-        <w:t>Schedule</w:t>
+        <w:t xml:space="preserve"> &gt; FlexiCommands &gt; Schedule</w:t>
       </w:r>
       <w:r>
         <w:rPr>
           <w:rFonts w:ascii="Arial" w:hAnsi="Arial" w:cs="Arial"/>
           <w:sz w:val="20"/>
+          <w:szCs w:val="20"/>
         </w:rPr>
         <w:t>.</w:t>
       </w:r>
@@ -17932,12 +17925,14 @@
         <w:rPr>
           <w:rFonts w:ascii="Arial" w:hAnsi="Arial" w:cs="Arial"/>
           <w:sz w:val="20"/>
+          <w:szCs w:val="20"/>
         </w:rPr>
       </w:pPr>
       <w:r>
         <w:rPr>
           <w:rFonts w:ascii="Arial" w:hAnsi="Arial" w:cs="Arial"/>
           <w:sz w:val="20"/>
+          <w:szCs w:val="20"/>
         </w:rPr>
         <w:t>T</w:t>
       </w:r>
@@ -17945,6 +17940,7 @@
         <w:rPr>
           <w:rFonts w:ascii="Arial" w:hAnsi="Arial" w:cs="Arial"/>
           <w:sz w:val="20"/>
+          <w:szCs w:val="20"/>
         </w:rPr>
         <w:t xml:space="preserve">he task duration </w:t>
       </w:r>
@@ -17952,6 +17948,7 @@
         <w:rPr>
           <w:rFonts w:ascii="Arial" w:hAnsi="Arial" w:cs="Arial"/>
           <w:sz w:val="20"/>
+          <w:szCs w:val="20"/>
         </w:rPr>
         <w:t xml:space="preserve">must be </w:t>
       </w:r>
@@ -17959,6 +17956,7 @@
         <w:rPr>
           <w:rFonts w:ascii="Arial" w:hAnsi="Arial" w:cs="Arial"/>
           <w:sz w:val="20"/>
+          <w:szCs w:val="20"/>
         </w:rPr>
         <w:t>specified in full i.e. with a specified amount</w:t>
       </w:r>
@@ -17966,6 +17964,7 @@
         <w:rPr>
           <w:rFonts w:ascii="Arial" w:hAnsi="Arial" w:cs="Arial"/>
           <w:sz w:val="20"/>
+          <w:szCs w:val="20"/>
         </w:rPr>
         <w:t xml:space="preserve"> and valid duration t</w:t>
       </w:r>
@@ -17973,6 +17972,7 @@
         <w:rPr>
           <w:rFonts w:ascii="Arial" w:hAnsi="Arial" w:cs="Arial"/>
           <w:sz w:val="20"/>
+          <w:szCs w:val="20"/>
         </w:rPr>
         <w:t>ype.</w:t>
       </w:r>
@@ -17988,19 +17988,261 @@
         <w:rPr>
           <w:rFonts w:ascii="Arial" w:hAnsi="Arial" w:cs="Arial"/>
           <w:sz w:val="20"/>
+          <w:szCs w:val="20"/>
         </w:rPr>
       </w:pPr>
       <w:r>
         <w:rPr>
           <w:rFonts w:ascii="Arial" w:hAnsi="Arial" w:cs="Arial"/>
-        </w:rPr>
-        <w:t xml:space="preserve">If no time range is specified, the task will be scheduled at your earliest fitting </w:t>
-      </w:r>
-      <w:r>
-        <w:rPr>
-          <w:rFonts w:ascii="Arial" w:hAnsi="Arial" w:cs="Arial"/>
-        </w:rPr>
-        <w:t>free time slot.</w:t>
+          <w:sz w:val="20"/>
+          <w:szCs w:val="20"/>
+        </w:rPr>
+        <w:t>If no time range is specified, the task will be scheduled at your earliest fitting free time slot.</w:t>
+      </w:r>
+    </w:p>
+    <w:p>
+      <w:pPr>
+        <w:numPr>
+          <w:ilvl w:val="0"/>
+          <w:numId w:val="4"/>
+        </w:numPr>
+        <w:ind w:left="714" w:hanging="357"/>
+        <w:jc w:val="both"/>
+        <w:rPr>
+          <w:rFonts w:ascii="Arial" w:hAnsi="Arial" w:cs="Arial"/>
+          <w:sz w:val="20"/>
+          <w:szCs w:val="20"/>
+        </w:rPr>
+      </w:pPr>
+      <w:r>
+        <w:rPr>
+          <w:rFonts w:ascii="Arial" w:hAnsi="Arial" w:cs="Arial"/>
+          <w:sz w:val="20"/>
+          <w:szCs w:val="20"/>
+        </w:rPr>
+        <w:t>A scheduled task will only begin at the start of every hour.</w:t>
+      </w:r>
+    </w:p>
+    <w:p>
+      <w:pPr>
+        <w:numPr>
+          <w:ilvl w:val="0"/>
+          <w:numId w:val="4"/>
+        </w:numPr>
+        <w:ind w:left="714" w:hanging="357"/>
+        <w:jc w:val="both"/>
+        <w:rPr>
+          <w:rFonts w:ascii="Arial" w:hAnsi="Arial" w:cs="Arial"/>
+          <w:sz w:val="20"/>
+          <w:szCs w:val="20"/>
+        </w:rPr>
+      </w:pPr>
+      <w:r>
+        <w:rPr>
+          <w:rFonts w:ascii="Arial" w:hAnsi="Arial" w:cs="Arial"/>
+          <w:sz w:val="20"/>
+          <w:szCs w:val="20"/>
+        </w:rPr>
+        <w:t xml:space="preserve">If a time is specified </w:t>
+      </w:r>
+      <w:r>
+        <w:rPr>
+          <w:rFonts w:ascii="Arial" w:hAnsi="Arial" w:cs="Arial"/>
+          <w:sz w:val="20"/>
+          <w:szCs w:val="20"/>
+        </w:rPr>
+        <w:t>in conjunc</w:t>
+      </w:r>
+      <w:r>
+        <w:rPr>
+          <w:rFonts w:ascii="Arial" w:hAnsi="Arial" w:cs="Arial"/>
+          <w:sz w:val="20"/>
+          <w:szCs w:val="20"/>
+        </w:rPr>
+        <w:t xml:space="preserve">tion with a time range keyword such as morning and afternoon, </w:t>
+      </w:r>
+      <w:r>
+        <w:rPr>
+          <w:rFonts w:ascii="Arial" w:hAnsi="Arial" w:cs="Arial"/>
+          <w:sz w:val="20"/>
+          <w:szCs w:val="20"/>
+        </w:rPr>
+        <w:t xml:space="preserve">it will be taken to be the </w:t>
+      </w:r>
+      <w:r>
+        <w:rPr>
+          <w:rFonts w:ascii="Arial" w:hAnsi="Arial" w:cs="Arial"/>
+          <w:sz w:val="20"/>
+          <w:szCs w:val="20"/>
+        </w:rPr>
+        <w:t>end time a</w:t>
+      </w:r>
+      <w:r>
+        <w:rPr>
+          <w:rFonts w:ascii="Arial" w:hAnsi="Arial" w:cs="Arial"/>
+          <w:sz w:val="20"/>
+          <w:szCs w:val="20"/>
+        </w:rPr>
+        <w:t>nd will override the time range’s end time.</w:t>
+      </w:r>
+      <w:r>
+        <w:rPr>
+          <w:rFonts w:ascii="Arial" w:hAnsi="Arial" w:cs="Arial"/>
+          <w:sz w:val="20"/>
+          <w:szCs w:val="20"/>
+        </w:rPr>
+        <w:t xml:space="preserve"> T</w:t>
+      </w:r>
+      <w:r>
+        <w:rPr>
+          <w:rFonts w:ascii="Arial" w:hAnsi="Arial" w:cs="Arial"/>
+          <w:sz w:val="20"/>
+          <w:szCs w:val="20"/>
+        </w:rPr>
+        <w:t>herefore, by default, “schedule task tomorrow morning 1pm” will attempt to schedule the task some time tomorrow from 5am to 1pm.</w:t>
+      </w:r>
+    </w:p>
+    <w:p>
+      <w:pPr>
+        <w:numPr>
+          <w:ilvl w:val="0"/>
+          <w:numId w:val="4"/>
+        </w:numPr>
+        <w:ind w:left="714" w:hanging="357"/>
+        <w:jc w:val="both"/>
+        <w:rPr>
+          <w:rFonts w:ascii="Arial" w:hAnsi="Arial" w:cs="Arial"/>
+          <w:sz w:val="20"/>
+          <w:szCs w:val="20"/>
+        </w:rPr>
+      </w:pPr>
+      <w:r>
+        <w:rPr>
+          <w:rFonts w:ascii="Arial" w:hAnsi="Arial" w:cs="Arial"/>
+          <w:sz w:val="20"/>
+          <w:szCs w:val="20"/>
+        </w:rPr>
+        <w:t xml:space="preserve">If both the </w:t>
+      </w:r>
+      <w:r>
+        <w:rPr>
+          <w:rFonts w:ascii="Arial" w:hAnsi="Arial" w:cs="Arial"/>
+          <w:sz w:val="20"/>
+          <w:szCs w:val="20"/>
+        </w:rPr>
+        <w:t xml:space="preserve">start </w:t>
+      </w:r>
+      <w:r>
+        <w:rPr>
+          <w:rFonts w:ascii="Arial" w:hAnsi="Arial" w:cs="Arial"/>
+          <w:sz w:val="20"/>
+          <w:szCs w:val="20"/>
+        </w:rPr>
+        <w:t xml:space="preserve">time </w:t>
+      </w:r>
+      <w:r>
+        <w:rPr>
+          <w:rFonts w:ascii="Arial" w:hAnsi="Arial" w:cs="Arial"/>
+          <w:sz w:val="20"/>
+          <w:szCs w:val="20"/>
+        </w:rPr>
+        <w:t xml:space="preserve">and end </w:t>
+      </w:r>
+      <w:r>
+        <w:rPr>
+          <w:rFonts w:ascii="Arial" w:hAnsi="Arial" w:cs="Arial"/>
+          <w:sz w:val="20"/>
+          <w:szCs w:val="20"/>
+        </w:rPr>
+        <w:t>time are</w:t>
+      </w:r>
+      <w:r>
+        <w:rPr>
+          <w:rFonts w:ascii="Arial" w:hAnsi="Arial" w:cs="Arial"/>
+          <w:sz w:val="20"/>
+          <w:szCs w:val="20"/>
+        </w:rPr>
+        <w:t xml:space="preserve"> specified in conjunction with a time range keyword such as morning and afternoon, </w:t>
+      </w:r>
+      <w:r>
+        <w:rPr>
+          <w:rFonts w:ascii="Arial" w:hAnsi="Arial" w:cs="Arial"/>
+          <w:sz w:val="20"/>
+          <w:szCs w:val="20"/>
+        </w:rPr>
+        <w:t>t</w:t>
+      </w:r>
+      <w:r>
+        <w:rPr>
+          <w:rFonts w:ascii="Arial" w:hAnsi="Arial" w:cs="Arial"/>
+          <w:sz w:val="20"/>
+          <w:szCs w:val="20"/>
+        </w:rPr>
+        <w:t>he specified</w:t>
+      </w:r>
+      <w:r>
+        <w:rPr>
+          <w:rFonts w:ascii="Arial" w:hAnsi="Arial" w:cs="Arial"/>
+          <w:sz w:val="20"/>
+          <w:szCs w:val="20"/>
+        </w:rPr>
+        <w:t xml:space="preserve"> times will override the time range’s start time and end time</w:t>
+      </w:r>
+      <w:r>
+        <w:rPr>
+          <w:rFonts w:ascii="Arial" w:hAnsi="Arial" w:cs="Arial"/>
+          <w:sz w:val="20"/>
+          <w:szCs w:val="20"/>
+        </w:rPr>
+        <w:t>.</w:t>
+      </w:r>
+      <w:r>
+        <w:rPr>
+          <w:rFonts w:ascii="Arial" w:hAnsi="Arial" w:cs="Arial"/>
+          <w:sz w:val="20"/>
+          <w:szCs w:val="20"/>
+        </w:rPr>
+        <w:t xml:space="preserve"> T</w:t>
+      </w:r>
+      <w:r>
+        <w:rPr>
+          <w:rFonts w:ascii="Arial" w:hAnsi="Arial" w:cs="Arial"/>
+          <w:sz w:val="20"/>
+          <w:szCs w:val="20"/>
+        </w:rPr>
+        <w:t xml:space="preserve">herefore, by default, “schedule task tomorrow morning </w:t>
+      </w:r>
+      <w:r>
+        <w:rPr>
+          <w:rFonts w:ascii="Arial" w:hAnsi="Arial" w:cs="Arial"/>
+          <w:sz w:val="20"/>
+          <w:szCs w:val="20"/>
+        </w:rPr>
+        <w:t xml:space="preserve">4am to </w:t>
+      </w:r>
+      <w:r>
+        <w:rPr>
+          <w:rFonts w:ascii="Arial" w:hAnsi="Arial" w:cs="Arial"/>
+          <w:sz w:val="20"/>
+          <w:szCs w:val="20"/>
+        </w:rPr>
+        <w:t>1pm” will attempt to schedule th</w:t>
+      </w:r>
+      <w:r>
+        <w:rPr>
+          <w:rFonts w:ascii="Arial" w:hAnsi="Arial" w:cs="Arial"/>
+          <w:sz w:val="20"/>
+          <w:szCs w:val="20"/>
+        </w:rPr>
+        <w:t>e task some time tomorrow from 4</w:t>
+      </w:r>
+      <w:r>
+        <w:rPr>
+          <w:rFonts w:ascii="Arial" w:hAnsi="Arial" w:cs="Arial"/>
+          <w:sz w:val="20"/>
+          <w:szCs w:val="20"/>
+        </w:rPr>
+        <w:t>am to 1pm.</w:t>
       </w:r>
     </w:p>
     <w:p>
@@ -18022,10 +18264,16 @@
           <w:numId w:val="4"/>
         </w:numPr>
         <w:jc w:val="both"/>
+        <w:rPr>
+          <w:sz w:val="20"/>
+          <w:szCs w:val="20"/>
+        </w:rPr>
       </w:pPr>
       <w:r>
         <w:rPr>
           <w:rFonts w:ascii="Arial" w:hAnsi="Arial" w:cs="Arial"/>
+          <w:sz w:val="20"/>
+          <w:szCs w:val="20"/>
           <w:lang w:val="en-US"/>
         </w:rPr>
         <w:t>The last undoable command will be undone. This means that previously entered commands that did not result in any changes as well as search and sort commands will simply be disregarded.</w:t>
@@ -44524,7 +44772,7 @@
             <w:bCs/>
             <w:noProof/>
           </w:rPr>
-          <w:t>4</w:t>
+          <w:t>17</w:t>
         </w:r>
         <w:r>
           <w:rPr>
@@ -47570,7 +47818,7 @@
 </file>
 
 <file path=customXml/itemProps1.xml><?xml version="1.0" encoding="utf-8"?>
-<ds:datastoreItem xmlns:ds="http://schemas.openxmlformats.org/officeDocument/2006/customXml" ds:itemID="{413B3439-A1DC-4738-9A3A-0B24BBD7A215}">
+<ds:datastoreItem xmlns:ds="http://schemas.openxmlformats.org/officeDocument/2006/customXml" ds:itemID="{CAB1A7C5-DC79-4058-BD68-845900058ACF}">
   <ds:schemaRefs>
     <ds:schemaRef ds:uri="http://schemas.openxmlformats.org/officeDocument/2006/bibliography"/>
   </ds:schemaRefs>

</xml_diff>